<commit_message>
delete all junk file
</commit_message>
<xml_diff>
--- a/Documents/state-design.docx
+++ b/Documents/state-design.docx
@@ -172,7 +172,6 @@
     <w:p/>
     <w:p>
       <w:bookmarkStart w:id="0" w:name="_GoBack"/>
-      <w:bookmarkEnd w:id="0"/>
       <w:r>
         <w:rPr>
           <w:noProof/>
@@ -205,6 +204,7 @@
           </wp:anchor>
         </w:drawing>
       </w:r>
+      <w:bookmarkEnd w:id="0"/>
     </w:p>
     <w:sectPr>
       <w:pgSz w:w="16839" w:h="23814" w:code="8"/>
@@ -3985,10 +3985,24 @@
           <a:avLst/>
         </a:prstGeom>
       </dgm:spPr>
+      <dgm:t>
+        <a:bodyPr/>
+        <a:lstStyle/>
+        <a:p>
+          <a:endParaRPr lang="en-US"/>
+        </a:p>
+      </dgm:t>
     </dgm:pt>
     <dgm:pt modelId="{67F5853A-2F21-4E62-BEFB-5C0E25DFBAE7}" type="pres">
       <dgm:prSet presAssocID="{BA50E436-14EE-4149-8612-DFB7D2B06C89}" presName="connTx" presStyleLbl="parChTrans1D3" presStyleIdx="10" presStyleCnt="15"/>
       <dgm:spPr/>
+      <dgm:t>
+        <a:bodyPr/>
+        <a:lstStyle/>
+        <a:p>
+          <a:endParaRPr lang="en-US"/>
+        </a:p>
+      </dgm:t>
     </dgm:pt>
     <dgm:pt modelId="{8CCF7722-3412-47A1-8B56-7C8FCEBF17CA}" type="pres">
       <dgm:prSet presAssocID="{5C7579CD-C23D-4F6D-9602-579D907ACD12}" presName="root2" presStyleCnt="0"/>
@@ -4024,10 +4038,24 @@
           <a:avLst/>
         </a:prstGeom>
       </dgm:spPr>
+      <dgm:t>
+        <a:bodyPr/>
+        <a:lstStyle/>
+        <a:p>
+          <a:endParaRPr lang="en-US"/>
+        </a:p>
+      </dgm:t>
     </dgm:pt>
     <dgm:pt modelId="{D98079A5-4496-46DC-8F14-3D7889F06F24}" type="pres">
       <dgm:prSet presAssocID="{946A3825-FFC3-4669-B97B-A1E6D4B349C4}" presName="connTx" presStyleLbl="parChTrans1D3" presStyleIdx="11" presStyleCnt="15"/>
       <dgm:spPr/>
+      <dgm:t>
+        <a:bodyPr/>
+        <a:lstStyle/>
+        <a:p>
+          <a:endParaRPr lang="en-US"/>
+        </a:p>
+      </dgm:t>
     </dgm:pt>
     <dgm:pt modelId="{2A2F216A-C99A-492E-B3FE-617F5CF2CD2C}" type="pres">
       <dgm:prSet presAssocID="{9292D097-2769-43AF-A059-5EB2AE392538}" presName="root2" presStyleCnt="0"/>
@@ -4116,10 +4144,24 @@
           <a:avLst/>
         </a:prstGeom>
       </dgm:spPr>
+      <dgm:t>
+        <a:bodyPr/>
+        <a:lstStyle/>
+        <a:p>
+          <a:endParaRPr lang="en-US"/>
+        </a:p>
+      </dgm:t>
     </dgm:pt>
     <dgm:pt modelId="{CC54FBAE-F398-4DFD-BAEE-C9BCEE10AE79}" type="pres">
       <dgm:prSet presAssocID="{3D81BCEE-A646-4CA3-894A-EAA40617FED8}" presName="connTx" presStyleLbl="parChTrans1D4" presStyleIdx="7" presStyleCnt="10"/>
       <dgm:spPr/>
+      <dgm:t>
+        <a:bodyPr/>
+        <a:lstStyle/>
+        <a:p>
+          <a:endParaRPr lang="en-US"/>
+        </a:p>
+      </dgm:t>
     </dgm:pt>
     <dgm:pt modelId="{CA0971A5-EE2E-4E62-B294-A2E4784924DE}" type="pres">
       <dgm:prSet presAssocID="{9B9FEF18-609E-45F5-8DEE-5A864014DD45}" presName="root2" presStyleCnt="0"/>
@@ -4155,10 +4197,24 @@
           <a:avLst/>
         </a:prstGeom>
       </dgm:spPr>
+      <dgm:t>
+        <a:bodyPr/>
+        <a:lstStyle/>
+        <a:p>
+          <a:endParaRPr lang="en-US"/>
+        </a:p>
+      </dgm:t>
     </dgm:pt>
     <dgm:pt modelId="{A91728BE-D182-4E43-BAF1-F2D15657F0AA}" type="pres">
       <dgm:prSet presAssocID="{2B444D64-7037-41F0-B6BD-92A280D2C9C2}" presName="connTx" presStyleLbl="parChTrans1D4" presStyleIdx="8" presStyleCnt="10"/>
       <dgm:spPr/>
+      <dgm:t>
+        <a:bodyPr/>
+        <a:lstStyle/>
+        <a:p>
+          <a:endParaRPr lang="en-US"/>
+        </a:p>
+      </dgm:t>
     </dgm:pt>
     <dgm:pt modelId="{A4C218BC-DE2B-4663-A3F5-171875161A68}" type="pres">
       <dgm:prSet presAssocID="{3D63B754-F852-47D8-B6EA-4F31E394EC5E}" presName="root2" presStyleCnt="0"/>
@@ -4194,10 +4250,24 @@
           <a:avLst/>
         </a:prstGeom>
       </dgm:spPr>
+      <dgm:t>
+        <a:bodyPr/>
+        <a:lstStyle/>
+        <a:p>
+          <a:endParaRPr lang="en-US"/>
+        </a:p>
+      </dgm:t>
     </dgm:pt>
     <dgm:pt modelId="{C9C0A1E7-02E7-4C40-857C-D5EDB379513C}" type="pres">
       <dgm:prSet presAssocID="{C33A1043-E8DC-47B7-8ED2-263C222CE2E5}" presName="connTx" presStyleLbl="parChTrans1D3" presStyleIdx="13" presStyleCnt="15"/>
       <dgm:spPr/>
+      <dgm:t>
+        <a:bodyPr/>
+        <a:lstStyle/>
+        <a:p>
+          <a:endParaRPr lang="en-US"/>
+        </a:p>
+      </dgm:t>
     </dgm:pt>
     <dgm:pt modelId="{5F39181A-E1B8-4D4A-962C-79EACD1B366A}" type="pres">
       <dgm:prSet presAssocID="{BC80A72E-91A2-4EA5-A427-B78000A60E6A}" presName="root2" presStyleCnt="0"/>
@@ -4286,10 +4356,24 @@
           <a:avLst/>
         </a:prstGeom>
       </dgm:spPr>
+      <dgm:t>
+        <a:bodyPr/>
+        <a:lstStyle/>
+        <a:p>
+          <a:endParaRPr lang="en-US"/>
+        </a:p>
+      </dgm:t>
     </dgm:pt>
     <dgm:pt modelId="{3A49E001-5568-44C0-96C9-6D32EDE9F402}" type="pres">
       <dgm:prSet presAssocID="{D02406F0-BEB7-4592-A4D3-298A560DCDEC}" presName="connTx" presStyleLbl="parChTrans1D4" presStyleIdx="9" presStyleCnt="10"/>
       <dgm:spPr/>
+      <dgm:t>
+        <a:bodyPr/>
+        <a:lstStyle/>
+        <a:p>
+          <a:endParaRPr lang="en-US"/>
+        </a:p>
+      </dgm:t>
     </dgm:pt>
     <dgm:pt modelId="{9493E7E2-FD50-4866-9B0C-9F6910269915}" type="pres">
       <dgm:prSet presAssocID="{A48090D3-FFAC-4FB9-8B90-18995A60C140}" presName="root2" presStyleCnt="0"/>
@@ -4320,273 +4404,273 @@
     </dgm:pt>
   </dgm:ptLst>
   <dgm:cxnLst>
-    <dgm:cxn modelId="{39339D03-3B2A-4149-95E9-B13162651D1A}" type="presOf" srcId="{FA2CEE4C-D1E3-40AE-B0B1-333D7B44E48D}" destId="{E23A343D-FEBB-40E6-AFEE-DCE55C655436}" srcOrd="0" destOrd="0" presId="urn:microsoft.com/office/officeart/2005/8/layout/hierarchy2"/>
-    <dgm:cxn modelId="{8B874E83-CB0E-4BC8-A2C6-C5EF9F7BB198}" type="presOf" srcId="{BA50E436-14EE-4149-8612-DFB7D2B06C89}" destId="{67F5853A-2F21-4E62-BEFB-5C0E25DFBAE7}" srcOrd="1" destOrd="0" presId="urn:microsoft.com/office/officeart/2005/8/layout/hierarchy2"/>
-    <dgm:cxn modelId="{FB01D632-A3DC-416F-A196-9CDBB4DA2F2F}" type="presOf" srcId="{946A3825-FFC3-4669-B97B-A1E6D4B349C4}" destId="{D98079A5-4496-46DC-8F14-3D7889F06F24}" srcOrd="1" destOrd="0" presId="urn:microsoft.com/office/officeart/2005/8/layout/hierarchy2"/>
-    <dgm:cxn modelId="{28DAEE23-30AD-4677-8995-0BD86C6552A1}" type="presOf" srcId="{A27C7D37-26C5-4811-9498-26418801481D}" destId="{741F6626-99B9-48A0-AC1B-75F9AC1F782A}" srcOrd="0" destOrd="0" presId="urn:microsoft.com/office/officeart/2005/8/layout/hierarchy2"/>
-    <dgm:cxn modelId="{3DCF97DA-0368-4CA9-B5BD-0FEA1726A615}" type="presOf" srcId="{8ECF9D8A-86C8-459C-8224-855407C385A1}" destId="{10FEB9C0-6D96-43C9-8828-16B2D8BEDA93}" srcOrd="1" destOrd="0" presId="urn:microsoft.com/office/officeart/2005/8/layout/hierarchy2"/>
-    <dgm:cxn modelId="{B3A32022-014B-4306-8260-A2CA70EBA358}" type="presOf" srcId="{508516AC-AEA7-42BB-A3CD-A157F55A806A}" destId="{2B0E538B-2590-4C45-BE09-8DB2BFEEB721}" srcOrd="0" destOrd="0" presId="urn:microsoft.com/office/officeart/2005/8/layout/hierarchy2"/>
-    <dgm:cxn modelId="{78C6FBEE-0557-45BD-B9AB-59E7BE8FC96B}" type="presOf" srcId="{6D7870AF-92B9-470D-ADD0-CF08272F5FFA}" destId="{15C67CCA-EFC8-46BB-B4D3-D8C5E1CE7674}" srcOrd="0" destOrd="0" presId="urn:microsoft.com/office/officeart/2005/8/layout/hierarchy2"/>
+    <dgm:cxn modelId="{D0F19ACB-53E0-4F2C-AD7D-ACFBE6D0C266}" srcId="{F1AAD611-2867-4CFE-B2E9-263019D3165C}" destId="{F4B97B9F-80F8-4A3E-B87E-C56AE45AB4D1}" srcOrd="2" destOrd="0" parTransId="{2F02D3D0-ADCA-4D17-8C2E-B9E2D9660D49}" sibTransId="{A2C505D9-E654-44D7-81EA-8C38501A774E}"/>
+    <dgm:cxn modelId="{FF37F73A-7994-447F-877E-A17D44715D94}" srcId="{2A756282-706C-4903-86A9-DF0BDA7145F8}" destId="{3D63B754-F852-47D8-B6EA-4F31E394EC5E}" srcOrd="1" destOrd="0" parTransId="{2B444D64-7037-41F0-B6BD-92A280D2C9C2}" sibTransId="{A5A181CD-0559-4B54-A72B-F84E3C165AF4}"/>
+    <dgm:cxn modelId="{E66585BD-97B9-4863-A114-709208FF96D3}" type="presOf" srcId="{A48090D3-FFAC-4FB9-8B90-18995A60C140}" destId="{83EEBB4E-FE10-462F-AD30-0B0CF91140A7}" srcOrd="0" destOrd="0" presId="urn:microsoft.com/office/officeart/2005/8/layout/hierarchy2"/>
+    <dgm:cxn modelId="{139EBC28-A8B9-4982-9193-E3DD6F514516}" type="presOf" srcId="{1691E3F7-3D48-4A30-8E3D-3334C11A49D1}" destId="{43493DC5-F203-4EE5-B8C6-4B1FC1565F51}" srcOrd="0" destOrd="0" presId="urn:microsoft.com/office/officeart/2005/8/layout/hierarchy2"/>
+    <dgm:cxn modelId="{51446FA1-36CE-4F58-BE42-2CA822F625EC}" type="presOf" srcId="{FA2CEE4C-D1E3-40AE-B0B1-333D7B44E48D}" destId="{E23A343D-FEBB-40E6-AFEE-DCE55C655436}" srcOrd="0" destOrd="0" presId="urn:microsoft.com/office/officeart/2005/8/layout/hierarchy2"/>
+    <dgm:cxn modelId="{59692408-F772-4CBD-B1A1-F6EA5467697A}" type="presOf" srcId="{36653D37-C495-4944-B810-3A0E83E68A2F}" destId="{D3131557-DB93-4D1F-9B75-5EA9DC8BF139}" srcOrd="0" destOrd="0" presId="urn:microsoft.com/office/officeart/2005/8/layout/hierarchy2"/>
+    <dgm:cxn modelId="{E3046288-24F0-4796-A7A4-D85387D6DF2C}" type="presOf" srcId="{51B62D87-00CA-4F13-926B-E6246900042B}" destId="{39811BAC-4DB1-417C-B8D2-A2E8ECAD8277}" srcOrd="0" destOrd="0" presId="urn:microsoft.com/office/officeart/2005/8/layout/hierarchy2"/>
+    <dgm:cxn modelId="{D80F2E01-7E7E-4A99-A497-DCDC622CA398}" type="presOf" srcId="{8ECF9D8A-86C8-459C-8224-855407C385A1}" destId="{10FEB9C0-6D96-43C9-8828-16B2D8BEDA93}" srcOrd="1" destOrd="0" presId="urn:microsoft.com/office/officeart/2005/8/layout/hierarchy2"/>
+    <dgm:cxn modelId="{B8F846E6-19A1-41B0-9A8F-F141F0325711}" type="presOf" srcId="{CB6E31A8-D59B-48D0-9067-90082DBE3E8F}" destId="{B9FF6CA4-8540-47AD-9887-CEF96973EADA}" srcOrd="0" destOrd="0" presId="urn:microsoft.com/office/officeart/2005/8/layout/hierarchy2"/>
+    <dgm:cxn modelId="{A4BF8080-2058-4B4F-B566-DAC2DF2BAEDF}" srcId="{82CB60F3-B646-4E86-9AC6-6BAD6D3DDF18}" destId="{1377206E-C362-41EF-820C-761DFE9D3182}" srcOrd="2" destOrd="0" parTransId="{4C8C8E35-5528-4181-B631-CB55D70C0E28}" sibTransId="{9EAAFF69-0CF4-4631-96B7-A56AA42BAAA1}"/>
+    <dgm:cxn modelId="{A338ED04-5FD2-4C52-81F8-556E6CE4A173}" type="presOf" srcId="{47DB8EBE-19B9-419D-8543-1EDFC170F795}" destId="{D08FADD0-4AFE-4622-8890-AB0351E83D4E}" srcOrd="0" destOrd="0" presId="urn:microsoft.com/office/officeart/2005/8/layout/hierarchy2"/>
+    <dgm:cxn modelId="{05F9AB75-BA59-41D5-B09E-062026F70BD3}" type="presOf" srcId="{F44E69EB-A685-47D1-9D77-7EC594EBA329}" destId="{878197EA-2703-4944-A63C-607AB5B614D2}" srcOrd="0" destOrd="0" presId="urn:microsoft.com/office/officeart/2005/8/layout/hierarchy2"/>
+    <dgm:cxn modelId="{272D4CCC-C29B-435D-85C8-297839540A2E}" type="presOf" srcId="{5C7579CD-C23D-4F6D-9602-579D907ACD12}" destId="{71BF26FB-D8A7-4231-B395-E0CA416616C6}" srcOrd="0" destOrd="0" presId="urn:microsoft.com/office/officeart/2005/8/layout/hierarchy2"/>
+    <dgm:cxn modelId="{85E8D351-8DD1-4093-B5BB-800B553475F8}" type="presOf" srcId="{A513EAA4-1B44-45BF-BB56-CF94688597BA}" destId="{8F87B250-F0E0-4F84-AAB9-EEE57B038678}" srcOrd="0" destOrd="0" presId="urn:microsoft.com/office/officeart/2005/8/layout/hierarchy2"/>
+    <dgm:cxn modelId="{83B2CF5D-192D-4FE2-AC90-8A63164B8739}" type="presOf" srcId="{79EE00AF-FA54-4B8E-9266-210ED9C19A2A}" destId="{72A5859C-94D9-4D14-AC48-8D6168FE9E33}" srcOrd="0" destOrd="0" presId="urn:microsoft.com/office/officeart/2005/8/layout/hierarchy2"/>
+    <dgm:cxn modelId="{A0202F23-8FF8-4DD5-BC54-24A2CAEF1E37}" type="presOf" srcId="{9292D097-2769-43AF-A059-5EB2AE392538}" destId="{CDF6D54A-40D9-4618-B77C-4FB55EC8054A}" srcOrd="0" destOrd="0" presId="urn:microsoft.com/office/officeart/2005/8/layout/hierarchy2"/>
+    <dgm:cxn modelId="{F60A3B21-A31E-4DE7-93F6-2B3EC4C81760}" srcId="{2A756282-706C-4903-86A9-DF0BDA7145F8}" destId="{9B9FEF18-609E-45F5-8DEE-5A864014DD45}" srcOrd="0" destOrd="0" parTransId="{3D81BCEE-A646-4CA3-894A-EAA40617FED8}" sibTransId="{37358FD4-F493-417F-8BBE-42DCCB4E780F}"/>
+    <dgm:cxn modelId="{BFEBE041-BD5C-4AA1-ADFE-92F4B72AD747}" srcId="{5BCCE200-35D9-45C0-97F2-5F982EAABFD6}" destId="{CF561599-B96A-44A1-AE89-7999C1BCED20}" srcOrd="4" destOrd="0" parTransId="{D3D6C576-2457-45A6-B80A-7D7448194141}" sibTransId="{F688363D-A128-4AF9-9D08-E404B66A6EEC}"/>
+    <dgm:cxn modelId="{73960AC9-5EC3-44C6-A3F6-84E8BBE86C74}" srcId="{DA5E0186-764C-4979-AB5E-0EB0DE601B4A}" destId="{6C7E049A-851E-459D-AFBC-313F93DB61C6}" srcOrd="1" destOrd="0" parTransId="{A513EAA4-1B44-45BF-BB56-CF94688597BA}" sibTransId="{875DF574-50FE-4FE5-B152-67D51BF28520}"/>
+    <dgm:cxn modelId="{DA58F6EA-0F6E-46BB-9A25-6484951321AC}" type="presOf" srcId="{3D81BCEE-A646-4CA3-894A-EAA40617FED8}" destId="{B5692862-CF30-4278-9CB9-6761C7AEFB7A}" srcOrd="0" destOrd="0" presId="urn:microsoft.com/office/officeart/2005/8/layout/hierarchy2"/>
+    <dgm:cxn modelId="{B989CCAE-FA17-4D18-A4C1-C4C2E3056B41}" type="presOf" srcId="{21693BD9-8410-4387-8845-013A6A27911B}" destId="{132E2B84-2634-491F-8B44-FED72C1736CB}" srcOrd="0" destOrd="0" presId="urn:microsoft.com/office/officeart/2005/8/layout/hierarchy2"/>
+    <dgm:cxn modelId="{081000BB-61AC-48A1-A5D0-7C81611A477C}" type="presOf" srcId="{2F02D3D0-ADCA-4D17-8C2E-B9E2D9660D49}" destId="{079ED16B-589B-4431-81A8-FFA8A0190E7F}" srcOrd="0" destOrd="0" presId="urn:microsoft.com/office/officeart/2005/8/layout/hierarchy2"/>
+    <dgm:cxn modelId="{1C69CA69-BE63-4C9C-B34B-3695B69C752A}" type="presOf" srcId="{D02406F0-BEB7-4592-A4D3-298A560DCDEC}" destId="{87FAD061-DAB6-4005-8DCD-88ECA94759D7}" srcOrd="0" destOrd="0" presId="urn:microsoft.com/office/officeart/2005/8/layout/hierarchy2"/>
+    <dgm:cxn modelId="{D36B50B6-46A1-40E9-A2F5-DE346D8DB235}" srcId="{F1AAD611-2867-4CFE-B2E9-263019D3165C}" destId="{9143EFF7-3AC8-4821-86D0-4AB18932B040}" srcOrd="3" destOrd="0" parTransId="{81E1E721-C1D4-4B3C-BAC9-02720683DB5C}" sibTransId="{2A2EA950-B7F8-4325-A71E-3D856BD983EE}"/>
+    <dgm:cxn modelId="{A0C85591-116A-4938-9E37-1CCF38C9FCF1}" type="presOf" srcId="{52CADD46-2967-4488-A5D6-1A088C64FF43}" destId="{56232A99-07C2-4BDC-B20B-4A25D0B66539}" srcOrd="1" destOrd="0" presId="urn:microsoft.com/office/officeart/2005/8/layout/hierarchy2"/>
+    <dgm:cxn modelId="{52580D15-ADF6-43C8-9E42-4AFAA2D518D5}" srcId="{5BCCE200-35D9-45C0-97F2-5F982EAABFD6}" destId="{2A756282-706C-4903-86A9-DF0BDA7145F8}" srcOrd="2" destOrd="0" parTransId="{8ECF9D8A-86C8-459C-8224-855407C385A1}" sibTransId="{837D89CF-3988-4EC7-8243-BF634F1BE956}"/>
+    <dgm:cxn modelId="{6C04C2D0-09C9-4682-9BD4-60FBBF169F39}" type="presOf" srcId="{9B9FEF18-609E-45F5-8DEE-5A864014DD45}" destId="{7C0EE5C6-A032-4C86-AAA5-CABC6D5E8D5B}" srcOrd="0" destOrd="0" presId="urn:microsoft.com/office/officeart/2005/8/layout/hierarchy2"/>
+    <dgm:cxn modelId="{FEB0CA78-AD93-4CEE-83C6-F8EF34DA51D5}" srcId="{3F5B1375-7D7C-4545-8C4E-002891805F33}" destId="{54573B4C-BDEE-4E51-B2C7-627D90A0815A}" srcOrd="2" destOrd="0" parTransId="{D18416AC-3193-4BB9-B03F-B327C4212750}" sibTransId="{4710024B-0A8E-4D31-92AE-F4EC781F52AA}"/>
+    <dgm:cxn modelId="{B3E55BFA-6B9D-443B-8052-364C6F5B743E}" type="presOf" srcId="{A513EAA4-1B44-45BF-BB56-CF94688597BA}" destId="{5F12D49F-A756-441F-812D-B2FD33037623}" srcOrd="1" destOrd="0" presId="urn:microsoft.com/office/officeart/2005/8/layout/hierarchy2"/>
+    <dgm:cxn modelId="{60696ECE-6511-4820-BF87-FDF68514C816}" type="presOf" srcId="{CD3D395E-DCCC-47A6-AD51-A8351A832F28}" destId="{D613FF59-A6FA-4989-8724-0EAE3CA11E44}" srcOrd="0" destOrd="0" presId="urn:microsoft.com/office/officeart/2005/8/layout/hierarchy2"/>
+    <dgm:cxn modelId="{058C32DA-8926-444D-A7B3-E6F0D219419E}" type="presOf" srcId="{79EE00AF-FA54-4B8E-9266-210ED9C19A2A}" destId="{8B2C723E-5E12-4ECB-87F1-73B521ABBEE7}" srcOrd="1" destOrd="0" presId="urn:microsoft.com/office/officeart/2005/8/layout/hierarchy2"/>
+    <dgm:cxn modelId="{7DAE07E5-7E03-4557-B61A-7BF548DFCD4C}" srcId="{5C49CABD-8AFF-4B2D-A991-D15AE8A8BEB0}" destId="{A27C7D37-26C5-4811-9498-26418801481D}" srcOrd="0" destOrd="0" parTransId="{CB6E31A8-D59B-48D0-9067-90082DBE3E8F}" sibTransId="{A9A7435D-5A90-46CB-A258-DC261CB94486}"/>
+    <dgm:cxn modelId="{6AFA477F-4E09-4C13-A8C3-97BFE55EA608}" srcId="{5BCCE200-35D9-45C0-97F2-5F982EAABFD6}" destId="{5C7579CD-C23D-4F6D-9602-579D907ACD12}" srcOrd="0" destOrd="0" parTransId="{BA50E436-14EE-4149-8612-DFB7D2B06C89}" sibTransId="{FD9BD8F2-558A-490D-AED4-B3E09E71CBC1}"/>
+    <dgm:cxn modelId="{04D0A20D-A72F-4B97-B822-DBED5FBEC821}" type="presOf" srcId="{6BD6C69B-F6A8-4401-8CF2-4113ED1D7D66}" destId="{717581DD-B837-4085-A55F-BFB3C2C69EA6}" srcOrd="0" destOrd="0" presId="urn:microsoft.com/office/officeart/2005/8/layout/hierarchy2"/>
+    <dgm:cxn modelId="{05DCEDCC-0B2D-470C-BE81-2E989BB2C8F6}" type="presOf" srcId="{FA2CEE4C-D1E3-40AE-B0B1-333D7B44E48D}" destId="{8B9B7727-685A-4A1A-AA32-C47824A26CB6}" srcOrd="1" destOrd="0" presId="urn:microsoft.com/office/officeart/2005/8/layout/hierarchy2"/>
+    <dgm:cxn modelId="{9DFB54CB-BA9B-4375-B180-355891616367}" type="presOf" srcId="{5BCCE200-35D9-45C0-97F2-5F982EAABFD6}" destId="{65355C0D-9E0D-4727-8A60-A6974F057334}" srcOrd="0" destOrd="0" presId="urn:microsoft.com/office/officeart/2005/8/layout/hierarchy2"/>
+    <dgm:cxn modelId="{5F178D30-4E76-4710-9D86-62C0EBEE7D86}" type="presOf" srcId="{C33A1043-E8DC-47B7-8ED2-263C222CE2E5}" destId="{C9C0A1E7-02E7-4C40-857C-D5EDB379513C}" srcOrd="1" destOrd="0" presId="urn:microsoft.com/office/officeart/2005/8/layout/hierarchy2"/>
+    <dgm:cxn modelId="{4D49373A-8B76-4CA5-B93D-ED464D1C8876}" type="presOf" srcId="{EFF1CDA5-35F7-41AB-8FD0-7D94A493609F}" destId="{3CE4B926-7845-4031-9C8C-5CFA7A322592}" srcOrd="1" destOrd="0" presId="urn:microsoft.com/office/officeart/2005/8/layout/hierarchy2"/>
     <dgm:cxn modelId="{3E8CB0BC-FE65-4137-862F-C37EAC4AFAA3}" srcId="{5BCCE200-35D9-45C0-97F2-5F982EAABFD6}" destId="{9292D097-2769-43AF-A059-5EB2AE392538}" srcOrd="1" destOrd="0" parTransId="{946A3825-FFC3-4669-B97B-A1E6D4B349C4}" sibTransId="{6EA26986-99B8-4E45-B183-3103C2E6D345}"/>
-    <dgm:cxn modelId="{405E2B81-F5A6-48C1-876E-13821F2296A2}" type="presOf" srcId="{81E1E721-C1D4-4B3C-BAC9-02720683DB5C}" destId="{F7785661-DB6A-43C3-AADF-3B7778FFA70C}" srcOrd="1" destOrd="0" presId="urn:microsoft.com/office/officeart/2005/8/layout/hierarchy2"/>
-    <dgm:cxn modelId="{D9023630-4973-47B2-ABDF-902199261556}" type="presOf" srcId="{52CADD46-2967-4488-A5D6-1A088C64FF43}" destId="{56232A99-07C2-4BDC-B20B-4A25D0B66539}" srcOrd="1" destOrd="0" presId="urn:microsoft.com/office/officeart/2005/8/layout/hierarchy2"/>
+    <dgm:cxn modelId="{A92F0083-9B22-436B-9F23-AC6C01BE23AF}" type="presOf" srcId="{3F5B1375-7D7C-4545-8C4E-002891805F33}" destId="{13AA5DEE-3D17-45BF-9A0B-5365091BFE3E}" srcOrd="0" destOrd="0" presId="urn:microsoft.com/office/officeart/2005/8/layout/hierarchy2"/>
+    <dgm:cxn modelId="{108B31BC-8352-4E70-9A7C-6795DE453983}" type="presOf" srcId="{BA50E436-14EE-4149-8612-DFB7D2B06C89}" destId="{67F5853A-2F21-4E62-BEFB-5C0E25DFBAE7}" srcOrd="1" destOrd="0" presId="urn:microsoft.com/office/officeart/2005/8/layout/hierarchy2"/>
+    <dgm:cxn modelId="{5099EAD7-5CBE-4883-B1BE-A74030CFF2DA}" type="presOf" srcId="{2A756282-706C-4903-86A9-DF0BDA7145F8}" destId="{B3CA08AC-E21C-4BB0-82C3-3F51ED8C6FB8}" srcOrd="0" destOrd="0" presId="urn:microsoft.com/office/officeart/2005/8/layout/hierarchy2"/>
+    <dgm:cxn modelId="{67173812-47EA-4927-B085-CDF6BBFABC57}" type="presOf" srcId="{D18416AC-3193-4BB9-B03F-B327C4212750}" destId="{DDD7631C-E036-4AA2-9FA0-44B9DB69206B}" srcOrd="1" destOrd="0" presId="urn:microsoft.com/office/officeart/2005/8/layout/hierarchy2"/>
+    <dgm:cxn modelId="{B50187E3-9DC3-45E0-9571-ED5769CC686E}" type="presOf" srcId="{D3D6C576-2457-45A6-B80A-7D7448194141}" destId="{117690F2-9715-48DA-A678-4EC3416ABCFA}" srcOrd="0" destOrd="0" presId="urn:microsoft.com/office/officeart/2005/8/layout/hierarchy2"/>
+    <dgm:cxn modelId="{A252A676-ACE6-464D-9CF4-8F08DB30461A}" type="presOf" srcId="{D3D6C576-2457-45A6-B80A-7D7448194141}" destId="{15DB5FCF-6ACF-4087-9BC4-CF29EE25AE8A}" srcOrd="1" destOrd="0" presId="urn:microsoft.com/office/officeart/2005/8/layout/hierarchy2"/>
+    <dgm:cxn modelId="{5A293398-AC55-4B49-B8EA-49FBA6DE1B95}" srcId="{6C7E049A-851E-459D-AFBC-313F93DB61C6}" destId="{82CB60F3-B646-4E86-9AC6-6BAD6D3DDF18}" srcOrd="1" destOrd="0" parTransId="{79EE00AF-FA54-4B8E-9266-210ED9C19A2A}" sibTransId="{F42B0D24-7D77-4719-98CB-7DF0F066BCF8}"/>
+    <dgm:cxn modelId="{40104989-F0DE-4E25-BA77-7F31B4F9ADEA}" type="presOf" srcId="{386E8373-40D0-4CDB-898D-8184B1331312}" destId="{34BCE395-CD02-4A3F-AEA9-78E164B9D36B}" srcOrd="1" destOrd="0" presId="urn:microsoft.com/office/officeart/2005/8/layout/hierarchy2"/>
+    <dgm:cxn modelId="{85BF546E-FDB1-4D0D-B776-CFF145870322}" type="presOf" srcId="{1FB772D1-D69C-4B22-B975-DCD9837C0FF1}" destId="{AC1FE4A1-90EC-4879-A8C0-05E605DDD9E9}" srcOrd="0" destOrd="0" presId="urn:microsoft.com/office/officeart/2005/8/layout/hierarchy2"/>
+    <dgm:cxn modelId="{04B2531F-17A7-4D90-9525-4C4EC4286218}" type="presOf" srcId="{4C8C8E35-5528-4181-B631-CB55D70C0E28}" destId="{CD9221E3-6E5F-4281-9B43-64C2E8ACB8E6}" srcOrd="1" destOrd="0" presId="urn:microsoft.com/office/officeart/2005/8/layout/hierarchy2"/>
+    <dgm:cxn modelId="{F275379F-40BD-4C83-9014-59E34C578236}" type="presOf" srcId="{F4B97B9F-80F8-4A3E-B87E-C56AE45AB4D1}" destId="{CF4BB426-1E92-4AA9-91D9-26BB4D5316BD}" srcOrd="0" destOrd="0" presId="urn:microsoft.com/office/officeart/2005/8/layout/hierarchy2"/>
+    <dgm:cxn modelId="{277C7464-C2C3-48CC-9B67-FECBDE672C9E}" srcId="{82CB60F3-B646-4E86-9AC6-6BAD6D3DDF18}" destId="{8D2A1BA7-3A13-4E46-B9F2-0A029B40E454}" srcOrd="1" destOrd="0" parTransId="{6BD6C69B-F6A8-4401-8CF2-4113ED1D7D66}" sibTransId="{6ABB5DD0-3D1F-412A-9200-E5C6EFD2F388}"/>
+    <dgm:cxn modelId="{1F601F82-A1C9-40E8-8D5B-F0A36B1C94CA}" type="presOf" srcId="{3D81BCEE-A646-4CA3-894A-EAA40617FED8}" destId="{CC54FBAE-F398-4DFD-BAEE-C9BCEE10AE79}" srcOrd="1" destOrd="0" presId="urn:microsoft.com/office/officeart/2005/8/layout/hierarchy2"/>
+    <dgm:cxn modelId="{B64BBA0D-552A-4960-A6C1-14F7825D399F}" type="presOf" srcId="{81E1E721-C1D4-4B3C-BAC9-02720683DB5C}" destId="{5FA5213F-47C6-4767-8572-404ABB978790}" srcOrd="0" destOrd="0" presId="urn:microsoft.com/office/officeart/2005/8/layout/hierarchy2"/>
+    <dgm:cxn modelId="{6DAE4CE8-2F95-4D4A-81BE-690591BFD1E9}" type="presOf" srcId="{C33A1043-E8DC-47B7-8ED2-263C222CE2E5}" destId="{01CA05DC-CE9F-4011-9D72-94B9851BFB99}" srcOrd="0" destOrd="0" presId="urn:microsoft.com/office/officeart/2005/8/layout/hierarchy2"/>
+    <dgm:cxn modelId="{524701B8-73AC-4867-94C9-1639852FD425}" type="presOf" srcId="{92C2F417-64DD-4E66-9C5C-9374D9A8DA41}" destId="{5F0578F8-8199-4049-85FC-53285CD8BCA2}" srcOrd="0" destOrd="0" presId="urn:microsoft.com/office/officeart/2005/8/layout/hierarchy2"/>
+    <dgm:cxn modelId="{9F8DAC00-94EE-42C8-B0BF-C60B46D32627}" type="presOf" srcId="{C5088835-0026-4F62-BCC8-54E5D39066E4}" destId="{05AD09F3-5C8E-4263-BAA9-D9F187E2ED53}" srcOrd="0" destOrd="0" presId="urn:microsoft.com/office/officeart/2005/8/layout/hierarchy2"/>
+    <dgm:cxn modelId="{B06FA697-A207-43F1-98B8-0C0A107406B7}" type="presOf" srcId="{81E1E721-C1D4-4B3C-BAC9-02720683DB5C}" destId="{F7785661-DB6A-43C3-AADF-3B7778FFA70C}" srcOrd="1" destOrd="0" presId="urn:microsoft.com/office/officeart/2005/8/layout/hierarchy2"/>
+    <dgm:cxn modelId="{E9B64B3E-223E-4970-AB77-1051CC08227D}" srcId="{F1AAD611-2867-4CFE-B2E9-263019D3165C}" destId="{20B2C951-A247-46C2-B373-3C85C1FB00FD}" srcOrd="0" destOrd="0" parTransId="{52CADD46-2967-4488-A5D6-1A088C64FF43}" sibTransId="{C22EE861-80DF-4322-A0CA-E55BF86155F0}"/>
+    <dgm:cxn modelId="{CC53EA16-E168-4BD1-A603-9B2B8CE48194}" type="presOf" srcId="{6BD6C69B-F6A8-4401-8CF2-4113ED1D7D66}" destId="{BAA01D3C-8E77-4967-9AEF-087E341DC49D}" srcOrd="1" destOrd="0" presId="urn:microsoft.com/office/officeart/2005/8/layout/hierarchy2"/>
+    <dgm:cxn modelId="{EFCDFA1C-A5D9-4885-8B78-C13DF08B5A2A}" srcId="{DA5E0186-764C-4979-AB5E-0EB0DE601B4A}" destId="{F1AAD611-2867-4CFE-B2E9-263019D3165C}" srcOrd="0" destOrd="0" parTransId="{508516AC-AEA7-42BB-A3CD-A157F55A806A}" sibTransId="{7E6DE9C5-0A6B-460B-91E4-0FEA88687827}"/>
+    <dgm:cxn modelId="{E0CA6DF0-4416-40FD-A6A2-51FDF301D546}" type="presOf" srcId="{D02406F0-BEB7-4592-A4D3-298A560DCDEC}" destId="{3A49E001-5568-44C0-96C9-6D32EDE9F402}" srcOrd="1" destOrd="0" presId="urn:microsoft.com/office/officeart/2005/8/layout/hierarchy2"/>
+    <dgm:cxn modelId="{F1722F56-124A-4CD8-AFEB-4D038CFFA604}" srcId="{82CB60F3-B646-4E86-9AC6-6BAD6D3DDF18}" destId="{51B62D87-00CA-4F13-926B-E6246900042B}" srcOrd="0" destOrd="0" parTransId="{FA2CEE4C-D1E3-40AE-B0B1-333D7B44E48D}" sibTransId="{98E0AF65-7FC7-4259-A8BE-3691178C9365}"/>
+    <dgm:cxn modelId="{8DD0644D-4EA4-4BFB-A856-211DC42B3CC5}" type="presOf" srcId="{DA5E0186-764C-4979-AB5E-0EB0DE601B4A}" destId="{95E2D0BD-B2F3-4102-9790-0E1CC66976BA}" srcOrd="0" destOrd="0" presId="urn:microsoft.com/office/officeart/2005/8/layout/hierarchy2"/>
+    <dgm:cxn modelId="{31AE49AA-F805-43D5-986A-2A1CD4A766A1}" srcId="{CF561599-B96A-44A1-AE89-7999C1BCED20}" destId="{A48090D3-FFAC-4FB9-8B90-18995A60C140}" srcOrd="0" destOrd="0" parTransId="{D02406F0-BEB7-4592-A4D3-298A560DCDEC}" sibTransId="{8F437076-4C72-444C-9447-E519E3B406C2}"/>
+    <dgm:cxn modelId="{764CA828-807E-4C77-B034-D129E405F58D}" type="presOf" srcId="{6D7870AF-92B9-470D-ADD0-CF08272F5FFA}" destId="{D79EC8BA-3444-4EF7-883B-BF29523C5327}" srcOrd="1" destOrd="0" presId="urn:microsoft.com/office/officeart/2005/8/layout/hierarchy2"/>
+    <dgm:cxn modelId="{DAAB83E5-AC00-4D00-BFB8-2AC835996F8C}" srcId="{F1AAD611-2867-4CFE-B2E9-263019D3165C}" destId="{47DB8EBE-19B9-419D-8543-1EDFC170F795}" srcOrd="1" destOrd="0" parTransId="{386E8373-40D0-4CDB-898D-8184B1331312}" sibTransId="{13D16FFB-63F4-4EB4-8BA1-39F9E627025C}"/>
+    <dgm:cxn modelId="{FE243E28-CF7F-4327-B3AA-FA794EF31BB6}" type="presOf" srcId="{094813E5-7DFD-403C-B298-4850C6FA166C}" destId="{D71AF65A-1619-41B8-9D03-A05696E84218}" srcOrd="0" destOrd="0" presId="urn:microsoft.com/office/officeart/2005/8/layout/hierarchy2"/>
+    <dgm:cxn modelId="{2F16CE5E-C82E-4D57-88B5-58AECE72A533}" srcId="{82CB60F3-B646-4E86-9AC6-6BAD6D3DDF18}" destId="{7A57D6A2-E7F1-4271-B6C1-9F4EA6973594}" srcOrd="3" destOrd="0" parTransId="{EFF1CDA5-35F7-41AB-8FD0-7D94A493609F}" sibTransId="{7D4E597B-EE52-4907-93B5-065B75C549D0}"/>
+    <dgm:cxn modelId="{164BE895-69D6-4EEE-82F4-33274309ED9D}" srcId="{3F5B1375-7D7C-4545-8C4E-002891805F33}" destId="{1691E3F7-3D48-4A30-8E3D-3334C11A49D1}" srcOrd="1" destOrd="0" parTransId="{B12E1297-884C-4587-B43B-328DFBC2DB84}" sibTransId="{C6DEC3B3-D301-41F5-9DC9-E00E752EBA14}"/>
+    <dgm:cxn modelId="{B40A12F5-DE38-4436-8C5A-1943F9EB9448}" type="presOf" srcId="{92C2F417-64DD-4E66-9C5C-9374D9A8DA41}" destId="{E9693BA6-AA62-46C3-9459-7C1D668F1704}" srcOrd="1" destOrd="0" presId="urn:microsoft.com/office/officeart/2005/8/layout/hierarchy2"/>
+    <dgm:cxn modelId="{D3C9A9E7-2251-458F-B13C-BBF3620809C8}" type="presOf" srcId="{54573B4C-BDEE-4E51-B2C7-627D90A0815A}" destId="{26161302-8FA8-4D89-8F22-EAFF1AC20466}" srcOrd="0" destOrd="0" presId="urn:microsoft.com/office/officeart/2005/8/layout/hierarchy2"/>
+    <dgm:cxn modelId="{DBAC139E-CDD8-4FF8-A7CC-967052178560}" type="presOf" srcId="{82CB60F3-B646-4E86-9AC6-6BAD6D3DDF18}" destId="{7B92F59B-C821-4A5F-A7A0-0E3EAE4A452C}" srcOrd="0" destOrd="0" presId="urn:microsoft.com/office/officeart/2005/8/layout/hierarchy2"/>
+    <dgm:cxn modelId="{A07F2F8A-5F83-4F06-8997-2507FC4F598F}" type="presOf" srcId="{508516AC-AEA7-42BB-A3CD-A157F55A806A}" destId="{2B0E538B-2590-4C45-BE09-8DB2BFEEB721}" srcOrd="0" destOrd="0" presId="urn:microsoft.com/office/officeart/2005/8/layout/hierarchy2"/>
+    <dgm:cxn modelId="{898C8C1C-D426-4632-8262-A11D02565BA7}" type="presOf" srcId="{C0DA0F93-4332-4C78-AB59-58B676E8AAFC}" destId="{6D7B473F-9949-43C2-823E-5947BA12F2EE}" srcOrd="1" destOrd="0" presId="urn:microsoft.com/office/officeart/2005/8/layout/hierarchy2"/>
+    <dgm:cxn modelId="{F0761F5A-5420-467F-9D75-91B248A11C82}" type="presOf" srcId="{8D2A1BA7-3A13-4E46-B9F2-0A029B40E454}" destId="{02249F60-34ED-4830-9BB7-CDEA05528141}" srcOrd="0" destOrd="0" presId="urn:microsoft.com/office/officeart/2005/8/layout/hierarchy2"/>
+    <dgm:cxn modelId="{FA222D5A-B79E-4102-8E40-F21118A6E608}" type="presOf" srcId="{F91744EE-2822-43A6-8AF4-1E8960A08E54}" destId="{43587DD6-44A8-483B-9E48-E6F33A9416F2}" srcOrd="1" destOrd="0" presId="urn:microsoft.com/office/officeart/2005/8/layout/hierarchy2"/>
+    <dgm:cxn modelId="{485A55C0-55E9-4F47-A6F7-33FC82E27162}" type="presOf" srcId="{094813E5-7DFD-403C-B298-4850C6FA166C}" destId="{A094E2F0-27D5-4987-AE6C-E1ED4D412E3A}" srcOrd="1" destOrd="0" presId="urn:microsoft.com/office/officeart/2005/8/layout/hierarchy2"/>
+    <dgm:cxn modelId="{EC3803B9-A33E-4F8E-83FF-9C125B7627A9}" type="presOf" srcId="{CF561599-B96A-44A1-AE89-7999C1BCED20}" destId="{6E600D94-5C1F-4F38-B303-A6D54DC641D2}" srcOrd="0" destOrd="0" presId="urn:microsoft.com/office/officeart/2005/8/layout/hierarchy2"/>
+    <dgm:cxn modelId="{D0F75D28-C2DB-4847-9C1D-3EBEDDBC8058}" type="presOf" srcId="{9143EFF7-3AC8-4821-86D0-4AB18932B040}" destId="{E5E99686-C350-40AC-9E58-927E6883A7E3}" srcOrd="0" destOrd="0" presId="urn:microsoft.com/office/officeart/2005/8/layout/hierarchy2"/>
+    <dgm:cxn modelId="{BA8572DE-389B-49A3-9CB3-733E4410F34B}" srcId="{5BCCE200-35D9-45C0-97F2-5F982EAABFD6}" destId="{BC80A72E-91A2-4EA5-A427-B78000A60E6A}" srcOrd="3" destOrd="0" parTransId="{C33A1043-E8DC-47B7-8ED2-263C222CE2E5}" sibTransId="{52C9C63E-A3C5-4226-BA52-65D8FF7B7F81}"/>
+    <dgm:cxn modelId="{D29CB919-8B0E-47F7-822A-BBB20A060248}" type="presOf" srcId="{2B444D64-7037-41F0-B6BD-92A280D2C9C2}" destId="{A91728BE-D182-4E43-BAF1-F2D15657F0AA}" srcOrd="1" destOrd="0" presId="urn:microsoft.com/office/officeart/2005/8/layout/hierarchy2"/>
+    <dgm:cxn modelId="{F3ACC5A7-0010-4AFF-950F-819C75051530}" type="presOf" srcId="{5C49CABD-8AFF-4B2D-A991-D15AE8A8BEB0}" destId="{C4C83865-8622-4F90-9044-C7CA35E7CB79}" srcOrd="0" destOrd="0" presId="urn:microsoft.com/office/officeart/2005/8/layout/hierarchy2"/>
+    <dgm:cxn modelId="{2A0AF21A-D073-4371-AE9F-19AA250AC1A3}" srcId="{DA5E0186-764C-4979-AB5E-0EB0DE601B4A}" destId="{5BCCE200-35D9-45C0-97F2-5F982EAABFD6}" srcOrd="3" destOrd="0" parTransId="{36653D37-C495-4944-B810-3A0E83E68A2F}" sibTransId="{04CB7D45-15CE-410A-937B-5AE87820F775}"/>
+    <dgm:cxn modelId="{3124045F-C91E-4914-9765-E7970A7E2F16}" type="presOf" srcId="{2B444D64-7037-41F0-B6BD-92A280D2C9C2}" destId="{753ADDF1-2916-482C-97DB-3E4684D108D0}" srcOrd="0" destOrd="0" presId="urn:microsoft.com/office/officeart/2005/8/layout/hierarchy2"/>
+    <dgm:cxn modelId="{7B7D57DE-F3D0-4C85-9492-091648642B7D}" type="presOf" srcId="{BC80A72E-91A2-4EA5-A427-B78000A60E6A}" destId="{034943C5-10D7-4581-8AEB-1EF2BBFB6FAA}" srcOrd="0" destOrd="0" presId="urn:microsoft.com/office/officeart/2005/8/layout/hierarchy2"/>
+    <dgm:cxn modelId="{D9585CCD-0312-4EB1-895B-CF4DBFB6C6A3}" srcId="{5C49CABD-8AFF-4B2D-A991-D15AE8A8BEB0}" destId="{CD3D395E-DCCC-47A6-AD51-A8351A832F28}" srcOrd="2" destOrd="0" parTransId="{C0DA0F93-4332-4C78-AB59-58B676E8AAFC}" sibTransId="{6DF925A0-F42E-4E50-B9DB-6F66D4D56DC3}"/>
+    <dgm:cxn modelId="{9846FE5A-3D0F-4454-BE71-E0413AEA5D57}" type="presOf" srcId="{0177C891-9729-4B6B-8ACB-D959E473C0F4}" destId="{95B9A6DE-08D5-4462-A905-BF301F19D8CA}" srcOrd="0" destOrd="0" presId="urn:microsoft.com/office/officeart/2005/8/layout/hierarchy2"/>
+    <dgm:cxn modelId="{E47DE016-2C21-4255-B6DF-4785416F5DD8}" type="presOf" srcId="{52CADD46-2967-4488-A5D6-1A088C64FF43}" destId="{73FEB431-9536-4331-B229-EBF170EF5666}" srcOrd="0" destOrd="0" presId="urn:microsoft.com/office/officeart/2005/8/layout/hierarchy2"/>
+    <dgm:cxn modelId="{64AA02A0-C906-42E1-90FF-123AC46E8F55}" type="presOf" srcId="{B12E1297-884C-4587-B43B-328DFBC2DB84}" destId="{2BBF24E1-0C00-4408-A23F-CA7E26CF370B}" srcOrd="1" destOrd="0" presId="urn:microsoft.com/office/officeart/2005/8/layout/hierarchy2"/>
+    <dgm:cxn modelId="{D4885AE6-4A80-4FEA-B15F-E3B5E49812C9}" type="presOf" srcId="{20B2C951-A247-46C2-B373-3C85C1FB00FD}" destId="{0079CA80-D978-454B-BF99-1BA67F3E9F77}" srcOrd="0" destOrd="0" presId="urn:microsoft.com/office/officeart/2005/8/layout/hierarchy2"/>
+    <dgm:cxn modelId="{1656D3A7-9CF9-4E72-ABAE-D903F2DB5CDC}" type="presOf" srcId="{F91744EE-2822-43A6-8AF4-1E8960A08E54}" destId="{D66B37A2-D54F-4F5E-A619-BDF4EF12164A}" srcOrd="0" destOrd="0" presId="urn:microsoft.com/office/officeart/2005/8/layout/hierarchy2"/>
+    <dgm:cxn modelId="{816B2E68-62B2-4B26-AD2A-CE5EC7AF1B5B}" type="presOf" srcId="{D18416AC-3193-4BB9-B03F-B327C4212750}" destId="{92706147-51B3-4446-BE2A-401D3B411B0D}" srcOrd="0" destOrd="0" presId="urn:microsoft.com/office/officeart/2005/8/layout/hierarchy2"/>
+    <dgm:cxn modelId="{F5A415E9-B201-4B60-9011-F7B1F8DBEEFE}" srcId="{5C49CABD-8AFF-4B2D-A991-D15AE8A8BEB0}" destId="{3F5B1375-7D7C-4545-8C4E-002891805F33}" srcOrd="1" destOrd="0" parTransId="{92C2F417-64DD-4E66-9C5C-9374D9A8DA41}" sibTransId="{D25B57B7-C958-4D2E-A18D-0F8123E8ABD8}"/>
+    <dgm:cxn modelId="{76194C65-969D-48AC-9BE8-1F65A01BCAED}" type="presOf" srcId="{EFF1CDA5-35F7-41AB-8FD0-7D94A493609F}" destId="{A1E55635-C3A0-43A7-93AD-46CF0C58EDC5}" srcOrd="0" destOrd="0" presId="urn:microsoft.com/office/officeart/2005/8/layout/hierarchy2"/>
+    <dgm:cxn modelId="{4A173171-B2C1-41FF-BF98-AF8B75A7E377}" type="presOf" srcId="{2F02D3D0-ADCA-4D17-8C2E-B9E2D9660D49}" destId="{43CA99BF-D101-472F-8DCE-0DA178B468E4}" srcOrd="1" destOrd="0" presId="urn:microsoft.com/office/officeart/2005/8/layout/hierarchy2"/>
+    <dgm:cxn modelId="{9A3E45DE-7E61-4146-AD9F-39912C34C300}" type="presOf" srcId="{BA50E436-14EE-4149-8612-DFB7D2B06C89}" destId="{1AA7919B-6064-4176-BFD8-CE4A73E919D1}" srcOrd="0" destOrd="0" presId="urn:microsoft.com/office/officeart/2005/8/layout/hierarchy2"/>
+    <dgm:cxn modelId="{53F4EB5B-9453-42A3-BA7D-C7B51235376E}" type="presOf" srcId="{4C8C8E35-5528-4181-B631-CB55D70C0E28}" destId="{51B6628F-0F2C-4338-83B1-27C009E50F2D}" srcOrd="0" destOrd="0" presId="urn:microsoft.com/office/officeart/2005/8/layout/hierarchy2"/>
+    <dgm:cxn modelId="{E1FA8CC5-0036-4B30-82B2-7D5E3F8E74DB}" srcId="{3F5B1375-7D7C-4545-8C4E-002891805F33}" destId="{0177C891-9729-4B6B-8ACB-D959E473C0F4}" srcOrd="0" destOrd="0" parTransId="{094813E5-7DFD-403C-B298-4850C6FA166C}" sibTransId="{A3D9E1FB-6E88-4BC4-8C20-D4DCAA941C71}"/>
+    <dgm:cxn modelId="{A7B7DF81-2BC6-4B08-BA6B-EF9064B8B9C5}" type="presOf" srcId="{6D7870AF-92B9-470D-ADD0-CF08272F5FFA}" destId="{15C67CCA-EFC8-46BB-B4D3-D8C5E1CE7674}" srcOrd="0" destOrd="0" presId="urn:microsoft.com/office/officeart/2005/8/layout/hierarchy2"/>
     <dgm:cxn modelId="{F31107AB-92C1-42D9-B722-0619E1155A9D}" srcId="{DA5E0186-764C-4979-AB5E-0EB0DE601B4A}" destId="{5C49CABD-8AFF-4B2D-A991-D15AE8A8BEB0}" srcOrd="2" destOrd="0" parTransId="{6D7870AF-92B9-470D-ADD0-CF08272F5FFA}" sibTransId="{2830BB90-CE39-4690-8964-EA94018B35A9}"/>
-    <dgm:cxn modelId="{560B7D3C-74CD-40C0-ABE2-1804DA24F9B8}" type="presOf" srcId="{C5088835-0026-4F62-BCC8-54E5D39066E4}" destId="{05AD09F3-5C8E-4263-BAA9-D9F187E2ED53}" srcOrd="0" destOrd="0" presId="urn:microsoft.com/office/officeart/2005/8/layout/hierarchy2"/>
-    <dgm:cxn modelId="{371E7FFF-B9D7-4335-B9D5-53A6EC199109}" type="presOf" srcId="{CF561599-B96A-44A1-AE89-7999C1BCED20}" destId="{6E600D94-5C1F-4F38-B303-A6D54DC641D2}" srcOrd="0" destOrd="0" presId="urn:microsoft.com/office/officeart/2005/8/layout/hierarchy2"/>
-    <dgm:cxn modelId="{2EC328CD-AF7F-4D8B-BF8B-00E4A8974FC2}" type="presOf" srcId="{D3D6C576-2457-45A6-B80A-7D7448194141}" destId="{15DB5FCF-6ACF-4087-9BC4-CF29EE25AE8A}" srcOrd="1" destOrd="0" presId="urn:microsoft.com/office/officeart/2005/8/layout/hierarchy2"/>
-    <dgm:cxn modelId="{D3B6A189-FDB6-4EA5-B6E3-F87DE3D2B538}" type="presOf" srcId="{47DB8EBE-19B9-419D-8543-1EDFC170F795}" destId="{D08FADD0-4AFE-4622-8890-AB0351E83D4E}" srcOrd="0" destOrd="0" presId="urn:microsoft.com/office/officeart/2005/8/layout/hierarchy2"/>
-    <dgm:cxn modelId="{10B4B6E1-7A64-47EE-A26C-761CB2C2C288}" type="presOf" srcId="{D3D6C576-2457-45A6-B80A-7D7448194141}" destId="{117690F2-9715-48DA-A678-4EC3416ABCFA}" srcOrd="0" destOrd="0" presId="urn:microsoft.com/office/officeart/2005/8/layout/hierarchy2"/>
-    <dgm:cxn modelId="{F1722F56-124A-4CD8-AFEB-4D038CFFA604}" srcId="{82CB60F3-B646-4E86-9AC6-6BAD6D3DDF18}" destId="{51B62D87-00CA-4F13-926B-E6246900042B}" srcOrd="0" destOrd="0" parTransId="{FA2CEE4C-D1E3-40AE-B0B1-333D7B44E48D}" sibTransId="{98E0AF65-7FC7-4259-A8BE-3691178C9365}"/>
-    <dgm:cxn modelId="{8FA2C618-3467-440C-9B10-76C7B8CC97C7}" type="presOf" srcId="{3D81BCEE-A646-4CA3-894A-EAA40617FED8}" destId="{B5692862-CF30-4278-9CB9-6761C7AEFB7A}" srcOrd="0" destOrd="0" presId="urn:microsoft.com/office/officeart/2005/8/layout/hierarchy2"/>
-    <dgm:cxn modelId="{CF08A3C2-333D-45B0-8AC0-C762ED6A9E0B}" type="presOf" srcId="{508516AC-AEA7-42BB-A3CD-A157F55A806A}" destId="{30E9A5BC-02A0-4413-82A1-98BF89A01732}" srcOrd="1" destOrd="0" presId="urn:microsoft.com/office/officeart/2005/8/layout/hierarchy2"/>
-    <dgm:cxn modelId="{DC47A6A0-5741-4B28-8E95-88B1330EA599}" type="presOf" srcId="{92C2F417-64DD-4E66-9C5C-9374D9A8DA41}" destId="{5F0578F8-8199-4049-85FC-53285CD8BCA2}" srcOrd="0" destOrd="0" presId="urn:microsoft.com/office/officeart/2005/8/layout/hierarchy2"/>
-    <dgm:cxn modelId="{949DCAAA-2E4D-4CC4-8B33-21B64DEA6C6D}" type="presOf" srcId="{6BD6C69B-F6A8-4401-8CF2-4113ED1D7D66}" destId="{BAA01D3C-8E77-4967-9AEF-087E341DC49D}" srcOrd="1" destOrd="0" presId="urn:microsoft.com/office/officeart/2005/8/layout/hierarchy2"/>
-    <dgm:cxn modelId="{CD317DF8-5DC9-4C2D-A8AC-7231A0846AEE}" type="presOf" srcId="{2F02D3D0-ADCA-4D17-8C2E-B9E2D9660D49}" destId="{43CA99BF-D101-472F-8DCE-0DA178B468E4}" srcOrd="1" destOrd="0" presId="urn:microsoft.com/office/officeart/2005/8/layout/hierarchy2"/>
-    <dgm:cxn modelId="{EAF49B4B-92CA-4A60-9918-9057030AEB8F}" type="presOf" srcId="{82CB60F3-B646-4E86-9AC6-6BAD6D3DDF18}" destId="{7B92F59B-C821-4A5F-A7A0-0E3EAE4A452C}" srcOrd="0" destOrd="0" presId="urn:microsoft.com/office/officeart/2005/8/layout/hierarchy2"/>
-    <dgm:cxn modelId="{33404275-465E-42AC-A563-8C8F7EEC6AD8}" type="presOf" srcId="{BC80A72E-91A2-4EA5-A427-B78000A60E6A}" destId="{034943C5-10D7-4581-8AEB-1EF2BBFB6FAA}" srcOrd="0" destOrd="0" presId="urn:microsoft.com/office/officeart/2005/8/layout/hierarchy2"/>
-    <dgm:cxn modelId="{88407565-9BC0-4DB8-BDEF-7C4C085A3EC4}" type="presOf" srcId="{3D63B754-F852-47D8-B6EA-4F31E394EC5E}" destId="{9DB6EAFA-703B-40F4-95E4-BE4DB39CFD1A}" srcOrd="0" destOrd="0" presId="urn:microsoft.com/office/officeart/2005/8/layout/hierarchy2"/>
-    <dgm:cxn modelId="{200404E7-BDC1-44A7-90C7-787D4EA009BE}" type="presOf" srcId="{F4B97B9F-80F8-4A3E-B87E-C56AE45AB4D1}" destId="{CF4BB426-1E92-4AA9-91D9-26BB4D5316BD}" srcOrd="0" destOrd="0" presId="urn:microsoft.com/office/officeart/2005/8/layout/hierarchy2"/>
-    <dgm:cxn modelId="{59F00F27-B813-4A0B-84C2-95059DA8383B}" type="presOf" srcId="{C33A1043-E8DC-47B7-8ED2-263C222CE2E5}" destId="{01CA05DC-CE9F-4011-9D72-94B9851BFB99}" srcOrd="0" destOrd="0" presId="urn:microsoft.com/office/officeart/2005/8/layout/hierarchy2"/>
-    <dgm:cxn modelId="{AA6E81B9-E302-4549-B46B-5069200A6683}" type="presOf" srcId="{A513EAA4-1B44-45BF-BB56-CF94688597BA}" destId="{5F12D49F-A756-441F-812D-B2FD33037623}" srcOrd="1" destOrd="0" presId="urn:microsoft.com/office/officeart/2005/8/layout/hierarchy2"/>
-    <dgm:cxn modelId="{6A2E4549-E023-4BD9-948D-F313BE0A4B20}" type="presOf" srcId="{36653D37-C495-4944-B810-3A0E83E68A2F}" destId="{E136D83A-7F5D-41A2-9706-B7A9604B5052}" srcOrd="1" destOrd="0" presId="urn:microsoft.com/office/officeart/2005/8/layout/hierarchy2"/>
-    <dgm:cxn modelId="{F5A415E9-B201-4B60-9011-F7B1F8DBEEFE}" srcId="{5C49CABD-8AFF-4B2D-A991-D15AE8A8BEB0}" destId="{3F5B1375-7D7C-4545-8C4E-002891805F33}" srcOrd="1" destOrd="0" parTransId="{92C2F417-64DD-4E66-9C5C-9374D9A8DA41}" sibTransId="{D25B57B7-C958-4D2E-A18D-0F8123E8ABD8}"/>
-    <dgm:cxn modelId="{46DDE29D-71F5-4C89-B293-0DD75608AB81}" type="presOf" srcId="{F91744EE-2822-43A6-8AF4-1E8960A08E54}" destId="{D66B37A2-D54F-4F5E-A619-BDF4EF12164A}" srcOrd="0" destOrd="0" presId="urn:microsoft.com/office/officeart/2005/8/layout/hierarchy2"/>
-    <dgm:cxn modelId="{277C7464-C2C3-48CC-9B67-FECBDE672C9E}" srcId="{82CB60F3-B646-4E86-9AC6-6BAD6D3DDF18}" destId="{8D2A1BA7-3A13-4E46-B9F2-0A029B40E454}" srcOrd="1" destOrd="0" parTransId="{6BD6C69B-F6A8-4401-8CF2-4113ED1D7D66}" sibTransId="{6ABB5DD0-3D1F-412A-9200-E5C6EFD2F388}"/>
-    <dgm:cxn modelId="{BFEBE041-BD5C-4AA1-ADFE-92F4B72AD747}" srcId="{5BCCE200-35D9-45C0-97F2-5F982EAABFD6}" destId="{CF561599-B96A-44A1-AE89-7999C1BCED20}" srcOrd="4" destOrd="0" parTransId="{D3D6C576-2457-45A6-B80A-7D7448194141}" sibTransId="{F688363D-A128-4AF9-9D08-E404B66A6EEC}"/>
-    <dgm:cxn modelId="{E9B64B3E-223E-4970-AB77-1051CC08227D}" srcId="{F1AAD611-2867-4CFE-B2E9-263019D3165C}" destId="{20B2C951-A247-46C2-B373-3C85C1FB00FD}" srcOrd="0" destOrd="0" parTransId="{52CADD46-2967-4488-A5D6-1A088C64FF43}" sibTransId="{C22EE861-80DF-4322-A0CA-E55BF86155F0}"/>
-    <dgm:cxn modelId="{474129B0-2A90-49DE-A760-E57343108ED9}" type="presOf" srcId="{1691E3F7-3D48-4A30-8E3D-3334C11A49D1}" destId="{43493DC5-F203-4EE5-B8C6-4B1FC1565F51}" srcOrd="0" destOrd="0" presId="urn:microsoft.com/office/officeart/2005/8/layout/hierarchy2"/>
+    <dgm:cxn modelId="{B93CC36C-AD48-4836-8AC1-C33EDBD5062A}" type="presOf" srcId="{1377206E-C362-41EF-820C-761DFE9D3182}" destId="{C6263741-7F48-46FF-A2A3-5608FD6A4202}" srcOrd="0" destOrd="0" presId="urn:microsoft.com/office/officeart/2005/8/layout/hierarchy2"/>
+    <dgm:cxn modelId="{6F3A26A2-AB13-4E94-88B6-CCBEEE9DF625}" type="presOf" srcId="{C5088835-0026-4F62-BCC8-54E5D39066E4}" destId="{B1EF6431-481D-4601-AAB2-DB1D0E57D6B8}" srcOrd="1" destOrd="0" presId="urn:microsoft.com/office/officeart/2005/8/layout/hierarchy2"/>
+    <dgm:cxn modelId="{BAE1B39F-71A9-40F8-8E6B-C86CFE90582B}" srcId="{6C7E049A-851E-459D-AFBC-313F93DB61C6}" destId="{21693BD9-8410-4387-8845-013A6A27911B}" srcOrd="2" destOrd="0" parTransId="{C5088835-0026-4F62-BCC8-54E5D39066E4}" sibTransId="{937E0D86-AF5D-442A-B6E7-2D9441759AAD}"/>
+    <dgm:cxn modelId="{4F0C11A6-D59C-4FC8-A2C1-CBC7494CDBC7}" type="presOf" srcId="{B12E1297-884C-4587-B43B-328DFBC2DB84}" destId="{299701B9-7CAC-401D-B5BA-50C77ADB132E}" srcOrd="0" destOrd="0" presId="urn:microsoft.com/office/officeart/2005/8/layout/hierarchy2"/>
+    <dgm:cxn modelId="{8083465C-ED43-4779-A79D-4863091D0C17}" type="presOf" srcId="{386E8373-40D0-4CDB-898D-8184B1331312}" destId="{03018B07-7F14-4EB2-8B7F-A7F6F2134F26}" srcOrd="0" destOrd="0" presId="urn:microsoft.com/office/officeart/2005/8/layout/hierarchy2"/>
+    <dgm:cxn modelId="{3A6626B2-B42D-473F-B45C-74FC6102D627}" type="presOf" srcId="{508516AC-AEA7-42BB-A3CD-A157F55A806A}" destId="{30E9A5BC-02A0-4413-82A1-98BF89A01732}" srcOrd="1" destOrd="0" presId="urn:microsoft.com/office/officeart/2005/8/layout/hierarchy2"/>
+    <dgm:cxn modelId="{0F322825-6297-4D04-8050-EFE5CC6AF860}" type="presOf" srcId="{F1AAD611-2867-4CFE-B2E9-263019D3165C}" destId="{05F3A68D-3FC9-4145-B444-66173610EDF1}" srcOrd="0" destOrd="0" presId="urn:microsoft.com/office/officeart/2005/8/layout/hierarchy2"/>
+    <dgm:cxn modelId="{E8502336-E77E-4B23-9FCE-3FACEBE42EBB}" type="presOf" srcId="{8ECF9D8A-86C8-459C-8224-855407C385A1}" destId="{1E16829C-5F20-47BD-AC78-205E86C8D8D5}" srcOrd="0" destOrd="0" presId="urn:microsoft.com/office/officeart/2005/8/layout/hierarchy2"/>
     <dgm:cxn modelId="{A1A4D1C8-738B-403A-89BD-F2BF80B9E944}" srcId="{F44E69EB-A685-47D1-9D77-7EC594EBA329}" destId="{DA5E0186-764C-4979-AB5E-0EB0DE601B4A}" srcOrd="0" destOrd="0" parTransId="{81073F72-E530-43B0-9245-C132879759BD}" sibTransId="{3931B0FC-35F9-41DB-B923-64DC1535DE5B}"/>
-    <dgm:cxn modelId="{7067F529-1784-48FE-BD29-F38DBC891846}" type="presOf" srcId="{B12E1297-884C-4587-B43B-328DFBC2DB84}" destId="{299701B9-7CAC-401D-B5BA-50C77ADB132E}" srcOrd="0" destOrd="0" presId="urn:microsoft.com/office/officeart/2005/8/layout/hierarchy2"/>
-    <dgm:cxn modelId="{BA8572DE-389B-49A3-9CB3-733E4410F34B}" srcId="{5BCCE200-35D9-45C0-97F2-5F982EAABFD6}" destId="{BC80A72E-91A2-4EA5-A427-B78000A60E6A}" srcOrd="3" destOrd="0" parTransId="{C33A1043-E8DC-47B7-8ED2-263C222CE2E5}" sibTransId="{52C9C63E-A3C5-4226-BA52-65D8FF7B7F81}"/>
-    <dgm:cxn modelId="{52580D15-ADF6-43C8-9E42-4AFAA2D518D5}" srcId="{5BCCE200-35D9-45C0-97F2-5F982EAABFD6}" destId="{2A756282-706C-4903-86A9-DF0BDA7145F8}" srcOrd="2" destOrd="0" parTransId="{8ECF9D8A-86C8-459C-8224-855407C385A1}" sibTransId="{837D89CF-3988-4EC7-8243-BF634F1BE956}"/>
-    <dgm:cxn modelId="{BA653114-7A2A-47E3-B200-F953BCE6CD2C}" type="presOf" srcId="{EFF1CDA5-35F7-41AB-8FD0-7D94A493609F}" destId="{A1E55635-C3A0-43A7-93AD-46CF0C58EDC5}" srcOrd="0" destOrd="0" presId="urn:microsoft.com/office/officeart/2005/8/layout/hierarchy2"/>
-    <dgm:cxn modelId="{2E27DB56-304F-497D-B326-3984A3EA1222}" type="presOf" srcId="{EFF1CDA5-35F7-41AB-8FD0-7D94A493609F}" destId="{3CE4B926-7845-4031-9C8C-5CFA7A322592}" srcOrd="1" destOrd="0" presId="urn:microsoft.com/office/officeart/2005/8/layout/hierarchy2"/>
-    <dgm:cxn modelId="{277D61F1-953E-46BB-87E2-A3FED0AEEC53}" type="presOf" srcId="{C33A1043-E8DC-47B7-8ED2-263C222CE2E5}" destId="{C9C0A1E7-02E7-4C40-857C-D5EDB379513C}" srcOrd="1" destOrd="0" presId="urn:microsoft.com/office/officeart/2005/8/layout/hierarchy2"/>
-    <dgm:cxn modelId="{D36B50B6-46A1-40E9-A2F5-DE346D8DB235}" srcId="{F1AAD611-2867-4CFE-B2E9-263019D3165C}" destId="{9143EFF7-3AC8-4821-86D0-4AB18932B040}" srcOrd="3" destOrd="0" parTransId="{81E1E721-C1D4-4B3C-BAC9-02720683DB5C}" sibTransId="{2A2EA950-B7F8-4325-A71E-3D856BD983EE}"/>
-    <dgm:cxn modelId="{31AE49AA-F805-43D5-986A-2A1CD4A766A1}" srcId="{CF561599-B96A-44A1-AE89-7999C1BCED20}" destId="{A48090D3-FFAC-4FB9-8B90-18995A60C140}" srcOrd="0" destOrd="0" parTransId="{D02406F0-BEB7-4592-A4D3-298A560DCDEC}" sibTransId="{8F437076-4C72-444C-9447-E519E3B406C2}"/>
-    <dgm:cxn modelId="{C4064D99-76BF-4E89-B8F8-68A3DE4199F6}" type="presOf" srcId="{8ECF9D8A-86C8-459C-8224-855407C385A1}" destId="{1E16829C-5F20-47BD-AC78-205E86C8D8D5}" srcOrd="0" destOrd="0" presId="urn:microsoft.com/office/officeart/2005/8/layout/hierarchy2"/>
-    <dgm:cxn modelId="{BD92BEA3-637B-4E35-8A0E-C51D56DE7729}" type="presOf" srcId="{5C49CABD-8AFF-4B2D-A991-D15AE8A8BEB0}" destId="{C4C83865-8622-4F90-9044-C7CA35E7CB79}" srcOrd="0" destOrd="0" presId="urn:microsoft.com/office/officeart/2005/8/layout/hierarchy2"/>
-    <dgm:cxn modelId="{1AAA75E1-92D7-44E8-8C5A-42239601D10D}" type="presOf" srcId="{79EE00AF-FA54-4B8E-9266-210ED9C19A2A}" destId="{8B2C723E-5E12-4ECB-87F1-73B521ABBEE7}" srcOrd="1" destOrd="0" presId="urn:microsoft.com/office/officeart/2005/8/layout/hierarchy2"/>
-    <dgm:cxn modelId="{408389FD-5101-495C-A5F7-9A4B22ABEBC2}" type="presOf" srcId="{F1AAD611-2867-4CFE-B2E9-263019D3165C}" destId="{05F3A68D-3FC9-4145-B444-66173610EDF1}" srcOrd="0" destOrd="0" presId="urn:microsoft.com/office/officeart/2005/8/layout/hierarchy2"/>
-    <dgm:cxn modelId="{F0F3092E-E30D-44F8-A13C-A6DA099230F9}" type="presOf" srcId="{3F5B1375-7D7C-4545-8C4E-002891805F33}" destId="{13AA5DEE-3D17-45BF-9A0B-5365091BFE3E}" srcOrd="0" destOrd="0" presId="urn:microsoft.com/office/officeart/2005/8/layout/hierarchy2"/>
-    <dgm:cxn modelId="{ADA8C01E-19D8-44A1-A416-495A594EADAC}" type="presOf" srcId="{36653D37-C495-4944-B810-3A0E83E68A2F}" destId="{D3131557-DB93-4D1F-9B75-5EA9DC8BF139}" srcOrd="0" destOrd="0" presId="urn:microsoft.com/office/officeart/2005/8/layout/hierarchy2"/>
-    <dgm:cxn modelId="{E7315229-73C3-463D-AA01-5416BF2BAD73}" type="presOf" srcId="{81E1E721-C1D4-4B3C-BAC9-02720683DB5C}" destId="{5FA5213F-47C6-4767-8572-404ABB978790}" srcOrd="0" destOrd="0" presId="urn:microsoft.com/office/officeart/2005/8/layout/hierarchy2"/>
-    <dgm:cxn modelId="{2F16CE5E-C82E-4D57-88B5-58AECE72A533}" srcId="{82CB60F3-B646-4E86-9AC6-6BAD6D3DDF18}" destId="{7A57D6A2-E7F1-4271-B6C1-9F4EA6973594}" srcOrd="3" destOrd="0" parTransId="{EFF1CDA5-35F7-41AB-8FD0-7D94A493609F}" sibTransId="{7D4E597B-EE52-4907-93B5-065B75C549D0}"/>
-    <dgm:cxn modelId="{952BA944-A035-4E2D-A38D-D0639C2C7112}" type="presOf" srcId="{A48090D3-FFAC-4FB9-8B90-18995A60C140}" destId="{83EEBB4E-FE10-462F-AD30-0B0CF91140A7}" srcOrd="0" destOrd="0" presId="urn:microsoft.com/office/officeart/2005/8/layout/hierarchy2"/>
-    <dgm:cxn modelId="{9296E312-5966-4876-BE7D-1301A5598481}" type="presOf" srcId="{92C2F417-64DD-4E66-9C5C-9374D9A8DA41}" destId="{E9693BA6-AA62-46C3-9459-7C1D668F1704}" srcOrd="1" destOrd="0" presId="urn:microsoft.com/office/officeart/2005/8/layout/hierarchy2"/>
-    <dgm:cxn modelId="{EFCDFA1C-A5D9-4885-8B78-C13DF08B5A2A}" srcId="{DA5E0186-764C-4979-AB5E-0EB0DE601B4A}" destId="{F1AAD611-2867-4CFE-B2E9-263019D3165C}" srcOrd="0" destOrd="0" parTransId="{508516AC-AEA7-42BB-A3CD-A157F55A806A}" sibTransId="{7E6DE9C5-0A6B-460B-91E4-0FEA88687827}"/>
-    <dgm:cxn modelId="{6AFA477F-4E09-4C13-A8C3-97BFE55EA608}" srcId="{5BCCE200-35D9-45C0-97F2-5F982EAABFD6}" destId="{5C7579CD-C23D-4F6D-9602-579D907ACD12}" srcOrd="0" destOrd="0" parTransId="{BA50E436-14EE-4149-8612-DFB7D2B06C89}" sibTransId="{FD9BD8F2-558A-490D-AED4-B3E09E71CBC1}"/>
-    <dgm:cxn modelId="{D3895905-4A6B-49FE-A873-A738606CD434}" type="presOf" srcId="{79EE00AF-FA54-4B8E-9266-210ED9C19A2A}" destId="{72A5859C-94D9-4D14-AC48-8D6168FE9E33}" srcOrd="0" destOrd="0" presId="urn:microsoft.com/office/officeart/2005/8/layout/hierarchy2"/>
-    <dgm:cxn modelId="{F60A3B21-A31E-4DE7-93F6-2B3EC4C81760}" srcId="{2A756282-706C-4903-86A9-DF0BDA7145F8}" destId="{9B9FEF18-609E-45F5-8DEE-5A864014DD45}" srcOrd="0" destOrd="0" parTransId="{3D81BCEE-A646-4CA3-894A-EAA40617FED8}" sibTransId="{37358FD4-F493-417F-8BBE-42DCCB4E780F}"/>
-    <dgm:cxn modelId="{164BE895-69D6-4EEE-82F4-33274309ED9D}" srcId="{3F5B1375-7D7C-4545-8C4E-002891805F33}" destId="{1691E3F7-3D48-4A30-8E3D-3334C11A49D1}" srcOrd="1" destOrd="0" parTransId="{B12E1297-884C-4587-B43B-328DFBC2DB84}" sibTransId="{C6DEC3B3-D301-41F5-9DC9-E00E752EBA14}"/>
-    <dgm:cxn modelId="{91C5674D-F345-4131-A8A2-B570A9637350}" type="presOf" srcId="{1377206E-C362-41EF-820C-761DFE9D3182}" destId="{C6263741-7F48-46FF-A2A3-5608FD6A4202}" srcOrd="0" destOrd="0" presId="urn:microsoft.com/office/officeart/2005/8/layout/hierarchy2"/>
-    <dgm:cxn modelId="{046FFEAE-A31D-4C4F-9D0A-97ADF10B2E35}" type="presOf" srcId="{6BD6C69B-F6A8-4401-8CF2-4113ED1D7D66}" destId="{717581DD-B837-4085-A55F-BFB3C2C69EA6}" srcOrd="0" destOrd="0" presId="urn:microsoft.com/office/officeart/2005/8/layout/hierarchy2"/>
-    <dgm:cxn modelId="{6BDB25AF-F3B3-4CBE-8EEE-83F782011F97}" type="presOf" srcId="{CB6E31A8-D59B-48D0-9067-90082DBE3E8F}" destId="{A7441232-45DD-40D7-9E94-128FA73A38FA}" srcOrd="1" destOrd="0" presId="urn:microsoft.com/office/officeart/2005/8/layout/hierarchy2"/>
-    <dgm:cxn modelId="{6E45F415-08A3-4763-A59D-46E282E7BF9E}" type="presOf" srcId="{C0DA0F93-4332-4C78-AB59-58B676E8AAFC}" destId="{62C4CE9C-7D56-4FC5-B1C8-F5A3D0B1917E}" srcOrd="0" destOrd="0" presId="urn:microsoft.com/office/officeart/2005/8/layout/hierarchy2"/>
-    <dgm:cxn modelId="{8859173F-0E3C-479D-895F-E4A6AA86E656}" type="presOf" srcId="{C0DA0F93-4332-4C78-AB59-58B676E8AAFC}" destId="{6D7B473F-9949-43C2-823E-5947BA12F2EE}" srcOrd="1" destOrd="0" presId="urn:microsoft.com/office/officeart/2005/8/layout/hierarchy2"/>
-    <dgm:cxn modelId="{5A293398-AC55-4B49-B8EA-49FBA6DE1B95}" srcId="{6C7E049A-851E-459D-AFBC-313F93DB61C6}" destId="{82CB60F3-B646-4E86-9AC6-6BAD6D3DDF18}" srcOrd="1" destOrd="0" parTransId="{79EE00AF-FA54-4B8E-9266-210ED9C19A2A}" sibTransId="{F42B0D24-7D77-4719-98CB-7DF0F066BCF8}"/>
-    <dgm:cxn modelId="{3D57D3F9-0DAF-49C9-9D69-2FF4427ACD04}" type="presOf" srcId="{5BCCE200-35D9-45C0-97F2-5F982EAABFD6}" destId="{65355C0D-9E0D-4727-8A60-A6974F057334}" srcOrd="0" destOrd="0" presId="urn:microsoft.com/office/officeart/2005/8/layout/hierarchy2"/>
-    <dgm:cxn modelId="{3333FBB4-ED15-4138-903A-107160A80EA9}" type="presOf" srcId="{F91744EE-2822-43A6-8AF4-1E8960A08E54}" destId="{43587DD6-44A8-483B-9E48-E6F33A9416F2}" srcOrd="1" destOrd="0" presId="urn:microsoft.com/office/officeart/2005/8/layout/hierarchy2"/>
-    <dgm:cxn modelId="{02333313-6608-4428-BCAD-6E5A3744C1DD}" type="presOf" srcId="{F44E69EB-A685-47D1-9D77-7EC594EBA329}" destId="{878197EA-2703-4944-A63C-607AB5B614D2}" srcOrd="0" destOrd="0" presId="urn:microsoft.com/office/officeart/2005/8/layout/hierarchy2"/>
-    <dgm:cxn modelId="{52D91F73-8CBF-4009-86CE-FFCA66408DC7}" type="presOf" srcId="{D18416AC-3193-4BB9-B03F-B327C4212750}" destId="{92706147-51B3-4446-BE2A-401D3B411B0D}" srcOrd="0" destOrd="0" presId="urn:microsoft.com/office/officeart/2005/8/layout/hierarchy2"/>
-    <dgm:cxn modelId="{2383093F-E984-4DF2-89DA-315962C92110}" type="presOf" srcId="{2F02D3D0-ADCA-4D17-8C2E-B9E2D9660D49}" destId="{079ED16B-589B-4431-81A8-FFA8A0190E7F}" srcOrd="0" destOrd="0" presId="urn:microsoft.com/office/officeart/2005/8/layout/hierarchy2"/>
-    <dgm:cxn modelId="{E3056278-3EC9-47A7-9B33-B02C16743418}" type="presOf" srcId="{52CADD46-2967-4488-A5D6-1A088C64FF43}" destId="{73FEB431-9536-4331-B229-EBF170EF5666}" srcOrd="0" destOrd="0" presId="urn:microsoft.com/office/officeart/2005/8/layout/hierarchy2"/>
-    <dgm:cxn modelId="{C5E11C45-88E4-4532-8E10-2075B51B2C94}" type="presOf" srcId="{D18416AC-3193-4BB9-B03F-B327C4212750}" destId="{DDD7631C-E036-4AA2-9FA0-44B9DB69206B}" srcOrd="1" destOrd="0" presId="urn:microsoft.com/office/officeart/2005/8/layout/hierarchy2"/>
-    <dgm:cxn modelId="{5DD0EA6A-6B31-438E-9B69-B380A6C8FF31}" type="presOf" srcId="{1FB772D1-D69C-4B22-B975-DCD9837C0FF1}" destId="{AC1FE4A1-90EC-4879-A8C0-05E605DDD9E9}" srcOrd="0" destOrd="0" presId="urn:microsoft.com/office/officeart/2005/8/layout/hierarchy2"/>
-    <dgm:cxn modelId="{8522D0E4-42B9-4B64-9324-2D2527A74562}" type="presOf" srcId="{4C8C8E35-5528-4181-B631-CB55D70C0E28}" destId="{51B6628F-0F2C-4338-83B1-27C009E50F2D}" srcOrd="0" destOrd="0" presId="urn:microsoft.com/office/officeart/2005/8/layout/hierarchy2"/>
-    <dgm:cxn modelId="{C98AEC4E-E060-4316-98A1-C6594CA04758}" type="presOf" srcId="{DA5E0186-764C-4979-AB5E-0EB0DE601B4A}" destId="{95E2D0BD-B2F3-4102-9790-0E1CC66976BA}" srcOrd="0" destOrd="0" presId="urn:microsoft.com/office/officeart/2005/8/layout/hierarchy2"/>
-    <dgm:cxn modelId="{FE5512E4-50C3-4C0A-99FB-8AC378E57B1F}" type="presOf" srcId="{2A756282-706C-4903-86A9-DF0BDA7145F8}" destId="{B3CA08AC-E21C-4BB0-82C3-3F51ED8C6FB8}" srcOrd="0" destOrd="0" presId="urn:microsoft.com/office/officeart/2005/8/layout/hierarchy2"/>
-    <dgm:cxn modelId="{DAAB83E5-AC00-4D00-BFB8-2AC835996F8C}" srcId="{F1AAD611-2867-4CFE-B2E9-263019D3165C}" destId="{47DB8EBE-19B9-419D-8543-1EDFC170F795}" srcOrd="1" destOrd="0" parTransId="{386E8373-40D0-4CDB-898D-8184B1331312}" sibTransId="{13D16FFB-63F4-4EB4-8BA1-39F9E627025C}"/>
-    <dgm:cxn modelId="{E59054D0-479F-4746-8910-92A6754035C7}" type="presOf" srcId="{9B9FEF18-609E-45F5-8DEE-5A864014DD45}" destId="{7C0EE5C6-A032-4C86-AAA5-CABC6D5E8D5B}" srcOrd="0" destOrd="0" presId="urn:microsoft.com/office/officeart/2005/8/layout/hierarchy2"/>
-    <dgm:cxn modelId="{D9377791-61E3-4833-8133-7420EB5FA757}" type="presOf" srcId="{3D81BCEE-A646-4CA3-894A-EAA40617FED8}" destId="{CC54FBAE-F398-4DFD-BAEE-C9BCEE10AE79}" srcOrd="1" destOrd="0" presId="urn:microsoft.com/office/officeart/2005/8/layout/hierarchy2"/>
-    <dgm:cxn modelId="{C3BD5487-8553-49A8-828C-44F212300CE8}" type="presOf" srcId="{6D7870AF-92B9-470D-ADD0-CF08272F5FFA}" destId="{D79EC8BA-3444-4EF7-883B-BF29523C5327}" srcOrd="1" destOrd="0" presId="urn:microsoft.com/office/officeart/2005/8/layout/hierarchy2"/>
-    <dgm:cxn modelId="{D0F19ACB-53E0-4F2C-AD7D-ACFBE6D0C266}" srcId="{F1AAD611-2867-4CFE-B2E9-263019D3165C}" destId="{F4B97B9F-80F8-4A3E-B87E-C56AE45AB4D1}" srcOrd="2" destOrd="0" parTransId="{2F02D3D0-ADCA-4D17-8C2E-B9E2D9660D49}" sibTransId="{A2C505D9-E654-44D7-81EA-8C38501A774E}"/>
-    <dgm:cxn modelId="{FEB0CA78-AD93-4CEE-83C6-F8EF34DA51D5}" srcId="{3F5B1375-7D7C-4545-8C4E-002891805F33}" destId="{54573B4C-BDEE-4E51-B2C7-627D90A0815A}" srcOrd="2" destOrd="0" parTransId="{D18416AC-3193-4BB9-B03F-B327C4212750}" sibTransId="{4710024B-0A8E-4D31-92AE-F4EC781F52AA}"/>
-    <dgm:cxn modelId="{C52BD2A3-477A-4AA3-B65A-EC0D3F3AD164}" type="presOf" srcId="{D02406F0-BEB7-4592-A4D3-298A560DCDEC}" destId="{3A49E001-5568-44C0-96C9-6D32EDE9F402}" srcOrd="1" destOrd="0" presId="urn:microsoft.com/office/officeart/2005/8/layout/hierarchy2"/>
-    <dgm:cxn modelId="{0E8C1B44-5C85-4CB5-B178-4DA90FF59548}" type="presOf" srcId="{946A3825-FFC3-4669-B97B-A1E6D4B349C4}" destId="{FCABB410-7C56-4FFC-93D4-0EDFB109C3C3}" srcOrd="0" destOrd="0" presId="urn:microsoft.com/office/officeart/2005/8/layout/hierarchy2"/>
-    <dgm:cxn modelId="{63385C3E-67D4-48E0-8295-8FC87DBC327B}" type="presOf" srcId="{51B62D87-00CA-4F13-926B-E6246900042B}" destId="{39811BAC-4DB1-417C-B8D2-A2E8ECAD8277}" srcOrd="0" destOrd="0" presId="urn:microsoft.com/office/officeart/2005/8/layout/hierarchy2"/>
-    <dgm:cxn modelId="{C281574D-8F79-4FE3-B205-7E9D4F1743B2}" type="presOf" srcId="{2B444D64-7037-41F0-B6BD-92A280D2C9C2}" destId="{753ADDF1-2916-482C-97DB-3E4684D108D0}" srcOrd="0" destOrd="0" presId="urn:microsoft.com/office/officeart/2005/8/layout/hierarchy2"/>
-    <dgm:cxn modelId="{7D6E1DA1-40FA-4558-ABE4-C73833C1248C}" type="presOf" srcId="{C5088835-0026-4F62-BCC8-54E5D39066E4}" destId="{B1EF6431-481D-4601-AAB2-DB1D0E57D6B8}" srcOrd="1" destOrd="0" presId="urn:microsoft.com/office/officeart/2005/8/layout/hierarchy2"/>
-    <dgm:cxn modelId="{E1FA8CC5-0036-4B30-82B2-7D5E3F8E74DB}" srcId="{3F5B1375-7D7C-4545-8C4E-002891805F33}" destId="{0177C891-9729-4B6B-8ACB-D959E473C0F4}" srcOrd="0" destOrd="0" parTransId="{094813E5-7DFD-403C-B298-4850C6FA166C}" sibTransId="{A3D9E1FB-6E88-4BC4-8C20-D4DCAA941C71}"/>
-    <dgm:cxn modelId="{BAE1B39F-71A9-40F8-8E6B-C86CFE90582B}" srcId="{6C7E049A-851E-459D-AFBC-313F93DB61C6}" destId="{21693BD9-8410-4387-8845-013A6A27911B}" srcOrd="2" destOrd="0" parTransId="{C5088835-0026-4F62-BCC8-54E5D39066E4}" sibTransId="{937E0D86-AF5D-442A-B6E7-2D9441759AAD}"/>
-    <dgm:cxn modelId="{9E65C358-9870-4121-91A6-A802F4863DEE}" type="presOf" srcId="{54573B4C-BDEE-4E51-B2C7-627D90A0815A}" destId="{26161302-8FA8-4D89-8F22-EAFF1AC20466}" srcOrd="0" destOrd="0" presId="urn:microsoft.com/office/officeart/2005/8/layout/hierarchy2"/>
-    <dgm:cxn modelId="{D190360D-85A1-46BA-8B8B-33A48F3C4443}" type="presOf" srcId="{D02406F0-BEB7-4592-A4D3-298A560DCDEC}" destId="{87FAD061-DAB6-4005-8DCD-88ECA94759D7}" srcOrd="0" destOrd="0" presId="urn:microsoft.com/office/officeart/2005/8/layout/hierarchy2"/>
-    <dgm:cxn modelId="{FF37F73A-7994-447F-877E-A17D44715D94}" srcId="{2A756282-706C-4903-86A9-DF0BDA7145F8}" destId="{3D63B754-F852-47D8-B6EA-4F31E394EC5E}" srcOrd="1" destOrd="0" parTransId="{2B444D64-7037-41F0-B6BD-92A280D2C9C2}" sibTransId="{A5A181CD-0559-4B54-A72B-F84E3C165AF4}"/>
-    <dgm:cxn modelId="{73960AC9-5EC3-44C6-A3F6-84E8BBE86C74}" srcId="{DA5E0186-764C-4979-AB5E-0EB0DE601B4A}" destId="{6C7E049A-851E-459D-AFBC-313F93DB61C6}" srcOrd="1" destOrd="0" parTransId="{A513EAA4-1B44-45BF-BB56-CF94688597BA}" sibTransId="{875DF574-50FE-4FE5-B152-67D51BF28520}"/>
-    <dgm:cxn modelId="{AC8DCC2E-1565-4D1C-8158-DC83EE3FF643}" type="presOf" srcId="{A513EAA4-1B44-45BF-BB56-CF94688597BA}" destId="{8F87B250-F0E0-4F84-AAB9-EEE57B038678}" srcOrd="0" destOrd="0" presId="urn:microsoft.com/office/officeart/2005/8/layout/hierarchy2"/>
-    <dgm:cxn modelId="{4FB75DD6-6066-4794-BC29-B557B3961DC3}" type="presOf" srcId="{4C8C8E35-5528-4181-B631-CB55D70C0E28}" destId="{CD9221E3-6E5F-4281-9B43-64C2E8ACB8E6}" srcOrd="1" destOrd="0" presId="urn:microsoft.com/office/officeart/2005/8/layout/hierarchy2"/>
-    <dgm:cxn modelId="{C7D64CF1-3EA0-4DD5-B82C-8F6DF7352C68}" type="presOf" srcId="{B12E1297-884C-4587-B43B-328DFBC2DB84}" destId="{2BBF24E1-0C00-4408-A23F-CA7E26CF370B}" srcOrd="1" destOrd="0" presId="urn:microsoft.com/office/officeart/2005/8/layout/hierarchy2"/>
-    <dgm:cxn modelId="{76399888-443D-4E89-8A6D-D8CCA7960F57}" type="presOf" srcId="{BA50E436-14EE-4149-8612-DFB7D2B06C89}" destId="{1AA7919B-6064-4176-BFD8-CE4A73E919D1}" srcOrd="0" destOrd="0" presId="urn:microsoft.com/office/officeart/2005/8/layout/hierarchy2"/>
-    <dgm:cxn modelId="{9C180628-E1A3-49A3-920C-127C23BD6B11}" type="presOf" srcId="{094813E5-7DFD-403C-B298-4850C6FA166C}" destId="{D71AF65A-1619-41B8-9D03-A05696E84218}" srcOrd="0" destOrd="0" presId="urn:microsoft.com/office/officeart/2005/8/layout/hierarchy2"/>
-    <dgm:cxn modelId="{7DAE07E5-7E03-4557-B61A-7BF548DFCD4C}" srcId="{5C49CABD-8AFF-4B2D-A991-D15AE8A8BEB0}" destId="{A27C7D37-26C5-4811-9498-26418801481D}" srcOrd="0" destOrd="0" parTransId="{CB6E31A8-D59B-48D0-9067-90082DBE3E8F}" sibTransId="{A9A7435D-5A90-46CB-A258-DC261CB94486}"/>
-    <dgm:cxn modelId="{4635BAFE-AC4C-4EBB-B854-B728C401CD7F}" type="presOf" srcId="{386E8373-40D0-4CDB-898D-8184B1331312}" destId="{34BCE395-CD02-4A3F-AEA9-78E164B9D36B}" srcOrd="1" destOrd="0" presId="urn:microsoft.com/office/officeart/2005/8/layout/hierarchy2"/>
-    <dgm:cxn modelId="{A6A676BA-97B7-4187-88EF-E2C1363091FA}" type="presOf" srcId="{6C7E049A-851E-459D-AFBC-313F93DB61C6}" destId="{3492BFF2-E0E5-406E-9754-6DC5706CBF90}" srcOrd="0" destOrd="0" presId="urn:microsoft.com/office/officeart/2005/8/layout/hierarchy2"/>
-    <dgm:cxn modelId="{750B3E3F-87E2-4647-B649-F2C30F72CECE}" type="presOf" srcId="{386E8373-40D0-4CDB-898D-8184B1331312}" destId="{03018B07-7F14-4EB2-8B7F-A7F6F2134F26}" srcOrd="0" destOrd="0" presId="urn:microsoft.com/office/officeart/2005/8/layout/hierarchy2"/>
-    <dgm:cxn modelId="{2CEE6177-74DC-4D53-BC68-1DE46BB63E15}" type="presOf" srcId="{CD3D395E-DCCC-47A6-AD51-A8351A832F28}" destId="{D613FF59-A6FA-4989-8724-0EAE3CA11E44}" srcOrd="0" destOrd="0" presId="urn:microsoft.com/office/officeart/2005/8/layout/hierarchy2"/>
-    <dgm:cxn modelId="{5B59F332-F551-4FC5-A24F-E6BA50C6F159}" type="presOf" srcId="{9292D097-2769-43AF-A059-5EB2AE392538}" destId="{CDF6D54A-40D9-4618-B77C-4FB55EC8054A}" srcOrd="0" destOrd="0" presId="urn:microsoft.com/office/officeart/2005/8/layout/hierarchy2"/>
+    <dgm:cxn modelId="{62F9BC16-24E8-483A-B338-14C8910D5ACC}" type="presOf" srcId="{C0DA0F93-4332-4C78-AB59-58B676E8AAFC}" destId="{62C4CE9C-7D56-4FC5-B1C8-F5A3D0B1917E}" srcOrd="0" destOrd="0" presId="urn:microsoft.com/office/officeart/2005/8/layout/hierarchy2"/>
+    <dgm:cxn modelId="{BA4B90AC-F168-4AB3-91FF-622317F99A36}" type="presOf" srcId="{A27C7D37-26C5-4811-9498-26418801481D}" destId="{741F6626-99B9-48A0-AC1B-75F9AC1F782A}" srcOrd="0" destOrd="0" presId="urn:microsoft.com/office/officeart/2005/8/layout/hierarchy2"/>
+    <dgm:cxn modelId="{985A6B7A-7477-4193-BB54-51422BD97F98}" type="presOf" srcId="{946A3825-FFC3-4669-B97B-A1E6D4B349C4}" destId="{D98079A5-4496-46DC-8F14-3D7889F06F24}" srcOrd="1" destOrd="0" presId="urn:microsoft.com/office/officeart/2005/8/layout/hierarchy2"/>
+    <dgm:cxn modelId="{90F51F2B-9C0C-4B53-90B2-950F62D91AB9}" type="presOf" srcId="{946A3825-FFC3-4669-B97B-A1E6D4B349C4}" destId="{FCABB410-7C56-4FFC-93D4-0EDFB109C3C3}" srcOrd="0" destOrd="0" presId="urn:microsoft.com/office/officeart/2005/8/layout/hierarchy2"/>
+    <dgm:cxn modelId="{D5DE871C-C934-42BA-92C7-4E06980990DF}" type="presOf" srcId="{6C7E049A-851E-459D-AFBC-313F93DB61C6}" destId="{3492BFF2-E0E5-406E-9754-6DC5706CBF90}" srcOrd="0" destOrd="0" presId="urn:microsoft.com/office/officeart/2005/8/layout/hierarchy2"/>
     <dgm:cxn modelId="{FDF1BEFA-7BDB-4737-A855-604DD68CA263}" srcId="{6C7E049A-851E-459D-AFBC-313F93DB61C6}" destId="{1FB772D1-D69C-4B22-B975-DCD9837C0FF1}" srcOrd="0" destOrd="0" parTransId="{F91744EE-2822-43A6-8AF4-1E8960A08E54}" sibTransId="{8C414F99-6427-49E8-92BF-B0BE5D20FA91}"/>
-    <dgm:cxn modelId="{3F243C6A-696C-4960-A4D6-4E329AE4FAC3}" type="presOf" srcId="{9143EFF7-3AC8-4821-86D0-4AB18932B040}" destId="{E5E99686-C350-40AC-9E58-927E6883A7E3}" srcOrd="0" destOrd="0" presId="urn:microsoft.com/office/officeart/2005/8/layout/hierarchy2"/>
-    <dgm:cxn modelId="{C56A374A-7AD6-4213-B33A-AC0BB87CB607}" type="presOf" srcId="{0177C891-9729-4B6B-8ACB-D959E473C0F4}" destId="{95B9A6DE-08D5-4462-A905-BF301F19D8CA}" srcOrd="0" destOrd="0" presId="urn:microsoft.com/office/officeart/2005/8/layout/hierarchy2"/>
-    <dgm:cxn modelId="{2B8BCD0C-36F3-4902-B2C3-54612AD68055}" type="presOf" srcId="{8D2A1BA7-3A13-4E46-B9F2-0A029B40E454}" destId="{02249F60-34ED-4830-9BB7-CDEA05528141}" srcOrd="0" destOrd="0" presId="urn:microsoft.com/office/officeart/2005/8/layout/hierarchy2"/>
-    <dgm:cxn modelId="{D9585CCD-0312-4EB1-895B-CF4DBFB6C6A3}" srcId="{5C49CABD-8AFF-4B2D-A991-D15AE8A8BEB0}" destId="{CD3D395E-DCCC-47A6-AD51-A8351A832F28}" srcOrd="2" destOrd="0" parTransId="{C0DA0F93-4332-4C78-AB59-58B676E8AAFC}" sibTransId="{6DF925A0-F42E-4E50-B9DB-6F66D4D56DC3}"/>
-    <dgm:cxn modelId="{77267C02-B25E-4975-B3F8-64A7C0D0799C}" type="presOf" srcId="{21693BD9-8410-4387-8845-013A6A27911B}" destId="{132E2B84-2634-491F-8B44-FED72C1736CB}" srcOrd="0" destOrd="0" presId="urn:microsoft.com/office/officeart/2005/8/layout/hierarchy2"/>
-    <dgm:cxn modelId="{9F579F3E-CBA6-416E-8AE5-EB6DBFFECF24}" type="presOf" srcId="{5C7579CD-C23D-4F6D-9602-579D907ACD12}" destId="{71BF26FB-D8A7-4231-B395-E0CA416616C6}" srcOrd="0" destOrd="0" presId="urn:microsoft.com/office/officeart/2005/8/layout/hierarchy2"/>
-    <dgm:cxn modelId="{2A0AF21A-D073-4371-AE9F-19AA250AC1A3}" srcId="{DA5E0186-764C-4979-AB5E-0EB0DE601B4A}" destId="{5BCCE200-35D9-45C0-97F2-5F982EAABFD6}" srcOrd="3" destOrd="0" parTransId="{36653D37-C495-4944-B810-3A0E83E68A2F}" sibTransId="{04CB7D45-15CE-410A-937B-5AE87820F775}"/>
-    <dgm:cxn modelId="{A4BF8080-2058-4B4F-B566-DAC2DF2BAEDF}" srcId="{82CB60F3-B646-4E86-9AC6-6BAD6D3DDF18}" destId="{1377206E-C362-41EF-820C-761DFE9D3182}" srcOrd="2" destOrd="0" parTransId="{4C8C8E35-5528-4181-B631-CB55D70C0E28}" sibTransId="{9EAAFF69-0CF4-4631-96B7-A56AA42BAAA1}"/>
-    <dgm:cxn modelId="{DD752551-BBE8-4966-9965-43BB9A099353}" type="presOf" srcId="{7A57D6A2-E7F1-4271-B6C1-9F4EA6973594}" destId="{A4FAB63A-2AF6-4766-9BC6-42C681A13490}" srcOrd="0" destOrd="0" presId="urn:microsoft.com/office/officeart/2005/8/layout/hierarchy2"/>
-    <dgm:cxn modelId="{5698E722-92D9-4A51-87FA-5B3DBA1DA0F0}" type="presOf" srcId="{FA2CEE4C-D1E3-40AE-B0B1-333D7B44E48D}" destId="{8B9B7727-685A-4A1A-AA32-C47824A26CB6}" srcOrd="1" destOrd="0" presId="urn:microsoft.com/office/officeart/2005/8/layout/hierarchy2"/>
-    <dgm:cxn modelId="{81BE36AA-5FF4-4F8D-BF3F-A8D49319777C}" type="presOf" srcId="{2B444D64-7037-41F0-B6BD-92A280D2C9C2}" destId="{A91728BE-D182-4E43-BAF1-F2D15657F0AA}" srcOrd="1" destOrd="0" presId="urn:microsoft.com/office/officeart/2005/8/layout/hierarchy2"/>
-    <dgm:cxn modelId="{883C3CB0-FA48-4071-8C87-616A23494F86}" type="presOf" srcId="{20B2C951-A247-46C2-B373-3C85C1FB00FD}" destId="{0079CA80-D978-454B-BF99-1BA67F3E9F77}" srcOrd="0" destOrd="0" presId="urn:microsoft.com/office/officeart/2005/8/layout/hierarchy2"/>
-    <dgm:cxn modelId="{1B630DE9-CD17-4BB9-BAD3-A31C27BF86BF}" type="presOf" srcId="{CB6E31A8-D59B-48D0-9067-90082DBE3E8F}" destId="{B9FF6CA4-8540-47AD-9887-CEF96973EADA}" srcOrd="0" destOrd="0" presId="urn:microsoft.com/office/officeart/2005/8/layout/hierarchy2"/>
-    <dgm:cxn modelId="{24C2E47B-32A3-427E-9A1B-15E8658DE62B}" type="presOf" srcId="{094813E5-7DFD-403C-B298-4850C6FA166C}" destId="{A094E2F0-27D5-4987-AE6C-E1ED4D412E3A}" srcOrd="1" destOrd="0" presId="urn:microsoft.com/office/officeart/2005/8/layout/hierarchy2"/>
-    <dgm:cxn modelId="{C5820523-0A27-4088-8E93-FD5F59E6A4D9}" type="presParOf" srcId="{878197EA-2703-4944-A63C-607AB5B614D2}" destId="{19269F50-7752-4A98-9933-B4F73E1660FA}" srcOrd="0" destOrd="0" presId="urn:microsoft.com/office/officeart/2005/8/layout/hierarchy2"/>
-    <dgm:cxn modelId="{14FBDFDA-04E2-470B-85C9-34B8848C6C00}" type="presParOf" srcId="{19269F50-7752-4A98-9933-B4F73E1660FA}" destId="{95E2D0BD-B2F3-4102-9790-0E1CC66976BA}" srcOrd="0" destOrd="0" presId="urn:microsoft.com/office/officeart/2005/8/layout/hierarchy2"/>
-    <dgm:cxn modelId="{C74B9FA9-893B-4BB5-BD23-995F4D2856C5}" type="presParOf" srcId="{19269F50-7752-4A98-9933-B4F73E1660FA}" destId="{2B2FF9FB-4F19-4993-BF4A-940943BA2B6D}" srcOrd="1" destOrd="0" presId="urn:microsoft.com/office/officeart/2005/8/layout/hierarchy2"/>
-    <dgm:cxn modelId="{84660EBC-303F-4694-BD1A-A2E787B74FF6}" type="presParOf" srcId="{2B2FF9FB-4F19-4993-BF4A-940943BA2B6D}" destId="{2B0E538B-2590-4C45-BE09-8DB2BFEEB721}" srcOrd="0" destOrd="0" presId="urn:microsoft.com/office/officeart/2005/8/layout/hierarchy2"/>
-    <dgm:cxn modelId="{7D16FB82-9F5D-47C1-AE65-9708CC31BDB1}" type="presParOf" srcId="{2B0E538B-2590-4C45-BE09-8DB2BFEEB721}" destId="{30E9A5BC-02A0-4413-82A1-98BF89A01732}" srcOrd="0" destOrd="0" presId="urn:microsoft.com/office/officeart/2005/8/layout/hierarchy2"/>
-    <dgm:cxn modelId="{912AE943-B80C-4FFB-BA99-AB60C5F58111}" type="presParOf" srcId="{2B2FF9FB-4F19-4993-BF4A-940943BA2B6D}" destId="{58AD1A90-4B4B-4173-BCCA-CF04F1C30940}" srcOrd="1" destOrd="0" presId="urn:microsoft.com/office/officeart/2005/8/layout/hierarchy2"/>
-    <dgm:cxn modelId="{07559A0E-316E-4FCD-AF86-59F022949854}" type="presParOf" srcId="{58AD1A90-4B4B-4173-BCCA-CF04F1C30940}" destId="{05F3A68D-3FC9-4145-B444-66173610EDF1}" srcOrd="0" destOrd="0" presId="urn:microsoft.com/office/officeart/2005/8/layout/hierarchy2"/>
-    <dgm:cxn modelId="{37ED3A9B-C950-41C7-8206-D5D77CE6C6BE}" type="presParOf" srcId="{58AD1A90-4B4B-4173-BCCA-CF04F1C30940}" destId="{C62A94A9-C36B-418B-92DC-01D1816B13C5}" srcOrd="1" destOrd="0" presId="urn:microsoft.com/office/officeart/2005/8/layout/hierarchy2"/>
-    <dgm:cxn modelId="{3AE932FA-8B09-4B6A-B96C-9647CED16052}" type="presParOf" srcId="{C62A94A9-C36B-418B-92DC-01D1816B13C5}" destId="{73FEB431-9536-4331-B229-EBF170EF5666}" srcOrd="0" destOrd="0" presId="urn:microsoft.com/office/officeart/2005/8/layout/hierarchy2"/>
-    <dgm:cxn modelId="{9C39D185-A18C-48E2-95D5-FAADD4F8B824}" type="presParOf" srcId="{73FEB431-9536-4331-B229-EBF170EF5666}" destId="{56232A99-07C2-4BDC-B20B-4A25D0B66539}" srcOrd="0" destOrd="0" presId="urn:microsoft.com/office/officeart/2005/8/layout/hierarchy2"/>
-    <dgm:cxn modelId="{A6EA3EDC-16A3-41D6-8D97-2B43868E7F7F}" type="presParOf" srcId="{C62A94A9-C36B-418B-92DC-01D1816B13C5}" destId="{7C2E7B03-5C18-4715-B6F5-B8F2B44949B4}" srcOrd="1" destOrd="0" presId="urn:microsoft.com/office/officeart/2005/8/layout/hierarchy2"/>
-    <dgm:cxn modelId="{D8D3928C-EDC0-48DB-BBD1-52F54D9AB91D}" type="presParOf" srcId="{7C2E7B03-5C18-4715-B6F5-B8F2B44949B4}" destId="{0079CA80-D978-454B-BF99-1BA67F3E9F77}" srcOrd="0" destOrd="0" presId="urn:microsoft.com/office/officeart/2005/8/layout/hierarchy2"/>
-    <dgm:cxn modelId="{2AEB9043-3CC9-4B32-9832-E187FFE46D8E}" type="presParOf" srcId="{7C2E7B03-5C18-4715-B6F5-B8F2B44949B4}" destId="{FF3C5CE1-9F4F-4D30-B79A-7287CC578FD7}" srcOrd="1" destOrd="0" presId="urn:microsoft.com/office/officeart/2005/8/layout/hierarchy2"/>
-    <dgm:cxn modelId="{0DBC86F9-011C-499B-A62D-9ED997706648}" type="presParOf" srcId="{C62A94A9-C36B-418B-92DC-01D1816B13C5}" destId="{03018B07-7F14-4EB2-8B7F-A7F6F2134F26}" srcOrd="2" destOrd="0" presId="urn:microsoft.com/office/officeart/2005/8/layout/hierarchy2"/>
-    <dgm:cxn modelId="{437599D4-7886-4B5C-8377-232F1E41D550}" type="presParOf" srcId="{03018B07-7F14-4EB2-8B7F-A7F6F2134F26}" destId="{34BCE395-CD02-4A3F-AEA9-78E164B9D36B}" srcOrd="0" destOrd="0" presId="urn:microsoft.com/office/officeart/2005/8/layout/hierarchy2"/>
-    <dgm:cxn modelId="{1C4122FE-B72D-4221-99F1-CE6A42D5737C}" type="presParOf" srcId="{C62A94A9-C36B-418B-92DC-01D1816B13C5}" destId="{FC857550-F26F-48DC-883D-A53394552B86}" srcOrd="3" destOrd="0" presId="urn:microsoft.com/office/officeart/2005/8/layout/hierarchy2"/>
-    <dgm:cxn modelId="{4D086485-7A40-400B-8FFB-986653AF1AAA}" type="presParOf" srcId="{FC857550-F26F-48DC-883D-A53394552B86}" destId="{D08FADD0-4AFE-4622-8890-AB0351E83D4E}" srcOrd="0" destOrd="0" presId="urn:microsoft.com/office/officeart/2005/8/layout/hierarchy2"/>
-    <dgm:cxn modelId="{22663075-B4F3-4FDC-B99A-1C930344584D}" type="presParOf" srcId="{FC857550-F26F-48DC-883D-A53394552B86}" destId="{168FF331-725C-49D3-B7E0-DD6D5D1DBDDA}" srcOrd="1" destOrd="0" presId="urn:microsoft.com/office/officeart/2005/8/layout/hierarchy2"/>
-    <dgm:cxn modelId="{DEFBD06E-8FC9-44E2-83A7-0C0CA47353AE}" type="presParOf" srcId="{C62A94A9-C36B-418B-92DC-01D1816B13C5}" destId="{079ED16B-589B-4431-81A8-FFA8A0190E7F}" srcOrd="4" destOrd="0" presId="urn:microsoft.com/office/officeart/2005/8/layout/hierarchy2"/>
-    <dgm:cxn modelId="{CB12C5F2-59BE-4E94-8356-C070DFDC0EB8}" type="presParOf" srcId="{079ED16B-589B-4431-81A8-FFA8A0190E7F}" destId="{43CA99BF-D101-472F-8DCE-0DA178B468E4}" srcOrd="0" destOrd="0" presId="urn:microsoft.com/office/officeart/2005/8/layout/hierarchy2"/>
-    <dgm:cxn modelId="{3B13A14A-95CE-4071-B6E2-657EABEFCAA3}" type="presParOf" srcId="{C62A94A9-C36B-418B-92DC-01D1816B13C5}" destId="{BCB8CC3B-E2C6-446F-B792-444C13EA206F}" srcOrd="5" destOrd="0" presId="urn:microsoft.com/office/officeart/2005/8/layout/hierarchy2"/>
-    <dgm:cxn modelId="{70CBFC7A-F669-4B3A-8AD1-FA9A77FA3E4B}" type="presParOf" srcId="{BCB8CC3B-E2C6-446F-B792-444C13EA206F}" destId="{CF4BB426-1E92-4AA9-91D9-26BB4D5316BD}" srcOrd="0" destOrd="0" presId="urn:microsoft.com/office/officeart/2005/8/layout/hierarchy2"/>
-    <dgm:cxn modelId="{91E88B13-4DF7-400A-9F17-0DF2D9155398}" type="presParOf" srcId="{BCB8CC3B-E2C6-446F-B792-444C13EA206F}" destId="{5D413F50-57EA-4999-AE6A-801DE4ADDC17}" srcOrd="1" destOrd="0" presId="urn:microsoft.com/office/officeart/2005/8/layout/hierarchy2"/>
-    <dgm:cxn modelId="{37E41ED8-D70D-45C0-A8E6-249D25C0E28F}" type="presParOf" srcId="{C62A94A9-C36B-418B-92DC-01D1816B13C5}" destId="{5FA5213F-47C6-4767-8572-404ABB978790}" srcOrd="6" destOrd="0" presId="urn:microsoft.com/office/officeart/2005/8/layout/hierarchy2"/>
-    <dgm:cxn modelId="{A8FBAC66-E82D-4587-B346-D04A89E5A5A3}" type="presParOf" srcId="{5FA5213F-47C6-4767-8572-404ABB978790}" destId="{F7785661-DB6A-43C3-AADF-3B7778FFA70C}" srcOrd="0" destOrd="0" presId="urn:microsoft.com/office/officeart/2005/8/layout/hierarchy2"/>
-    <dgm:cxn modelId="{D38F6878-B2AF-4494-A94A-76AC9B585F6F}" type="presParOf" srcId="{C62A94A9-C36B-418B-92DC-01D1816B13C5}" destId="{9333B2FA-EAE2-47FF-BC95-841E8DCCCB4C}" srcOrd="7" destOrd="0" presId="urn:microsoft.com/office/officeart/2005/8/layout/hierarchy2"/>
-    <dgm:cxn modelId="{0AA2128C-28BA-40A5-9A48-BFA52663BE59}" type="presParOf" srcId="{9333B2FA-EAE2-47FF-BC95-841E8DCCCB4C}" destId="{E5E99686-C350-40AC-9E58-927E6883A7E3}" srcOrd="0" destOrd="0" presId="urn:microsoft.com/office/officeart/2005/8/layout/hierarchy2"/>
-    <dgm:cxn modelId="{E010FC5F-798C-434D-BFDC-68A56AB20FF3}" type="presParOf" srcId="{9333B2FA-EAE2-47FF-BC95-841E8DCCCB4C}" destId="{8955CB6A-F3A5-448D-8E10-A3694D6531CA}" srcOrd="1" destOrd="0" presId="urn:microsoft.com/office/officeart/2005/8/layout/hierarchy2"/>
-    <dgm:cxn modelId="{6C098808-F0B5-48C7-9C16-52A5B8801C65}" type="presParOf" srcId="{2B2FF9FB-4F19-4993-BF4A-940943BA2B6D}" destId="{8F87B250-F0E0-4F84-AAB9-EEE57B038678}" srcOrd="2" destOrd="0" presId="urn:microsoft.com/office/officeart/2005/8/layout/hierarchy2"/>
-    <dgm:cxn modelId="{7993C7AE-18F4-4803-A7C6-635C23350300}" type="presParOf" srcId="{8F87B250-F0E0-4F84-AAB9-EEE57B038678}" destId="{5F12D49F-A756-441F-812D-B2FD33037623}" srcOrd="0" destOrd="0" presId="urn:microsoft.com/office/officeart/2005/8/layout/hierarchy2"/>
-    <dgm:cxn modelId="{90513F2D-E95F-43F8-BA07-42B7FE805C1C}" type="presParOf" srcId="{2B2FF9FB-4F19-4993-BF4A-940943BA2B6D}" destId="{538C9B68-D03E-48D5-A61A-2E68515BA065}" srcOrd="3" destOrd="0" presId="urn:microsoft.com/office/officeart/2005/8/layout/hierarchy2"/>
-    <dgm:cxn modelId="{230671C2-B740-433F-86BE-CBDC952502BC}" type="presParOf" srcId="{538C9B68-D03E-48D5-A61A-2E68515BA065}" destId="{3492BFF2-E0E5-406E-9754-6DC5706CBF90}" srcOrd="0" destOrd="0" presId="urn:microsoft.com/office/officeart/2005/8/layout/hierarchy2"/>
-    <dgm:cxn modelId="{813C8AA6-B26E-4853-8BDC-9E6C2900D331}" type="presParOf" srcId="{538C9B68-D03E-48D5-A61A-2E68515BA065}" destId="{8C4C0BBE-D386-46C1-8FA3-C6053029C1AC}" srcOrd="1" destOrd="0" presId="urn:microsoft.com/office/officeart/2005/8/layout/hierarchy2"/>
-    <dgm:cxn modelId="{CC06A20C-B758-49C0-A693-140BC5B45817}" type="presParOf" srcId="{8C4C0BBE-D386-46C1-8FA3-C6053029C1AC}" destId="{D66B37A2-D54F-4F5E-A619-BDF4EF12164A}" srcOrd="0" destOrd="0" presId="urn:microsoft.com/office/officeart/2005/8/layout/hierarchy2"/>
-    <dgm:cxn modelId="{27D0440B-47C7-4C52-873F-B6CD2D48450F}" type="presParOf" srcId="{D66B37A2-D54F-4F5E-A619-BDF4EF12164A}" destId="{43587DD6-44A8-483B-9E48-E6F33A9416F2}" srcOrd="0" destOrd="0" presId="urn:microsoft.com/office/officeart/2005/8/layout/hierarchy2"/>
-    <dgm:cxn modelId="{4AC2814E-AF08-4511-BF76-894F2DA101AC}" type="presParOf" srcId="{8C4C0BBE-D386-46C1-8FA3-C6053029C1AC}" destId="{7E0C4EEA-AAC8-4D6F-8415-AAB50369FDE9}" srcOrd="1" destOrd="0" presId="urn:microsoft.com/office/officeart/2005/8/layout/hierarchy2"/>
-    <dgm:cxn modelId="{BBF65393-F453-45F3-AD2B-D9696EEAE7B9}" type="presParOf" srcId="{7E0C4EEA-AAC8-4D6F-8415-AAB50369FDE9}" destId="{AC1FE4A1-90EC-4879-A8C0-05E605DDD9E9}" srcOrd="0" destOrd="0" presId="urn:microsoft.com/office/officeart/2005/8/layout/hierarchy2"/>
-    <dgm:cxn modelId="{F95D5AF6-C070-4A57-9EC6-FE60CDDA7A42}" type="presParOf" srcId="{7E0C4EEA-AAC8-4D6F-8415-AAB50369FDE9}" destId="{4519EA84-5437-4E70-AEC6-1D0C61AB3838}" srcOrd="1" destOrd="0" presId="urn:microsoft.com/office/officeart/2005/8/layout/hierarchy2"/>
-    <dgm:cxn modelId="{AFBA4B09-4A51-43A6-A28E-8BE353038361}" type="presParOf" srcId="{8C4C0BBE-D386-46C1-8FA3-C6053029C1AC}" destId="{72A5859C-94D9-4D14-AC48-8D6168FE9E33}" srcOrd="2" destOrd="0" presId="urn:microsoft.com/office/officeart/2005/8/layout/hierarchy2"/>
-    <dgm:cxn modelId="{7F40385A-AF80-41BE-B618-4732DAADFDA4}" type="presParOf" srcId="{72A5859C-94D9-4D14-AC48-8D6168FE9E33}" destId="{8B2C723E-5E12-4ECB-87F1-73B521ABBEE7}" srcOrd="0" destOrd="0" presId="urn:microsoft.com/office/officeart/2005/8/layout/hierarchy2"/>
-    <dgm:cxn modelId="{28F4D4EA-D33C-480A-B582-09B40E5A3AC3}" type="presParOf" srcId="{8C4C0BBE-D386-46C1-8FA3-C6053029C1AC}" destId="{23B4B3FF-1ED2-433A-80BC-473CE392B315}" srcOrd="3" destOrd="0" presId="urn:microsoft.com/office/officeart/2005/8/layout/hierarchy2"/>
-    <dgm:cxn modelId="{44E2F13F-F367-420A-9C5C-085D21869E98}" type="presParOf" srcId="{23B4B3FF-1ED2-433A-80BC-473CE392B315}" destId="{7B92F59B-C821-4A5F-A7A0-0E3EAE4A452C}" srcOrd="0" destOrd="0" presId="urn:microsoft.com/office/officeart/2005/8/layout/hierarchy2"/>
-    <dgm:cxn modelId="{F959B024-16F5-4CB4-8CCC-81759EF19B2E}" type="presParOf" srcId="{23B4B3FF-1ED2-433A-80BC-473CE392B315}" destId="{52F8B6C0-81DA-4C24-8590-0F7B33B62295}" srcOrd="1" destOrd="0" presId="urn:microsoft.com/office/officeart/2005/8/layout/hierarchy2"/>
-    <dgm:cxn modelId="{C3775949-31BE-4EB2-8305-0ED08740CE70}" type="presParOf" srcId="{52F8B6C0-81DA-4C24-8590-0F7B33B62295}" destId="{E23A343D-FEBB-40E6-AFEE-DCE55C655436}" srcOrd="0" destOrd="0" presId="urn:microsoft.com/office/officeart/2005/8/layout/hierarchy2"/>
-    <dgm:cxn modelId="{94942FFD-1E3B-4D94-B51E-6297A47284C6}" type="presParOf" srcId="{E23A343D-FEBB-40E6-AFEE-DCE55C655436}" destId="{8B9B7727-685A-4A1A-AA32-C47824A26CB6}" srcOrd="0" destOrd="0" presId="urn:microsoft.com/office/officeart/2005/8/layout/hierarchy2"/>
-    <dgm:cxn modelId="{E8A26E38-BA5D-4072-85FD-DD5D4DFA9136}" type="presParOf" srcId="{52F8B6C0-81DA-4C24-8590-0F7B33B62295}" destId="{3882E4AE-F346-418B-B249-D957F7CE98E2}" srcOrd="1" destOrd="0" presId="urn:microsoft.com/office/officeart/2005/8/layout/hierarchy2"/>
-    <dgm:cxn modelId="{312A69D1-7BD0-4670-8B04-754A9AFF6001}" type="presParOf" srcId="{3882E4AE-F346-418B-B249-D957F7CE98E2}" destId="{39811BAC-4DB1-417C-B8D2-A2E8ECAD8277}" srcOrd="0" destOrd="0" presId="urn:microsoft.com/office/officeart/2005/8/layout/hierarchy2"/>
-    <dgm:cxn modelId="{2B41F680-6ECD-4008-8E06-104BE21452B4}" type="presParOf" srcId="{3882E4AE-F346-418B-B249-D957F7CE98E2}" destId="{9DB37C1A-EB22-42C7-A1B6-42BBF1AB83BD}" srcOrd="1" destOrd="0" presId="urn:microsoft.com/office/officeart/2005/8/layout/hierarchy2"/>
-    <dgm:cxn modelId="{3E17826E-108E-4770-8DE8-2B696F3E0A35}" type="presParOf" srcId="{52F8B6C0-81DA-4C24-8590-0F7B33B62295}" destId="{717581DD-B837-4085-A55F-BFB3C2C69EA6}" srcOrd="2" destOrd="0" presId="urn:microsoft.com/office/officeart/2005/8/layout/hierarchy2"/>
-    <dgm:cxn modelId="{80BE80DD-6BDE-4314-B6AA-020ABBCD49FB}" type="presParOf" srcId="{717581DD-B837-4085-A55F-BFB3C2C69EA6}" destId="{BAA01D3C-8E77-4967-9AEF-087E341DC49D}" srcOrd="0" destOrd="0" presId="urn:microsoft.com/office/officeart/2005/8/layout/hierarchy2"/>
-    <dgm:cxn modelId="{7B7F4358-DA11-4517-8634-A3735FC79C66}" type="presParOf" srcId="{52F8B6C0-81DA-4C24-8590-0F7B33B62295}" destId="{CA3C196B-3FC5-4007-88FA-E04EDCB93916}" srcOrd="3" destOrd="0" presId="urn:microsoft.com/office/officeart/2005/8/layout/hierarchy2"/>
-    <dgm:cxn modelId="{0E216F3C-6C05-4D0C-9C82-B0FA1402CB02}" type="presParOf" srcId="{CA3C196B-3FC5-4007-88FA-E04EDCB93916}" destId="{02249F60-34ED-4830-9BB7-CDEA05528141}" srcOrd="0" destOrd="0" presId="urn:microsoft.com/office/officeart/2005/8/layout/hierarchy2"/>
-    <dgm:cxn modelId="{A5FCAB92-BBD9-4D5B-A655-8E2C42C46A03}" type="presParOf" srcId="{CA3C196B-3FC5-4007-88FA-E04EDCB93916}" destId="{91AA8FC7-90E8-4424-BE79-749A9392AAB4}" srcOrd="1" destOrd="0" presId="urn:microsoft.com/office/officeart/2005/8/layout/hierarchy2"/>
-    <dgm:cxn modelId="{C050D06D-B9E8-4644-9800-F5DC53B5E955}" type="presParOf" srcId="{52F8B6C0-81DA-4C24-8590-0F7B33B62295}" destId="{51B6628F-0F2C-4338-83B1-27C009E50F2D}" srcOrd="4" destOrd="0" presId="urn:microsoft.com/office/officeart/2005/8/layout/hierarchy2"/>
-    <dgm:cxn modelId="{62DCCBE3-C657-457C-8232-44F628137451}" type="presParOf" srcId="{51B6628F-0F2C-4338-83B1-27C009E50F2D}" destId="{CD9221E3-6E5F-4281-9B43-64C2E8ACB8E6}" srcOrd="0" destOrd="0" presId="urn:microsoft.com/office/officeart/2005/8/layout/hierarchy2"/>
-    <dgm:cxn modelId="{9EE54B45-2D45-46E4-8F17-1DECE8C42868}" type="presParOf" srcId="{52F8B6C0-81DA-4C24-8590-0F7B33B62295}" destId="{CCC7737D-2CDA-4F3D-A7B6-119795D6F65F}" srcOrd="5" destOrd="0" presId="urn:microsoft.com/office/officeart/2005/8/layout/hierarchy2"/>
-    <dgm:cxn modelId="{62822338-5821-444C-9FB4-23FAFD893FB5}" type="presParOf" srcId="{CCC7737D-2CDA-4F3D-A7B6-119795D6F65F}" destId="{C6263741-7F48-46FF-A2A3-5608FD6A4202}" srcOrd="0" destOrd="0" presId="urn:microsoft.com/office/officeart/2005/8/layout/hierarchy2"/>
-    <dgm:cxn modelId="{B48EB919-1A32-4816-A4CF-8357D2CE527E}" type="presParOf" srcId="{CCC7737D-2CDA-4F3D-A7B6-119795D6F65F}" destId="{CE16E57D-2D50-4E64-982F-274277FE3524}" srcOrd="1" destOrd="0" presId="urn:microsoft.com/office/officeart/2005/8/layout/hierarchy2"/>
-    <dgm:cxn modelId="{5ED6A904-D08B-4A49-8F73-C786222F8A62}" type="presParOf" srcId="{52F8B6C0-81DA-4C24-8590-0F7B33B62295}" destId="{A1E55635-C3A0-43A7-93AD-46CF0C58EDC5}" srcOrd="6" destOrd="0" presId="urn:microsoft.com/office/officeart/2005/8/layout/hierarchy2"/>
-    <dgm:cxn modelId="{44E7C629-2C5F-43AB-B327-04F40105DA2C}" type="presParOf" srcId="{A1E55635-C3A0-43A7-93AD-46CF0C58EDC5}" destId="{3CE4B926-7845-4031-9C8C-5CFA7A322592}" srcOrd="0" destOrd="0" presId="urn:microsoft.com/office/officeart/2005/8/layout/hierarchy2"/>
-    <dgm:cxn modelId="{AB99B11B-B1CF-48F0-A007-FDE2B37B0ECD}" type="presParOf" srcId="{52F8B6C0-81DA-4C24-8590-0F7B33B62295}" destId="{08A4071A-74C5-4489-AB01-54E27EB926FC}" srcOrd="7" destOrd="0" presId="urn:microsoft.com/office/officeart/2005/8/layout/hierarchy2"/>
-    <dgm:cxn modelId="{42C34D1A-A4E1-4A0E-9C38-D504A62439C7}" type="presParOf" srcId="{08A4071A-74C5-4489-AB01-54E27EB926FC}" destId="{A4FAB63A-2AF6-4766-9BC6-42C681A13490}" srcOrd="0" destOrd="0" presId="urn:microsoft.com/office/officeart/2005/8/layout/hierarchy2"/>
-    <dgm:cxn modelId="{05CCC436-409F-429D-870A-1F0E1C5440D3}" type="presParOf" srcId="{08A4071A-74C5-4489-AB01-54E27EB926FC}" destId="{F2C49772-C410-4D8F-BD13-FCCA0078C62F}" srcOrd="1" destOrd="0" presId="urn:microsoft.com/office/officeart/2005/8/layout/hierarchy2"/>
-    <dgm:cxn modelId="{F1D3BBC0-8B78-40FC-8C8C-313B388CB5E2}" type="presParOf" srcId="{8C4C0BBE-D386-46C1-8FA3-C6053029C1AC}" destId="{05AD09F3-5C8E-4263-BAA9-D9F187E2ED53}" srcOrd="4" destOrd="0" presId="urn:microsoft.com/office/officeart/2005/8/layout/hierarchy2"/>
-    <dgm:cxn modelId="{4D80EB3B-3635-4789-9157-EAB44BE06BBD}" type="presParOf" srcId="{05AD09F3-5C8E-4263-BAA9-D9F187E2ED53}" destId="{B1EF6431-481D-4601-AAB2-DB1D0E57D6B8}" srcOrd="0" destOrd="0" presId="urn:microsoft.com/office/officeart/2005/8/layout/hierarchy2"/>
-    <dgm:cxn modelId="{6140AE89-2785-4A86-A2B8-0AD805AB7612}" type="presParOf" srcId="{8C4C0BBE-D386-46C1-8FA3-C6053029C1AC}" destId="{02F0C6B2-221D-47C6-981A-D638F5BD19F9}" srcOrd="5" destOrd="0" presId="urn:microsoft.com/office/officeart/2005/8/layout/hierarchy2"/>
-    <dgm:cxn modelId="{DED662BB-9BE5-4566-87EF-BB17DC105695}" type="presParOf" srcId="{02F0C6B2-221D-47C6-981A-D638F5BD19F9}" destId="{132E2B84-2634-491F-8B44-FED72C1736CB}" srcOrd="0" destOrd="0" presId="urn:microsoft.com/office/officeart/2005/8/layout/hierarchy2"/>
-    <dgm:cxn modelId="{EF105B0D-B81A-4DD1-A732-BE19FDD627B5}" type="presParOf" srcId="{02F0C6B2-221D-47C6-981A-D638F5BD19F9}" destId="{D3D0BE2F-2BDD-42E2-99FD-CD20AED4781D}" srcOrd="1" destOrd="0" presId="urn:microsoft.com/office/officeart/2005/8/layout/hierarchy2"/>
-    <dgm:cxn modelId="{02627FD9-5E5A-4E7B-A69A-B80F5FD9FC1C}" type="presParOf" srcId="{2B2FF9FB-4F19-4993-BF4A-940943BA2B6D}" destId="{15C67CCA-EFC8-46BB-B4D3-D8C5E1CE7674}" srcOrd="4" destOrd="0" presId="urn:microsoft.com/office/officeart/2005/8/layout/hierarchy2"/>
-    <dgm:cxn modelId="{499DF351-E4F1-4870-8308-7A3AD252CE20}" type="presParOf" srcId="{15C67CCA-EFC8-46BB-B4D3-D8C5E1CE7674}" destId="{D79EC8BA-3444-4EF7-883B-BF29523C5327}" srcOrd="0" destOrd="0" presId="urn:microsoft.com/office/officeart/2005/8/layout/hierarchy2"/>
-    <dgm:cxn modelId="{EFD1446D-403F-488F-AFD3-EEF5E3DFC431}" type="presParOf" srcId="{2B2FF9FB-4F19-4993-BF4A-940943BA2B6D}" destId="{6C64FF9A-4433-45AF-8623-45D79D4488E4}" srcOrd="5" destOrd="0" presId="urn:microsoft.com/office/officeart/2005/8/layout/hierarchy2"/>
-    <dgm:cxn modelId="{893BDE74-C83F-4A10-986E-447BD8BFC2AA}" type="presParOf" srcId="{6C64FF9A-4433-45AF-8623-45D79D4488E4}" destId="{C4C83865-8622-4F90-9044-C7CA35E7CB79}" srcOrd="0" destOrd="0" presId="urn:microsoft.com/office/officeart/2005/8/layout/hierarchy2"/>
-    <dgm:cxn modelId="{16E24B96-BA32-46FB-9E6E-5769509E4BCB}" type="presParOf" srcId="{6C64FF9A-4433-45AF-8623-45D79D4488E4}" destId="{D8252AD5-378F-40E0-801A-389D394A08BD}" srcOrd="1" destOrd="0" presId="urn:microsoft.com/office/officeart/2005/8/layout/hierarchy2"/>
-    <dgm:cxn modelId="{11FEDD37-4F00-45AA-A5D8-DE7ED674468B}" type="presParOf" srcId="{D8252AD5-378F-40E0-801A-389D394A08BD}" destId="{B9FF6CA4-8540-47AD-9887-CEF96973EADA}" srcOrd="0" destOrd="0" presId="urn:microsoft.com/office/officeart/2005/8/layout/hierarchy2"/>
-    <dgm:cxn modelId="{B35DB998-AF98-48F1-A670-E0A3BB3EF350}" type="presParOf" srcId="{B9FF6CA4-8540-47AD-9887-CEF96973EADA}" destId="{A7441232-45DD-40D7-9E94-128FA73A38FA}" srcOrd="0" destOrd="0" presId="urn:microsoft.com/office/officeart/2005/8/layout/hierarchy2"/>
-    <dgm:cxn modelId="{41D78E03-BB55-4DD3-8D76-3FB4145F3FDC}" type="presParOf" srcId="{D8252AD5-378F-40E0-801A-389D394A08BD}" destId="{3DD01748-9897-4958-BE57-78FAB9C4736C}" srcOrd="1" destOrd="0" presId="urn:microsoft.com/office/officeart/2005/8/layout/hierarchy2"/>
-    <dgm:cxn modelId="{81478334-B13D-4AA2-96B0-B7522CAD50C3}" type="presParOf" srcId="{3DD01748-9897-4958-BE57-78FAB9C4736C}" destId="{741F6626-99B9-48A0-AC1B-75F9AC1F782A}" srcOrd="0" destOrd="0" presId="urn:microsoft.com/office/officeart/2005/8/layout/hierarchy2"/>
-    <dgm:cxn modelId="{C7A9B115-9693-4B48-BE27-3FE40DBFF2F4}" type="presParOf" srcId="{3DD01748-9897-4958-BE57-78FAB9C4736C}" destId="{2A45511F-5100-46C4-9991-1FD8E2688BA9}" srcOrd="1" destOrd="0" presId="urn:microsoft.com/office/officeart/2005/8/layout/hierarchy2"/>
-    <dgm:cxn modelId="{CFD0BEC1-D809-44A8-A51E-5D876745070F}" type="presParOf" srcId="{D8252AD5-378F-40E0-801A-389D394A08BD}" destId="{5F0578F8-8199-4049-85FC-53285CD8BCA2}" srcOrd="2" destOrd="0" presId="urn:microsoft.com/office/officeart/2005/8/layout/hierarchy2"/>
-    <dgm:cxn modelId="{E698BB9E-1135-4D1D-9076-2416F4B3C17D}" type="presParOf" srcId="{5F0578F8-8199-4049-85FC-53285CD8BCA2}" destId="{E9693BA6-AA62-46C3-9459-7C1D668F1704}" srcOrd="0" destOrd="0" presId="urn:microsoft.com/office/officeart/2005/8/layout/hierarchy2"/>
-    <dgm:cxn modelId="{81AFBAC0-A0F8-414E-A903-9C56B5AD232E}" type="presParOf" srcId="{D8252AD5-378F-40E0-801A-389D394A08BD}" destId="{8554239B-B22D-4ACF-99AF-FCE3A053BA5F}" srcOrd="3" destOrd="0" presId="urn:microsoft.com/office/officeart/2005/8/layout/hierarchy2"/>
-    <dgm:cxn modelId="{30B443A2-E36E-410E-AE25-A43E1396B71F}" type="presParOf" srcId="{8554239B-B22D-4ACF-99AF-FCE3A053BA5F}" destId="{13AA5DEE-3D17-45BF-9A0B-5365091BFE3E}" srcOrd="0" destOrd="0" presId="urn:microsoft.com/office/officeart/2005/8/layout/hierarchy2"/>
-    <dgm:cxn modelId="{3B99EC36-F0B2-44DB-BE0F-008E862C6FA3}" type="presParOf" srcId="{8554239B-B22D-4ACF-99AF-FCE3A053BA5F}" destId="{68537B32-BAC2-4EDB-9525-7B2E6EB9B37D}" srcOrd="1" destOrd="0" presId="urn:microsoft.com/office/officeart/2005/8/layout/hierarchy2"/>
-    <dgm:cxn modelId="{56EB69EE-AA32-4F5D-AA22-9023943F9D1E}" type="presParOf" srcId="{68537B32-BAC2-4EDB-9525-7B2E6EB9B37D}" destId="{D71AF65A-1619-41B8-9D03-A05696E84218}" srcOrd="0" destOrd="0" presId="urn:microsoft.com/office/officeart/2005/8/layout/hierarchy2"/>
-    <dgm:cxn modelId="{D8BDC8F1-6C0B-4C97-A057-82FCC9FFF030}" type="presParOf" srcId="{D71AF65A-1619-41B8-9D03-A05696E84218}" destId="{A094E2F0-27D5-4987-AE6C-E1ED4D412E3A}" srcOrd="0" destOrd="0" presId="urn:microsoft.com/office/officeart/2005/8/layout/hierarchy2"/>
-    <dgm:cxn modelId="{CB674B84-F80F-4105-8CD8-EB7D7AFA1EEB}" type="presParOf" srcId="{68537B32-BAC2-4EDB-9525-7B2E6EB9B37D}" destId="{75B33E6B-A38F-450E-AC88-035F3A46A6DF}" srcOrd="1" destOrd="0" presId="urn:microsoft.com/office/officeart/2005/8/layout/hierarchy2"/>
-    <dgm:cxn modelId="{44BBD3B1-8E63-4D83-8B28-79DB3625D70B}" type="presParOf" srcId="{75B33E6B-A38F-450E-AC88-035F3A46A6DF}" destId="{95B9A6DE-08D5-4462-A905-BF301F19D8CA}" srcOrd="0" destOrd="0" presId="urn:microsoft.com/office/officeart/2005/8/layout/hierarchy2"/>
-    <dgm:cxn modelId="{B6D49FB8-0C09-4CCC-A005-1526D4ADA2AE}" type="presParOf" srcId="{75B33E6B-A38F-450E-AC88-035F3A46A6DF}" destId="{0E106438-98CC-40EA-86F1-FFDCBA601A29}" srcOrd="1" destOrd="0" presId="urn:microsoft.com/office/officeart/2005/8/layout/hierarchy2"/>
-    <dgm:cxn modelId="{1DA78AE8-EF7D-4264-BE7C-AD9F43CA79CF}" type="presParOf" srcId="{68537B32-BAC2-4EDB-9525-7B2E6EB9B37D}" destId="{299701B9-7CAC-401D-B5BA-50C77ADB132E}" srcOrd="2" destOrd="0" presId="urn:microsoft.com/office/officeart/2005/8/layout/hierarchy2"/>
-    <dgm:cxn modelId="{B01ECB92-231D-46D1-B38B-74F74295E535}" type="presParOf" srcId="{299701B9-7CAC-401D-B5BA-50C77ADB132E}" destId="{2BBF24E1-0C00-4408-A23F-CA7E26CF370B}" srcOrd="0" destOrd="0" presId="urn:microsoft.com/office/officeart/2005/8/layout/hierarchy2"/>
-    <dgm:cxn modelId="{2FF35A33-AB14-4394-B6ED-A2C3B5BFEA04}" type="presParOf" srcId="{68537B32-BAC2-4EDB-9525-7B2E6EB9B37D}" destId="{1A650EE5-51F0-4B59-BDE6-677A71D01423}" srcOrd="3" destOrd="0" presId="urn:microsoft.com/office/officeart/2005/8/layout/hierarchy2"/>
-    <dgm:cxn modelId="{DB54D4E7-A816-4836-AEA7-183C35C3F470}" type="presParOf" srcId="{1A650EE5-51F0-4B59-BDE6-677A71D01423}" destId="{43493DC5-F203-4EE5-B8C6-4B1FC1565F51}" srcOrd="0" destOrd="0" presId="urn:microsoft.com/office/officeart/2005/8/layout/hierarchy2"/>
-    <dgm:cxn modelId="{9AF321F1-B9A8-47C7-B647-295E9BDE2AD0}" type="presParOf" srcId="{1A650EE5-51F0-4B59-BDE6-677A71D01423}" destId="{1C354205-DE8D-4441-AB29-B84AB0D61AF8}" srcOrd="1" destOrd="0" presId="urn:microsoft.com/office/officeart/2005/8/layout/hierarchy2"/>
-    <dgm:cxn modelId="{677074D2-135E-4029-BF8A-2CEA68D37F8D}" type="presParOf" srcId="{68537B32-BAC2-4EDB-9525-7B2E6EB9B37D}" destId="{92706147-51B3-4446-BE2A-401D3B411B0D}" srcOrd="4" destOrd="0" presId="urn:microsoft.com/office/officeart/2005/8/layout/hierarchy2"/>
-    <dgm:cxn modelId="{BE4951B0-A2E6-431A-A37A-0307805A9674}" type="presParOf" srcId="{92706147-51B3-4446-BE2A-401D3B411B0D}" destId="{DDD7631C-E036-4AA2-9FA0-44B9DB69206B}" srcOrd="0" destOrd="0" presId="urn:microsoft.com/office/officeart/2005/8/layout/hierarchy2"/>
-    <dgm:cxn modelId="{F2831AF2-44F4-4EF7-9C5A-10E1685F1E38}" type="presParOf" srcId="{68537B32-BAC2-4EDB-9525-7B2E6EB9B37D}" destId="{0750ED64-5438-4FF7-B6D0-FBBE284A0A0C}" srcOrd="5" destOrd="0" presId="urn:microsoft.com/office/officeart/2005/8/layout/hierarchy2"/>
-    <dgm:cxn modelId="{C89FC567-6ED0-4181-BB9F-0B1541FC0AD4}" type="presParOf" srcId="{0750ED64-5438-4FF7-B6D0-FBBE284A0A0C}" destId="{26161302-8FA8-4D89-8F22-EAFF1AC20466}" srcOrd="0" destOrd="0" presId="urn:microsoft.com/office/officeart/2005/8/layout/hierarchy2"/>
-    <dgm:cxn modelId="{9086C73D-2E84-4BA9-BEC5-27CAEC52BB24}" type="presParOf" srcId="{0750ED64-5438-4FF7-B6D0-FBBE284A0A0C}" destId="{E9A4EE34-34E7-4B52-9469-4D005435EC43}" srcOrd="1" destOrd="0" presId="urn:microsoft.com/office/officeart/2005/8/layout/hierarchy2"/>
-    <dgm:cxn modelId="{5D423E4A-67D7-4A27-9011-5080C26023CD}" type="presParOf" srcId="{D8252AD5-378F-40E0-801A-389D394A08BD}" destId="{62C4CE9C-7D56-4FC5-B1C8-F5A3D0B1917E}" srcOrd="4" destOrd="0" presId="urn:microsoft.com/office/officeart/2005/8/layout/hierarchy2"/>
-    <dgm:cxn modelId="{4439F91C-9EA9-4F50-98AC-1BFECD64E464}" type="presParOf" srcId="{62C4CE9C-7D56-4FC5-B1C8-F5A3D0B1917E}" destId="{6D7B473F-9949-43C2-823E-5947BA12F2EE}" srcOrd="0" destOrd="0" presId="urn:microsoft.com/office/officeart/2005/8/layout/hierarchy2"/>
-    <dgm:cxn modelId="{31B4BC1F-BBD6-4462-872C-22AB225DD8C2}" type="presParOf" srcId="{D8252AD5-378F-40E0-801A-389D394A08BD}" destId="{F2988D06-4ED0-49A4-863F-C3DF2F4E9C27}" srcOrd="5" destOrd="0" presId="urn:microsoft.com/office/officeart/2005/8/layout/hierarchy2"/>
-    <dgm:cxn modelId="{2F8702A4-8492-4877-8313-B47B7E4037E0}" type="presParOf" srcId="{F2988D06-4ED0-49A4-863F-C3DF2F4E9C27}" destId="{D613FF59-A6FA-4989-8724-0EAE3CA11E44}" srcOrd="0" destOrd="0" presId="urn:microsoft.com/office/officeart/2005/8/layout/hierarchy2"/>
-    <dgm:cxn modelId="{72A8EB7E-1B38-41BC-80E2-061BED8E1C78}" type="presParOf" srcId="{F2988D06-4ED0-49A4-863F-C3DF2F4E9C27}" destId="{B08574FF-7F31-48DC-8161-63AC877E29B6}" srcOrd="1" destOrd="0" presId="urn:microsoft.com/office/officeart/2005/8/layout/hierarchy2"/>
-    <dgm:cxn modelId="{03A3C197-32D3-4753-B98A-B8FFE131A4AB}" type="presParOf" srcId="{2B2FF9FB-4F19-4993-BF4A-940943BA2B6D}" destId="{D3131557-DB93-4D1F-9B75-5EA9DC8BF139}" srcOrd="6" destOrd="0" presId="urn:microsoft.com/office/officeart/2005/8/layout/hierarchy2"/>
-    <dgm:cxn modelId="{4F788E28-A799-4140-AF2F-47A84AEAFD01}" type="presParOf" srcId="{D3131557-DB93-4D1F-9B75-5EA9DC8BF139}" destId="{E136D83A-7F5D-41A2-9706-B7A9604B5052}" srcOrd="0" destOrd="0" presId="urn:microsoft.com/office/officeart/2005/8/layout/hierarchy2"/>
-    <dgm:cxn modelId="{98165F1A-9FBA-4433-871D-DBB2C42BAD76}" type="presParOf" srcId="{2B2FF9FB-4F19-4993-BF4A-940943BA2B6D}" destId="{12946E7D-BE36-4868-8E96-2A0E80CCFDFA}" srcOrd="7" destOrd="0" presId="urn:microsoft.com/office/officeart/2005/8/layout/hierarchy2"/>
-    <dgm:cxn modelId="{DCF74767-712B-40FF-BE58-2FF9115AFD40}" type="presParOf" srcId="{12946E7D-BE36-4868-8E96-2A0E80CCFDFA}" destId="{65355C0D-9E0D-4727-8A60-A6974F057334}" srcOrd="0" destOrd="0" presId="urn:microsoft.com/office/officeart/2005/8/layout/hierarchy2"/>
-    <dgm:cxn modelId="{4C203A04-12DA-415B-A4C2-DF95D36455C1}" type="presParOf" srcId="{12946E7D-BE36-4868-8E96-2A0E80CCFDFA}" destId="{D9B045BF-B486-4C8D-8C8A-EA3DAC69ED88}" srcOrd="1" destOrd="0" presId="urn:microsoft.com/office/officeart/2005/8/layout/hierarchy2"/>
-    <dgm:cxn modelId="{F288844D-64B4-4992-AFEF-92295F4E4BDC}" type="presParOf" srcId="{D9B045BF-B486-4C8D-8C8A-EA3DAC69ED88}" destId="{1AA7919B-6064-4176-BFD8-CE4A73E919D1}" srcOrd="0" destOrd="0" presId="urn:microsoft.com/office/officeart/2005/8/layout/hierarchy2"/>
-    <dgm:cxn modelId="{D43FA86B-E532-467E-8FA2-45A65975170E}" type="presParOf" srcId="{1AA7919B-6064-4176-BFD8-CE4A73E919D1}" destId="{67F5853A-2F21-4E62-BEFB-5C0E25DFBAE7}" srcOrd="0" destOrd="0" presId="urn:microsoft.com/office/officeart/2005/8/layout/hierarchy2"/>
-    <dgm:cxn modelId="{09CB7E48-674B-44C3-A5AD-8202B7D1C131}" type="presParOf" srcId="{D9B045BF-B486-4C8D-8C8A-EA3DAC69ED88}" destId="{8CCF7722-3412-47A1-8B56-7C8FCEBF17CA}" srcOrd="1" destOrd="0" presId="urn:microsoft.com/office/officeart/2005/8/layout/hierarchy2"/>
-    <dgm:cxn modelId="{A960D56D-3E41-445B-99B2-DCC8D15D052D}" type="presParOf" srcId="{8CCF7722-3412-47A1-8B56-7C8FCEBF17CA}" destId="{71BF26FB-D8A7-4231-B395-E0CA416616C6}" srcOrd="0" destOrd="0" presId="urn:microsoft.com/office/officeart/2005/8/layout/hierarchy2"/>
-    <dgm:cxn modelId="{825FAA8E-494F-4178-962D-CFE9E5CA4F9D}" type="presParOf" srcId="{8CCF7722-3412-47A1-8B56-7C8FCEBF17CA}" destId="{94F72FF0-EC90-4F53-AF4B-02BA92E50CD0}" srcOrd="1" destOrd="0" presId="urn:microsoft.com/office/officeart/2005/8/layout/hierarchy2"/>
-    <dgm:cxn modelId="{B89516D3-5A90-4A40-8301-CB2EEDB46DAC}" type="presParOf" srcId="{D9B045BF-B486-4C8D-8C8A-EA3DAC69ED88}" destId="{FCABB410-7C56-4FFC-93D4-0EDFB109C3C3}" srcOrd="2" destOrd="0" presId="urn:microsoft.com/office/officeart/2005/8/layout/hierarchy2"/>
-    <dgm:cxn modelId="{D873F15B-895C-49D1-86FF-1DAA1F57D9D1}" type="presParOf" srcId="{FCABB410-7C56-4FFC-93D4-0EDFB109C3C3}" destId="{D98079A5-4496-46DC-8F14-3D7889F06F24}" srcOrd="0" destOrd="0" presId="urn:microsoft.com/office/officeart/2005/8/layout/hierarchy2"/>
-    <dgm:cxn modelId="{8D66019A-E082-41A0-9626-4FCF8B13990C}" type="presParOf" srcId="{D9B045BF-B486-4C8D-8C8A-EA3DAC69ED88}" destId="{2A2F216A-C99A-492E-B3FE-617F5CF2CD2C}" srcOrd="3" destOrd="0" presId="urn:microsoft.com/office/officeart/2005/8/layout/hierarchy2"/>
-    <dgm:cxn modelId="{BF70BE21-2722-4244-ADDE-D76635F1EB0C}" type="presParOf" srcId="{2A2F216A-C99A-492E-B3FE-617F5CF2CD2C}" destId="{CDF6D54A-40D9-4618-B77C-4FB55EC8054A}" srcOrd="0" destOrd="0" presId="urn:microsoft.com/office/officeart/2005/8/layout/hierarchy2"/>
-    <dgm:cxn modelId="{CAC40B14-0612-4FFC-9E7A-83DE58279BEE}" type="presParOf" srcId="{2A2F216A-C99A-492E-B3FE-617F5CF2CD2C}" destId="{E5996ABB-AE21-4068-8624-408B40783297}" srcOrd="1" destOrd="0" presId="urn:microsoft.com/office/officeart/2005/8/layout/hierarchy2"/>
-    <dgm:cxn modelId="{4660F3E1-D42A-4F44-BE4D-39DCF897F34C}" type="presParOf" srcId="{D9B045BF-B486-4C8D-8C8A-EA3DAC69ED88}" destId="{1E16829C-5F20-47BD-AC78-205E86C8D8D5}" srcOrd="4" destOrd="0" presId="urn:microsoft.com/office/officeart/2005/8/layout/hierarchy2"/>
-    <dgm:cxn modelId="{9C161307-B2D5-470A-80AF-26EE8872CB75}" type="presParOf" srcId="{1E16829C-5F20-47BD-AC78-205E86C8D8D5}" destId="{10FEB9C0-6D96-43C9-8828-16B2D8BEDA93}" srcOrd="0" destOrd="0" presId="urn:microsoft.com/office/officeart/2005/8/layout/hierarchy2"/>
-    <dgm:cxn modelId="{4E0FBA5B-A271-4328-BF47-0D39D24AE92B}" type="presParOf" srcId="{D9B045BF-B486-4C8D-8C8A-EA3DAC69ED88}" destId="{904BED39-2A01-4709-BECA-C38DB4CBF72F}" srcOrd="5" destOrd="0" presId="urn:microsoft.com/office/officeart/2005/8/layout/hierarchy2"/>
-    <dgm:cxn modelId="{E0A86413-ED24-4D9D-B8D0-6878B51D50B5}" type="presParOf" srcId="{904BED39-2A01-4709-BECA-C38DB4CBF72F}" destId="{B3CA08AC-E21C-4BB0-82C3-3F51ED8C6FB8}" srcOrd="0" destOrd="0" presId="urn:microsoft.com/office/officeart/2005/8/layout/hierarchy2"/>
-    <dgm:cxn modelId="{FF565F8C-054D-46D2-842B-8C9451A8D009}" type="presParOf" srcId="{904BED39-2A01-4709-BECA-C38DB4CBF72F}" destId="{7E8B6460-CC9D-4992-AE0A-3FBFE734E316}" srcOrd="1" destOrd="0" presId="urn:microsoft.com/office/officeart/2005/8/layout/hierarchy2"/>
-    <dgm:cxn modelId="{44BE425C-8F86-4AC5-A8FF-814647F2F84D}" type="presParOf" srcId="{7E8B6460-CC9D-4992-AE0A-3FBFE734E316}" destId="{B5692862-CF30-4278-9CB9-6761C7AEFB7A}" srcOrd="0" destOrd="0" presId="urn:microsoft.com/office/officeart/2005/8/layout/hierarchy2"/>
-    <dgm:cxn modelId="{4893478F-35FB-433B-A9C4-06E11BFD7B78}" type="presParOf" srcId="{B5692862-CF30-4278-9CB9-6761C7AEFB7A}" destId="{CC54FBAE-F398-4DFD-BAEE-C9BCEE10AE79}" srcOrd="0" destOrd="0" presId="urn:microsoft.com/office/officeart/2005/8/layout/hierarchy2"/>
-    <dgm:cxn modelId="{FDC03F31-61A3-4167-BCF9-A973D2FE90D0}" type="presParOf" srcId="{7E8B6460-CC9D-4992-AE0A-3FBFE734E316}" destId="{CA0971A5-EE2E-4E62-B294-A2E4784924DE}" srcOrd="1" destOrd="0" presId="urn:microsoft.com/office/officeart/2005/8/layout/hierarchy2"/>
-    <dgm:cxn modelId="{1093A27E-4453-4633-B083-D6ADC462B96A}" type="presParOf" srcId="{CA0971A5-EE2E-4E62-B294-A2E4784924DE}" destId="{7C0EE5C6-A032-4C86-AAA5-CABC6D5E8D5B}" srcOrd="0" destOrd="0" presId="urn:microsoft.com/office/officeart/2005/8/layout/hierarchy2"/>
-    <dgm:cxn modelId="{D10B1756-FC04-419A-90D4-3D1E8CCC3C0F}" type="presParOf" srcId="{CA0971A5-EE2E-4E62-B294-A2E4784924DE}" destId="{03E422EC-B6FA-46AA-A4EA-3D5DFBB78E2F}" srcOrd="1" destOrd="0" presId="urn:microsoft.com/office/officeart/2005/8/layout/hierarchy2"/>
-    <dgm:cxn modelId="{08A04C24-748A-432C-B8FE-1D3BE1369E9F}" type="presParOf" srcId="{7E8B6460-CC9D-4992-AE0A-3FBFE734E316}" destId="{753ADDF1-2916-482C-97DB-3E4684D108D0}" srcOrd="2" destOrd="0" presId="urn:microsoft.com/office/officeart/2005/8/layout/hierarchy2"/>
-    <dgm:cxn modelId="{46A38877-9594-4075-B099-9666262EC5DC}" type="presParOf" srcId="{753ADDF1-2916-482C-97DB-3E4684D108D0}" destId="{A91728BE-D182-4E43-BAF1-F2D15657F0AA}" srcOrd="0" destOrd="0" presId="urn:microsoft.com/office/officeart/2005/8/layout/hierarchy2"/>
-    <dgm:cxn modelId="{6C802979-9E5D-49C0-93BF-776E0C53909C}" type="presParOf" srcId="{7E8B6460-CC9D-4992-AE0A-3FBFE734E316}" destId="{A4C218BC-DE2B-4663-A3F5-171875161A68}" srcOrd="3" destOrd="0" presId="urn:microsoft.com/office/officeart/2005/8/layout/hierarchy2"/>
-    <dgm:cxn modelId="{34014401-A337-4990-85F3-90C1299A25D7}" type="presParOf" srcId="{A4C218BC-DE2B-4663-A3F5-171875161A68}" destId="{9DB6EAFA-703B-40F4-95E4-BE4DB39CFD1A}" srcOrd="0" destOrd="0" presId="urn:microsoft.com/office/officeart/2005/8/layout/hierarchy2"/>
-    <dgm:cxn modelId="{1AAEE9B4-45DF-43A1-BB14-2398951D5E81}" type="presParOf" srcId="{A4C218BC-DE2B-4663-A3F5-171875161A68}" destId="{717C46A4-F59D-43C9-AFD4-A71D1153AB32}" srcOrd="1" destOrd="0" presId="urn:microsoft.com/office/officeart/2005/8/layout/hierarchy2"/>
-    <dgm:cxn modelId="{30EC94AD-F743-4248-9E42-CE91A46F51D3}" type="presParOf" srcId="{D9B045BF-B486-4C8D-8C8A-EA3DAC69ED88}" destId="{01CA05DC-CE9F-4011-9D72-94B9851BFB99}" srcOrd="6" destOrd="0" presId="urn:microsoft.com/office/officeart/2005/8/layout/hierarchy2"/>
-    <dgm:cxn modelId="{3BD6FE54-2880-46B9-8027-19CF4DE8E97A}" type="presParOf" srcId="{01CA05DC-CE9F-4011-9D72-94B9851BFB99}" destId="{C9C0A1E7-02E7-4C40-857C-D5EDB379513C}" srcOrd="0" destOrd="0" presId="urn:microsoft.com/office/officeart/2005/8/layout/hierarchy2"/>
-    <dgm:cxn modelId="{BA89BD25-B033-43E9-820F-F5387C2569A1}" type="presParOf" srcId="{D9B045BF-B486-4C8D-8C8A-EA3DAC69ED88}" destId="{5F39181A-E1B8-4D4A-962C-79EACD1B366A}" srcOrd="7" destOrd="0" presId="urn:microsoft.com/office/officeart/2005/8/layout/hierarchy2"/>
-    <dgm:cxn modelId="{FEA85AFC-4465-48FE-A7F2-1D1A07796F72}" type="presParOf" srcId="{5F39181A-E1B8-4D4A-962C-79EACD1B366A}" destId="{034943C5-10D7-4581-8AEB-1EF2BBFB6FAA}" srcOrd="0" destOrd="0" presId="urn:microsoft.com/office/officeart/2005/8/layout/hierarchy2"/>
-    <dgm:cxn modelId="{A2E40879-BF81-440D-A560-C54A5A35771E}" type="presParOf" srcId="{5F39181A-E1B8-4D4A-962C-79EACD1B366A}" destId="{2B0FEF5D-58D1-472D-AA8B-6FEE1409E407}" srcOrd="1" destOrd="0" presId="urn:microsoft.com/office/officeart/2005/8/layout/hierarchy2"/>
-    <dgm:cxn modelId="{A59AE2B3-28D6-4671-8960-26E395B7204A}" type="presParOf" srcId="{D9B045BF-B486-4C8D-8C8A-EA3DAC69ED88}" destId="{117690F2-9715-48DA-A678-4EC3416ABCFA}" srcOrd="8" destOrd="0" presId="urn:microsoft.com/office/officeart/2005/8/layout/hierarchy2"/>
-    <dgm:cxn modelId="{8AFE793F-32BA-46C9-A561-171220E18393}" type="presParOf" srcId="{117690F2-9715-48DA-A678-4EC3416ABCFA}" destId="{15DB5FCF-6ACF-4087-9BC4-CF29EE25AE8A}" srcOrd="0" destOrd="0" presId="urn:microsoft.com/office/officeart/2005/8/layout/hierarchy2"/>
-    <dgm:cxn modelId="{0498B3D8-B342-4087-9BD8-41905777627F}" type="presParOf" srcId="{D9B045BF-B486-4C8D-8C8A-EA3DAC69ED88}" destId="{269727F3-6361-4324-87D9-D5CF7E4DAA5D}" srcOrd="9" destOrd="0" presId="urn:microsoft.com/office/officeart/2005/8/layout/hierarchy2"/>
-    <dgm:cxn modelId="{D5BA5EFF-72C1-499F-8F3A-F4270801AC08}" type="presParOf" srcId="{269727F3-6361-4324-87D9-D5CF7E4DAA5D}" destId="{6E600D94-5C1F-4F38-B303-A6D54DC641D2}" srcOrd="0" destOrd="0" presId="urn:microsoft.com/office/officeart/2005/8/layout/hierarchy2"/>
-    <dgm:cxn modelId="{480BC37A-094F-4052-B443-50C72846B857}" type="presParOf" srcId="{269727F3-6361-4324-87D9-D5CF7E4DAA5D}" destId="{21C9BA47-F0F7-4DE6-A30E-B79D1B10DC2F}" srcOrd="1" destOrd="0" presId="urn:microsoft.com/office/officeart/2005/8/layout/hierarchy2"/>
-    <dgm:cxn modelId="{0C59496F-B5F2-4A6F-B38B-0376BB0B4682}" type="presParOf" srcId="{21C9BA47-F0F7-4DE6-A30E-B79D1B10DC2F}" destId="{87FAD061-DAB6-4005-8DCD-88ECA94759D7}" srcOrd="0" destOrd="0" presId="urn:microsoft.com/office/officeart/2005/8/layout/hierarchy2"/>
-    <dgm:cxn modelId="{28384612-63E8-45F4-BDF7-5C1DA1D89B40}" type="presParOf" srcId="{87FAD061-DAB6-4005-8DCD-88ECA94759D7}" destId="{3A49E001-5568-44C0-96C9-6D32EDE9F402}" srcOrd="0" destOrd="0" presId="urn:microsoft.com/office/officeart/2005/8/layout/hierarchy2"/>
-    <dgm:cxn modelId="{508553E7-F6E1-4FB6-B587-6B61F1AB494B}" type="presParOf" srcId="{21C9BA47-F0F7-4DE6-A30E-B79D1B10DC2F}" destId="{9493E7E2-FD50-4866-9B0C-9F6910269915}" srcOrd="1" destOrd="0" presId="urn:microsoft.com/office/officeart/2005/8/layout/hierarchy2"/>
-    <dgm:cxn modelId="{6354D83F-932A-43FA-AFCE-07DC5C1B6790}" type="presParOf" srcId="{9493E7E2-FD50-4866-9B0C-9F6910269915}" destId="{83EEBB4E-FE10-462F-AD30-0B0CF91140A7}" srcOrd="0" destOrd="0" presId="urn:microsoft.com/office/officeart/2005/8/layout/hierarchy2"/>
-    <dgm:cxn modelId="{75515DA6-6E50-46C5-8710-6DF710CBAA1B}" type="presParOf" srcId="{9493E7E2-FD50-4866-9B0C-9F6910269915}" destId="{5D1783A5-D3AF-449B-806D-C48FE8C2D743}" srcOrd="1" destOrd="0" presId="urn:microsoft.com/office/officeart/2005/8/layout/hierarchy2"/>
+    <dgm:cxn modelId="{C3E332B6-ABCB-4448-9332-59D398C2B36C}" type="presOf" srcId="{7A57D6A2-E7F1-4271-B6C1-9F4EA6973594}" destId="{A4FAB63A-2AF6-4766-9BC6-42C681A13490}" srcOrd="0" destOrd="0" presId="urn:microsoft.com/office/officeart/2005/8/layout/hierarchy2"/>
+    <dgm:cxn modelId="{6DFBF275-4876-4350-96CB-B76DB8643D31}" type="presOf" srcId="{36653D37-C495-4944-B810-3A0E83E68A2F}" destId="{E136D83A-7F5D-41A2-9706-B7A9604B5052}" srcOrd="1" destOrd="0" presId="urn:microsoft.com/office/officeart/2005/8/layout/hierarchy2"/>
+    <dgm:cxn modelId="{5120D5D0-E2F4-4672-BF3F-7D663368E133}" type="presOf" srcId="{CB6E31A8-D59B-48D0-9067-90082DBE3E8F}" destId="{A7441232-45DD-40D7-9E94-128FA73A38FA}" srcOrd="1" destOrd="0" presId="urn:microsoft.com/office/officeart/2005/8/layout/hierarchy2"/>
+    <dgm:cxn modelId="{6B0B996F-4C76-41F8-9ADB-45C6E47FDEC8}" type="presOf" srcId="{3D63B754-F852-47D8-B6EA-4F31E394EC5E}" destId="{9DB6EAFA-703B-40F4-95E4-BE4DB39CFD1A}" srcOrd="0" destOrd="0" presId="urn:microsoft.com/office/officeart/2005/8/layout/hierarchy2"/>
+    <dgm:cxn modelId="{8E131121-B9AE-4D30-B938-306CBCC17AAF}" type="presParOf" srcId="{878197EA-2703-4944-A63C-607AB5B614D2}" destId="{19269F50-7752-4A98-9933-B4F73E1660FA}" srcOrd="0" destOrd="0" presId="urn:microsoft.com/office/officeart/2005/8/layout/hierarchy2"/>
+    <dgm:cxn modelId="{0113F43A-F4CD-425A-81F4-0754834385A4}" type="presParOf" srcId="{19269F50-7752-4A98-9933-B4F73E1660FA}" destId="{95E2D0BD-B2F3-4102-9790-0E1CC66976BA}" srcOrd="0" destOrd="0" presId="urn:microsoft.com/office/officeart/2005/8/layout/hierarchy2"/>
+    <dgm:cxn modelId="{21295E76-4C01-4F1B-A884-A81378EE62DB}" type="presParOf" srcId="{19269F50-7752-4A98-9933-B4F73E1660FA}" destId="{2B2FF9FB-4F19-4993-BF4A-940943BA2B6D}" srcOrd="1" destOrd="0" presId="urn:microsoft.com/office/officeart/2005/8/layout/hierarchy2"/>
+    <dgm:cxn modelId="{98479B0B-0F6D-4996-BD42-B066874933DF}" type="presParOf" srcId="{2B2FF9FB-4F19-4993-BF4A-940943BA2B6D}" destId="{2B0E538B-2590-4C45-BE09-8DB2BFEEB721}" srcOrd="0" destOrd="0" presId="urn:microsoft.com/office/officeart/2005/8/layout/hierarchy2"/>
+    <dgm:cxn modelId="{A64F5482-59DF-4C83-A59A-DFD67C3859D1}" type="presParOf" srcId="{2B0E538B-2590-4C45-BE09-8DB2BFEEB721}" destId="{30E9A5BC-02A0-4413-82A1-98BF89A01732}" srcOrd="0" destOrd="0" presId="urn:microsoft.com/office/officeart/2005/8/layout/hierarchy2"/>
+    <dgm:cxn modelId="{68861476-8047-42AF-9152-7A62E5EC36AB}" type="presParOf" srcId="{2B2FF9FB-4F19-4993-BF4A-940943BA2B6D}" destId="{58AD1A90-4B4B-4173-BCCA-CF04F1C30940}" srcOrd="1" destOrd="0" presId="urn:microsoft.com/office/officeart/2005/8/layout/hierarchy2"/>
+    <dgm:cxn modelId="{FEE81EDE-8AC2-41C0-9286-B00C1D3CA534}" type="presParOf" srcId="{58AD1A90-4B4B-4173-BCCA-CF04F1C30940}" destId="{05F3A68D-3FC9-4145-B444-66173610EDF1}" srcOrd="0" destOrd="0" presId="urn:microsoft.com/office/officeart/2005/8/layout/hierarchy2"/>
+    <dgm:cxn modelId="{391BC1D1-B2AB-4A7E-9617-8F8AB7BEFC4C}" type="presParOf" srcId="{58AD1A90-4B4B-4173-BCCA-CF04F1C30940}" destId="{C62A94A9-C36B-418B-92DC-01D1816B13C5}" srcOrd="1" destOrd="0" presId="urn:microsoft.com/office/officeart/2005/8/layout/hierarchy2"/>
+    <dgm:cxn modelId="{B7C31798-36D4-4F69-885B-BEF94D423090}" type="presParOf" srcId="{C62A94A9-C36B-418B-92DC-01D1816B13C5}" destId="{73FEB431-9536-4331-B229-EBF170EF5666}" srcOrd="0" destOrd="0" presId="urn:microsoft.com/office/officeart/2005/8/layout/hierarchy2"/>
+    <dgm:cxn modelId="{C423A971-1B37-4EE3-8119-D5584603506D}" type="presParOf" srcId="{73FEB431-9536-4331-B229-EBF170EF5666}" destId="{56232A99-07C2-4BDC-B20B-4A25D0B66539}" srcOrd="0" destOrd="0" presId="urn:microsoft.com/office/officeart/2005/8/layout/hierarchy2"/>
+    <dgm:cxn modelId="{58D678CD-DAB2-474E-934F-AD414F20C8FA}" type="presParOf" srcId="{C62A94A9-C36B-418B-92DC-01D1816B13C5}" destId="{7C2E7B03-5C18-4715-B6F5-B8F2B44949B4}" srcOrd="1" destOrd="0" presId="urn:microsoft.com/office/officeart/2005/8/layout/hierarchy2"/>
+    <dgm:cxn modelId="{8EF71879-D7BA-4FB2-A98C-94FBF477BE69}" type="presParOf" srcId="{7C2E7B03-5C18-4715-B6F5-B8F2B44949B4}" destId="{0079CA80-D978-454B-BF99-1BA67F3E9F77}" srcOrd="0" destOrd="0" presId="urn:microsoft.com/office/officeart/2005/8/layout/hierarchy2"/>
+    <dgm:cxn modelId="{87D76288-8EE9-4380-922B-33D730E78B27}" type="presParOf" srcId="{7C2E7B03-5C18-4715-B6F5-B8F2B44949B4}" destId="{FF3C5CE1-9F4F-4D30-B79A-7287CC578FD7}" srcOrd="1" destOrd="0" presId="urn:microsoft.com/office/officeart/2005/8/layout/hierarchy2"/>
+    <dgm:cxn modelId="{4708B200-C7DA-4272-85C4-DE819FBFCED9}" type="presParOf" srcId="{C62A94A9-C36B-418B-92DC-01D1816B13C5}" destId="{03018B07-7F14-4EB2-8B7F-A7F6F2134F26}" srcOrd="2" destOrd="0" presId="urn:microsoft.com/office/officeart/2005/8/layout/hierarchy2"/>
+    <dgm:cxn modelId="{F9E11108-A464-4AE3-913E-A5BCE6F88A58}" type="presParOf" srcId="{03018B07-7F14-4EB2-8B7F-A7F6F2134F26}" destId="{34BCE395-CD02-4A3F-AEA9-78E164B9D36B}" srcOrd="0" destOrd="0" presId="urn:microsoft.com/office/officeart/2005/8/layout/hierarchy2"/>
+    <dgm:cxn modelId="{E3DB999C-2FF4-4D94-9D74-5A725ACFF3AB}" type="presParOf" srcId="{C62A94A9-C36B-418B-92DC-01D1816B13C5}" destId="{FC857550-F26F-48DC-883D-A53394552B86}" srcOrd="3" destOrd="0" presId="urn:microsoft.com/office/officeart/2005/8/layout/hierarchy2"/>
+    <dgm:cxn modelId="{AAC0EEAB-CECA-4D01-806A-E1A60F124EBE}" type="presParOf" srcId="{FC857550-F26F-48DC-883D-A53394552B86}" destId="{D08FADD0-4AFE-4622-8890-AB0351E83D4E}" srcOrd="0" destOrd="0" presId="urn:microsoft.com/office/officeart/2005/8/layout/hierarchy2"/>
+    <dgm:cxn modelId="{20268132-B9D8-42E8-AE02-1F784C3BD767}" type="presParOf" srcId="{FC857550-F26F-48DC-883D-A53394552B86}" destId="{168FF331-725C-49D3-B7E0-DD6D5D1DBDDA}" srcOrd="1" destOrd="0" presId="urn:microsoft.com/office/officeart/2005/8/layout/hierarchy2"/>
+    <dgm:cxn modelId="{96AF206A-CD49-4C38-BBF5-6263501E30D8}" type="presParOf" srcId="{C62A94A9-C36B-418B-92DC-01D1816B13C5}" destId="{079ED16B-589B-4431-81A8-FFA8A0190E7F}" srcOrd="4" destOrd="0" presId="urn:microsoft.com/office/officeart/2005/8/layout/hierarchy2"/>
+    <dgm:cxn modelId="{D762CB55-C5DA-464D-A65C-8EC63F66DCF2}" type="presParOf" srcId="{079ED16B-589B-4431-81A8-FFA8A0190E7F}" destId="{43CA99BF-D101-472F-8DCE-0DA178B468E4}" srcOrd="0" destOrd="0" presId="urn:microsoft.com/office/officeart/2005/8/layout/hierarchy2"/>
+    <dgm:cxn modelId="{0E140FEA-A18F-40AC-B40A-94BFC5857DB9}" type="presParOf" srcId="{C62A94A9-C36B-418B-92DC-01D1816B13C5}" destId="{BCB8CC3B-E2C6-446F-B792-444C13EA206F}" srcOrd="5" destOrd="0" presId="urn:microsoft.com/office/officeart/2005/8/layout/hierarchy2"/>
+    <dgm:cxn modelId="{C1C6717B-C53D-48AD-A4ED-BD85598AFD59}" type="presParOf" srcId="{BCB8CC3B-E2C6-446F-B792-444C13EA206F}" destId="{CF4BB426-1E92-4AA9-91D9-26BB4D5316BD}" srcOrd="0" destOrd="0" presId="urn:microsoft.com/office/officeart/2005/8/layout/hierarchy2"/>
+    <dgm:cxn modelId="{D9C9BCE6-0B7E-4F06-9781-A1A0B6017714}" type="presParOf" srcId="{BCB8CC3B-E2C6-446F-B792-444C13EA206F}" destId="{5D413F50-57EA-4999-AE6A-801DE4ADDC17}" srcOrd="1" destOrd="0" presId="urn:microsoft.com/office/officeart/2005/8/layout/hierarchy2"/>
+    <dgm:cxn modelId="{3D7E0C6C-3598-41F0-BBA0-80F180F63C3A}" type="presParOf" srcId="{C62A94A9-C36B-418B-92DC-01D1816B13C5}" destId="{5FA5213F-47C6-4767-8572-404ABB978790}" srcOrd="6" destOrd="0" presId="urn:microsoft.com/office/officeart/2005/8/layout/hierarchy2"/>
+    <dgm:cxn modelId="{478CB6D0-9E5A-448A-8CC0-10BE5118450E}" type="presParOf" srcId="{5FA5213F-47C6-4767-8572-404ABB978790}" destId="{F7785661-DB6A-43C3-AADF-3B7778FFA70C}" srcOrd="0" destOrd="0" presId="urn:microsoft.com/office/officeart/2005/8/layout/hierarchy2"/>
+    <dgm:cxn modelId="{3CA402F2-FA9C-4353-98FA-83C79F3833A9}" type="presParOf" srcId="{C62A94A9-C36B-418B-92DC-01D1816B13C5}" destId="{9333B2FA-EAE2-47FF-BC95-841E8DCCCB4C}" srcOrd="7" destOrd="0" presId="urn:microsoft.com/office/officeart/2005/8/layout/hierarchy2"/>
+    <dgm:cxn modelId="{2E0B8FF1-B717-487E-A6D1-11DFA5451CCF}" type="presParOf" srcId="{9333B2FA-EAE2-47FF-BC95-841E8DCCCB4C}" destId="{E5E99686-C350-40AC-9E58-927E6883A7E3}" srcOrd="0" destOrd="0" presId="urn:microsoft.com/office/officeart/2005/8/layout/hierarchy2"/>
+    <dgm:cxn modelId="{D09B9B23-037C-4172-9DEA-5F99DC2C530C}" type="presParOf" srcId="{9333B2FA-EAE2-47FF-BC95-841E8DCCCB4C}" destId="{8955CB6A-F3A5-448D-8E10-A3694D6531CA}" srcOrd="1" destOrd="0" presId="urn:microsoft.com/office/officeart/2005/8/layout/hierarchy2"/>
+    <dgm:cxn modelId="{37FCE357-D87A-4DEE-AE6B-70222C4503F2}" type="presParOf" srcId="{2B2FF9FB-4F19-4993-BF4A-940943BA2B6D}" destId="{8F87B250-F0E0-4F84-AAB9-EEE57B038678}" srcOrd="2" destOrd="0" presId="urn:microsoft.com/office/officeart/2005/8/layout/hierarchy2"/>
+    <dgm:cxn modelId="{5E9D4556-D096-459C-8D9A-4937E45DAC64}" type="presParOf" srcId="{8F87B250-F0E0-4F84-AAB9-EEE57B038678}" destId="{5F12D49F-A756-441F-812D-B2FD33037623}" srcOrd="0" destOrd="0" presId="urn:microsoft.com/office/officeart/2005/8/layout/hierarchy2"/>
+    <dgm:cxn modelId="{CA54BBDB-FF0A-4424-9C28-8D841BE8F951}" type="presParOf" srcId="{2B2FF9FB-4F19-4993-BF4A-940943BA2B6D}" destId="{538C9B68-D03E-48D5-A61A-2E68515BA065}" srcOrd="3" destOrd="0" presId="urn:microsoft.com/office/officeart/2005/8/layout/hierarchy2"/>
+    <dgm:cxn modelId="{D54C677B-47BD-4EEB-9206-CDC409D1CF76}" type="presParOf" srcId="{538C9B68-D03E-48D5-A61A-2E68515BA065}" destId="{3492BFF2-E0E5-406E-9754-6DC5706CBF90}" srcOrd="0" destOrd="0" presId="urn:microsoft.com/office/officeart/2005/8/layout/hierarchy2"/>
+    <dgm:cxn modelId="{1F2422D1-CF66-4BA3-9633-4A8AEB56197F}" type="presParOf" srcId="{538C9B68-D03E-48D5-A61A-2E68515BA065}" destId="{8C4C0BBE-D386-46C1-8FA3-C6053029C1AC}" srcOrd="1" destOrd="0" presId="urn:microsoft.com/office/officeart/2005/8/layout/hierarchy2"/>
+    <dgm:cxn modelId="{AB2337F3-1418-44FE-96E3-DD4C4D0E1CC0}" type="presParOf" srcId="{8C4C0BBE-D386-46C1-8FA3-C6053029C1AC}" destId="{D66B37A2-D54F-4F5E-A619-BDF4EF12164A}" srcOrd="0" destOrd="0" presId="urn:microsoft.com/office/officeart/2005/8/layout/hierarchy2"/>
+    <dgm:cxn modelId="{73294D7A-796B-4318-B121-F19F9553CFCF}" type="presParOf" srcId="{D66B37A2-D54F-4F5E-A619-BDF4EF12164A}" destId="{43587DD6-44A8-483B-9E48-E6F33A9416F2}" srcOrd="0" destOrd="0" presId="urn:microsoft.com/office/officeart/2005/8/layout/hierarchy2"/>
+    <dgm:cxn modelId="{5E031E6F-28ED-4B1A-9CD4-61E464A57932}" type="presParOf" srcId="{8C4C0BBE-D386-46C1-8FA3-C6053029C1AC}" destId="{7E0C4EEA-AAC8-4D6F-8415-AAB50369FDE9}" srcOrd="1" destOrd="0" presId="urn:microsoft.com/office/officeart/2005/8/layout/hierarchy2"/>
+    <dgm:cxn modelId="{86C5C127-C781-46DE-85A4-160B2A958F15}" type="presParOf" srcId="{7E0C4EEA-AAC8-4D6F-8415-AAB50369FDE9}" destId="{AC1FE4A1-90EC-4879-A8C0-05E605DDD9E9}" srcOrd="0" destOrd="0" presId="urn:microsoft.com/office/officeart/2005/8/layout/hierarchy2"/>
+    <dgm:cxn modelId="{7201CA80-B9C3-4B60-AE2D-0077DA006728}" type="presParOf" srcId="{7E0C4EEA-AAC8-4D6F-8415-AAB50369FDE9}" destId="{4519EA84-5437-4E70-AEC6-1D0C61AB3838}" srcOrd="1" destOrd="0" presId="urn:microsoft.com/office/officeart/2005/8/layout/hierarchy2"/>
+    <dgm:cxn modelId="{C178F03B-8DC1-425C-9719-88AA6E3BFACC}" type="presParOf" srcId="{8C4C0BBE-D386-46C1-8FA3-C6053029C1AC}" destId="{72A5859C-94D9-4D14-AC48-8D6168FE9E33}" srcOrd="2" destOrd="0" presId="urn:microsoft.com/office/officeart/2005/8/layout/hierarchy2"/>
+    <dgm:cxn modelId="{8C795C31-9778-4628-9BE2-5FBA2586E4C1}" type="presParOf" srcId="{72A5859C-94D9-4D14-AC48-8D6168FE9E33}" destId="{8B2C723E-5E12-4ECB-87F1-73B521ABBEE7}" srcOrd="0" destOrd="0" presId="urn:microsoft.com/office/officeart/2005/8/layout/hierarchy2"/>
+    <dgm:cxn modelId="{E3553D1E-A254-4A0F-8929-B375B5EB90A2}" type="presParOf" srcId="{8C4C0BBE-D386-46C1-8FA3-C6053029C1AC}" destId="{23B4B3FF-1ED2-433A-80BC-473CE392B315}" srcOrd="3" destOrd="0" presId="urn:microsoft.com/office/officeart/2005/8/layout/hierarchy2"/>
+    <dgm:cxn modelId="{543BF0D3-CD98-48BA-9B68-73DA217F4BED}" type="presParOf" srcId="{23B4B3FF-1ED2-433A-80BC-473CE392B315}" destId="{7B92F59B-C821-4A5F-A7A0-0E3EAE4A452C}" srcOrd="0" destOrd="0" presId="urn:microsoft.com/office/officeart/2005/8/layout/hierarchy2"/>
+    <dgm:cxn modelId="{10ECFA69-134E-4748-8CFE-E63B8721D862}" type="presParOf" srcId="{23B4B3FF-1ED2-433A-80BC-473CE392B315}" destId="{52F8B6C0-81DA-4C24-8590-0F7B33B62295}" srcOrd="1" destOrd="0" presId="urn:microsoft.com/office/officeart/2005/8/layout/hierarchy2"/>
+    <dgm:cxn modelId="{996F66C4-1F39-496C-B5BE-7DA94988F112}" type="presParOf" srcId="{52F8B6C0-81DA-4C24-8590-0F7B33B62295}" destId="{E23A343D-FEBB-40E6-AFEE-DCE55C655436}" srcOrd="0" destOrd="0" presId="urn:microsoft.com/office/officeart/2005/8/layout/hierarchy2"/>
+    <dgm:cxn modelId="{B8BDB152-F72C-4600-BE1E-E74DF219612B}" type="presParOf" srcId="{E23A343D-FEBB-40E6-AFEE-DCE55C655436}" destId="{8B9B7727-685A-4A1A-AA32-C47824A26CB6}" srcOrd="0" destOrd="0" presId="urn:microsoft.com/office/officeart/2005/8/layout/hierarchy2"/>
+    <dgm:cxn modelId="{8D2E14C5-EC72-4186-B6BC-C2C0162954C3}" type="presParOf" srcId="{52F8B6C0-81DA-4C24-8590-0F7B33B62295}" destId="{3882E4AE-F346-418B-B249-D957F7CE98E2}" srcOrd="1" destOrd="0" presId="urn:microsoft.com/office/officeart/2005/8/layout/hierarchy2"/>
+    <dgm:cxn modelId="{19B68930-F814-4FF1-AF1B-8C685FE54D9F}" type="presParOf" srcId="{3882E4AE-F346-418B-B249-D957F7CE98E2}" destId="{39811BAC-4DB1-417C-B8D2-A2E8ECAD8277}" srcOrd="0" destOrd="0" presId="urn:microsoft.com/office/officeart/2005/8/layout/hierarchy2"/>
+    <dgm:cxn modelId="{A41EEA43-2733-4228-ACD9-391159424091}" type="presParOf" srcId="{3882E4AE-F346-418B-B249-D957F7CE98E2}" destId="{9DB37C1A-EB22-42C7-A1B6-42BBF1AB83BD}" srcOrd="1" destOrd="0" presId="urn:microsoft.com/office/officeart/2005/8/layout/hierarchy2"/>
+    <dgm:cxn modelId="{F70498E4-FFA8-480F-A2AC-9698ECC37BC5}" type="presParOf" srcId="{52F8B6C0-81DA-4C24-8590-0F7B33B62295}" destId="{717581DD-B837-4085-A55F-BFB3C2C69EA6}" srcOrd="2" destOrd="0" presId="urn:microsoft.com/office/officeart/2005/8/layout/hierarchy2"/>
+    <dgm:cxn modelId="{AEDF1736-F2AC-4BC4-B75E-8200B607503C}" type="presParOf" srcId="{717581DD-B837-4085-A55F-BFB3C2C69EA6}" destId="{BAA01D3C-8E77-4967-9AEF-087E341DC49D}" srcOrd="0" destOrd="0" presId="urn:microsoft.com/office/officeart/2005/8/layout/hierarchy2"/>
+    <dgm:cxn modelId="{FE7405C4-D319-4F24-9F94-05F9519A692B}" type="presParOf" srcId="{52F8B6C0-81DA-4C24-8590-0F7B33B62295}" destId="{CA3C196B-3FC5-4007-88FA-E04EDCB93916}" srcOrd="3" destOrd="0" presId="urn:microsoft.com/office/officeart/2005/8/layout/hierarchy2"/>
+    <dgm:cxn modelId="{C132F5F9-DE49-44FC-9B44-69A0E7494D72}" type="presParOf" srcId="{CA3C196B-3FC5-4007-88FA-E04EDCB93916}" destId="{02249F60-34ED-4830-9BB7-CDEA05528141}" srcOrd="0" destOrd="0" presId="urn:microsoft.com/office/officeart/2005/8/layout/hierarchy2"/>
+    <dgm:cxn modelId="{1047BEFC-A07F-441A-A95F-C8898A0CD3C8}" type="presParOf" srcId="{CA3C196B-3FC5-4007-88FA-E04EDCB93916}" destId="{91AA8FC7-90E8-4424-BE79-749A9392AAB4}" srcOrd="1" destOrd="0" presId="urn:microsoft.com/office/officeart/2005/8/layout/hierarchy2"/>
+    <dgm:cxn modelId="{27CD0574-6E95-4459-9030-5931CA3D6605}" type="presParOf" srcId="{52F8B6C0-81DA-4C24-8590-0F7B33B62295}" destId="{51B6628F-0F2C-4338-83B1-27C009E50F2D}" srcOrd="4" destOrd="0" presId="urn:microsoft.com/office/officeart/2005/8/layout/hierarchy2"/>
+    <dgm:cxn modelId="{5D3C204E-D448-4F35-A6F6-43BCAC45930A}" type="presParOf" srcId="{51B6628F-0F2C-4338-83B1-27C009E50F2D}" destId="{CD9221E3-6E5F-4281-9B43-64C2E8ACB8E6}" srcOrd="0" destOrd="0" presId="urn:microsoft.com/office/officeart/2005/8/layout/hierarchy2"/>
+    <dgm:cxn modelId="{44B574AF-DB46-4F4D-A8C7-A731CD507B5E}" type="presParOf" srcId="{52F8B6C0-81DA-4C24-8590-0F7B33B62295}" destId="{CCC7737D-2CDA-4F3D-A7B6-119795D6F65F}" srcOrd="5" destOrd="0" presId="urn:microsoft.com/office/officeart/2005/8/layout/hierarchy2"/>
+    <dgm:cxn modelId="{3A4B428F-CFAF-48A8-8893-49E2BEE5319E}" type="presParOf" srcId="{CCC7737D-2CDA-4F3D-A7B6-119795D6F65F}" destId="{C6263741-7F48-46FF-A2A3-5608FD6A4202}" srcOrd="0" destOrd="0" presId="urn:microsoft.com/office/officeart/2005/8/layout/hierarchy2"/>
+    <dgm:cxn modelId="{DDB9386E-A01B-4CC5-B464-9BE58F26A77E}" type="presParOf" srcId="{CCC7737D-2CDA-4F3D-A7B6-119795D6F65F}" destId="{CE16E57D-2D50-4E64-982F-274277FE3524}" srcOrd="1" destOrd="0" presId="urn:microsoft.com/office/officeart/2005/8/layout/hierarchy2"/>
+    <dgm:cxn modelId="{0AD1288D-8709-42A3-8FE5-707DD296A10B}" type="presParOf" srcId="{52F8B6C0-81DA-4C24-8590-0F7B33B62295}" destId="{A1E55635-C3A0-43A7-93AD-46CF0C58EDC5}" srcOrd="6" destOrd="0" presId="urn:microsoft.com/office/officeart/2005/8/layout/hierarchy2"/>
+    <dgm:cxn modelId="{3EF05023-77FB-4DE1-B571-0FC4BB0B226C}" type="presParOf" srcId="{A1E55635-C3A0-43A7-93AD-46CF0C58EDC5}" destId="{3CE4B926-7845-4031-9C8C-5CFA7A322592}" srcOrd="0" destOrd="0" presId="urn:microsoft.com/office/officeart/2005/8/layout/hierarchy2"/>
+    <dgm:cxn modelId="{2599829A-ED9E-4CDA-94F5-B3CD48861AD5}" type="presParOf" srcId="{52F8B6C0-81DA-4C24-8590-0F7B33B62295}" destId="{08A4071A-74C5-4489-AB01-54E27EB926FC}" srcOrd="7" destOrd="0" presId="urn:microsoft.com/office/officeart/2005/8/layout/hierarchy2"/>
+    <dgm:cxn modelId="{7B6B747C-6364-439F-8BDF-DB8689206471}" type="presParOf" srcId="{08A4071A-74C5-4489-AB01-54E27EB926FC}" destId="{A4FAB63A-2AF6-4766-9BC6-42C681A13490}" srcOrd="0" destOrd="0" presId="urn:microsoft.com/office/officeart/2005/8/layout/hierarchy2"/>
+    <dgm:cxn modelId="{B3576CF0-C4CD-4527-9481-B7D1B5058DB0}" type="presParOf" srcId="{08A4071A-74C5-4489-AB01-54E27EB926FC}" destId="{F2C49772-C410-4D8F-BD13-FCCA0078C62F}" srcOrd="1" destOrd="0" presId="urn:microsoft.com/office/officeart/2005/8/layout/hierarchy2"/>
+    <dgm:cxn modelId="{AAC09944-09D2-4AAA-839A-54904E97D800}" type="presParOf" srcId="{8C4C0BBE-D386-46C1-8FA3-C6053029C1AC}" destId="{05AD09F3-5C8E-4263-BAA9-D9F187E2ED53}" srcOrd="4" destOrd="0" presId="urn:microsoft.com/office/officeart/2005/8/layout/hierarchy2"/>
+    <dgm:cxn modelId="{D3302F45-CD5C-418A-9C8F-FCA5496E1ED7}" type="presParOf" srcId="{05AD09F3-5C8E-4263-BAA9-D9F187E2ED53}" destId="{B1EF6431-481D-4601-AAB2-DB1D0E57D6B8}" srcOrd="0" destOrd="0" presId="urn:microsoft.com/office/officeart/2005/8/layout/hierarchy2"/>
+    <dgm:cxn modelId="{56A3DC18-62F0-4B46-893E-06C3C877B422}" type="presParOf" srcId="{8C4C0BBE-D386-46C1-8FA3-C6053029C1AC}" destId="{02F0C6B2-221D-47C6-981A-D638F5BD19F9}" srcOrd="5" destOrd="0" presId="urn:microsoft.com/office/officeart/2005/8/layout/hierarchy2"/>
+    <dgm:cxn modelId="{6324F862-5E1B-42AB-BE58-A3C2D9086A42}" type="presParOf" srcId="{02F0C6B2-221D-47C6-981A-D638F5BD19F9}" destId="{132E2B84-2634-491F-8B44-FED72C1736CB}" srcOrd="0" destOrd="0" presId="urn:microsoft.com/office/officeart/2005/8/layout/hierarchy2"/>
+    <dgm:cxn modelId="{1E74ACA9-B8EE-4BAB-9A82-216D08542E5F}" type="presParOf" srcId="{02F0C6B2-221D-47C6-981A-D638F5BD19F9}" destId="{D3D0BE2F-2BDD-42E2-99FD-CD20AED4781D}" srcOrd="1" destOrd="0" presId="urn:microsoft.com/office/officeart/2005/8/layout/hierarchy2"/>
+    <dgm:cxn modelId="{150A02A4-F88C-4860-BBD3-B40164B559EA}" type="presParOf" srcId="{2B2FF9FB-4F19-4993-BF4A-940943BA2B6D}" destId="{15C67CCA-EFC8-46BB-B4D3-D8C5E1CE7674}" srcOrd="4" destOrd="0" presId="urn:microsoft.com/office/officeart/2005/8/layout/hierarchy2"/>
+    <dgm:cxn modelId="{1F54437B-4217-4C6D-BC85-41AFB18B93A1}" type="presParOf" srcId="{15C67CCA-EFC8-46BB-B4D3-D8C5E1CE7674}" destId="{D79EC8BA-3444-4EF7-883B-BF29523C5327}" srcOrd="0" destOrd="0" presId="urn:microsoft.com/office/officeart/2005/8/layout/hierarchy2"/>
+    <dgm:cxn modelId="{24AE531D-34F6-4D75-9F77-9DCF589F110F}" type="presParOf" srcId="{2B2FF9FB-4F19-4993-BF4A-940943BA2B6D}" destId="{6C64FF9A-4433-45AF-8623-45D79D4488E4}" srcOrd="5" destOrd="0" presId="urn:microsoft.com/office/officeart/2005/8/layout/hierarchy2"/>
+    <dgm:cxn modelId="{B568200C-87DF-450B-9F19-759865370781}" type="presParOf" srcId="{6C64FF9A-4433-45AF-8623-45D79D4488E4}" destId="{C4C83865-8622-4F90-9044-C7CA35E7CB79}" srcOrd="0" destOrd="0" presId="urn:microsoft.com/office/officeart/2005/8/layout/hierarchy2"/>
+    <dgm:cxn modelId="{FDACFAAD-F9C8-456B-88B0-ABA0B69FFFA6}" type="presParOf" srcId="{6C64FF9A-4433-45AF-8623-45D79D4488E4}" destId="{D8252AD5-378F-40E0-801A-389D394A08BD}" srcOrd="1" destOrd="0" presId="urn:microsoft.com/office/officeart/2005/8/layout/hierarchy2"/>
+    <dgm:cxn modelId="{27BBD452-45A0-4B23-848E-BA846D602FD9}" type="presParOf" srcId="{D8252AD5-378F-40E0-801A-389D394A08BD}" destId="{B9FF6CA4-8540-47AD-9887-CEF96973EADA}" srcOrd="0" destOrd="0" presId="urn:microsoft.com/office/officeart/2005/8/layout/hierarchy2"/>
+    <dgm:cxn modelId="{F306799A-CEFD-4B92-951A-B87CE96B7D00}" type="presParOf" srcId="{B9FF6CA4-8540-47AD-9887-CEF96973EADA}" destId="{A7441232-45DD-40D7-9E94-128FA73A38FA}" srcOrd="0" destOrd="0" presId="urn:microsoft.com/office/officeart/2005/8/layout/hierarchy2"/>
+    <dgm:cxn modelId="{312C9A4F-D5B2-41B5-B018-F511F9016284}" type="presParOf" srcId="{D8252AD5-378F-40E0-801A-389D394A08BD}" destId="{3DD01748-9897-4958-BE57-78FAB9C4736C}" srcOrd="1" destOrd="0" presId="urn:microsoft.com/office/officeart/2005/8/layout/hierarchy2"/>
+    <dgm:cxn modelId="{322E1A7B-C2DD-41BF-B759-D47640817D8A}" type="presParOf" srcId="{3DD01748-9897-4958-BE57-78FAB9C4736C}" destId="{741F6626-99B9-48A0-AC1B-75F9AC1F782A}" srcOrd="0" destOrd="0" presId="urn:microsoft.com/office/officeart/2005/8/layout/hierarchy2"/>
+    <dgm:cxn modelId="{E9AF62AA-DFAA-4C8E-8881-99189A211D39}" type="presParOf" srcId="{3DD01748-9897-4958-BE57-78FAB9C4736C}" destId="{2A45511F-5100-46C4-9991-1FD8E2688BA9}" srcOrd="1" destOrd="0" presId="urn:microsoft.com/office/officeart/2005/8/layout/hierarchy2"/>
+    <dgm:cxn modelId="{0E5D2FC2-9EFD-486C-BCD1-7A5AEA681F53}" type="presParOf" srcId="{D8252AD5-378F-40E0-801A-389D394A08BD}" destId="{5F0578F8-8199-4049-85FC-53285CD8BCA2}" srcOrd="2" destOrd="0" presId="urn:microsoft.com/office/officeart/2005/8/layout/hierarchy2"/>
+    <dgm:cxn modelId="{13E265DE-9D3A-4E1C-B1F7-B8BC1546528C}" type="presParOf" srcId="{5F0578F8-8199-4049-85FC-53285CD8BCA2}" destId="{E9693BA6-AA62-46C3-9459-7C1D668F1704}" srcOrd="0" destOrd="0" presId="urn:microsoft.com/office/officeart/2005/8/layout/hierarchy2"/>
+    <dgm:cxn modelId="{EED64D75-9B2A-4959-AE34-0BD45BE1EAF7}" type="presParOf" srcId="{D8252AD5-378F-40E0-801A-389D394A08BD}" destId="{8554239B-B22D-4ACF-99AF-FCE3A053BA5F}" srcOrd="3" destOrd="0" presId="urn:microsoft.com/office/officeart/2005/8/layout/hierarchy2"/>
+    <dgm:cxn modelId="{6502BBF6-A0BD-4CB9-89FF-2C22E1610C4E}" type="presParOf" srcId="{8554239B-B22D-4ACF-99AF-FCE3A053BA5F}" destId="{13AA5DEE-3D17-45BF-9A0B-5365091BFE3E}" srcOrd="0" destOrd="0" presId="urn:microsoft.com/office/officeart/2005/8/layout/hierarchy2"/>
+    <dgm:cxn modelId="{06CF7FBC-FDD5-41B7-8E71-A99DE10C3973}" type="presParOf" srcId="{8554239B-B22D-4ACF-99AF-FCE3A053BA5F}" destId="{68537B32-BAC2-4EDB-9525-7B2E6EB9B37D}" srcOrd="1" destOrd="0" presId="urn:microsoft.com/office/officeart/2005/8/layout/hierarchy2"/>
+    <dgm:cxn modelId="{56DB4820-28B5-4228-A7AA-AA2955EAF6B9}" type="presParOf" srcId="{68537B32-BAC2-4EDB-9525-7B2E6EB9B37D}" destId="{D71AF65A-1619-41B8-9D03-A05696E84218}" srcOrd="0" destOrd="0" presId="urn:microsoft.com/office/officeart/2005/8/layout/hierarchy2"/>
+    <dgm:cxn modelId="{1DC0BC74-6E6A-4AB4-B812-883564BCE1ED}" type="presParOf" srcId="{D71AF65A-1619-41B8-9D03-A05696E84218}" destId="{A094E2F0-27D5-4987-AE6C-E1ED4D412E3A}" srcOrd="0" destOrd="0" presId="urn:microsoft.com/office/officeart/2005/8/layout/hierarchy2"/>
+    <dgm:cxn modelId="{543CF3E8-FC0F-47EF-9B95-60B07314EF33}" type="presParOf" srcId="{68537B32-BAC2-4EDB-9525-7B2E6EB9B37D}" destId="{75B33E6B-A38F-450E-AC88-035F3A46A6DF}" srcOrd="1" destOrd="0" presId="urn:microsoft.com/office/officeart/2005/8/layout/hierarchy2"/>
+    <dgm:cxn modelId="{F35FBC4E-0D8D-4BC7-977E-39CC53AF1B23}" type="presParOf" srcId="{75B33E6B-A38F-450E-AC88-035F3A46A6DF}" destId="{95B9A6DE-08D5-4462-A905-BF301F19D8CA}" srcOrd="0" destOrd="0" presId="urn:microsoft.com/office/officeart/2005/8/layout/hierarchy2"/>
+    <dgm:cxn modelId="{3D25B570-4C99-4BFB-B3D1-8C3E4D1F5628}" type="presParOf" srcId="{75B33E6B-A38F-450E-AC88-035F3A46A6DF}" destId="{0E106438-98CC-40EA-86F1-FFDCBA601A29}" srcOrd="1" destOrd="0" presId="urn:microsoft.com/office/officeart/2005/8/layout/hierarchy2"/>
+    <dgm:cxn modelId="{EC47CC20-04B8-437D-A633-E0659E34A448}" type="presParOf" srcId="{68537B32-BAC2-4EDB-9525-7B2E6EB9B37D}" destId="{299701B9-7CAC-401D-B5BA-50C77ADB132E}" srcOrd="2" destOrd="0" presId="urn:microsoft.com/office/officeart/2005/8/layout/hierarchy2"/>
+    <dgm:cxn modelId="{DA0D1061-5B22-465C-BD61-A1120CB6CB28}" type="presParOf" srcId="{299701B9-7CAC-401D-B5BA-50C77ADB132E}" destId="{2BBF24E1-0C00-4408-A23F-CA7E26CF370B}" srcOrd="0" destOrd="0" presId="urn:microsoft.com/office/officeart/2005/8/layout/hierarchy2"/>
+    <dgm:cxn modelId="{1F7963BC-C82C-49E6-AD7B-3BE5218D7B21}" type="presParOf" srcId="{68537B32-BAC2-4EDB-9525-7B2E6EB9B37D}" destId="{1A650EE5-51F0-4B59-BDE6-677A71D01423}" srcOrd="3" destOrd="0" presId="urn:microsoft.com/office/officeart/2005/8/layout/hierarchy2"/>
+    <dgm:cxn modelId="{16EEA7F9-10DA-4880-939A-7A74EAC061B8}" type="presParOf" srcId="{1A650EE5-51F0-4B59-BDE6-677A71D01423}" destId="{43493DC5-F203-4EE5-B8C6-4B1FC1565F51}" srcOrd="0" destOrd="0" presId="urn:microsoft.com/office/officeart/2005/8/layout/hierarchy2"/>
+    <dgm:cxn modelId="{BEEDACB3-A003-4FB9-AF47-3E75E451F995}" type="presParOf" srcId="{1A650EE5-51F0-4B59-BDE6-677A71D01423}" destId="{1C354205-DE8D-4441-AB29-B84AB0D61AF8}" srcOrd="1" destOrd="0" presId="urn:microsoft.com/office/officeart/2005/8/layout/hierarchy2"/>
+    <dgm:cxn modelId="{0700F3EF-3B6D-49CF-ABB8-8FAB13C495F4}" type="presParOf" srcId="{68537B32-BAC2-4EDB-9525-7B2E6EB9B37D}" destId="{92706147-51B3-4446-BE2A-401D3B411B0D}" srcOrd="4" destOrd="0" presId="urn:microsoft.com/office/officeart/2005/8/layout/hierarchy2"/>
+    <dgm:cxn modelId="{DF70017D-DFAF-480F-9ACC-1868ED8C429F}" type="presParOf" srcId="{92706147-51B3-4446-BE2A-401D3B411B0D}" destId="{DDD7631C-E036-4AA2-9FA0-44B9DB69206B}" srcOrd="0" destOrd="0" presId="urn:microsoft.com/office/officeart/2005/8/layout/hierarchy2"/>
+    <dgm:cxn modelId="{A463EABD-452D-41C6-A880-336BDAE25D8A}" type="presParOf" srcId="{68537B32-BAC2-4EDB-9525-7B2E6EB9B37D}" destId="{0750ED64-5438-4FF7-B6D0-FBBE284A0A0C}" srcOrd="5" destOrd="0" presId="urn:microsoft.com/office/officeart/2005/8/layout/hierarchy2"/>
+    <dgm:cxn modelId="{55D0824D-9EE1-474C-8866-DAC3DA542CD9}" type="presParOf" srcId="{0750ED64-5438-4FF7-B6D0-FBBE284A0A0C}" destId="{26161302-8FA8-4D89-8F22-EAFF1AC20466}" srcOrd="0" destOrd="0" presId="urn:microsoft.com/office/officeart/2005/8/layout/hierarchy2"/>
+    <dgm:cxn modelId="{B1522CF0-FA23-4FDC-9FB4-26C65BA6A183}" type="presParOf" srcId="{0750ED64-5438-4FF7-B6D0-FBBE284A0A0C}" destId="{E9A4EE34-34E7-4B52-9469-4D005435EC43}" srcOrd="1" destOrd="0" presId="urn:microsoft.com/office/officeart/2005/8/layout/hierarchy2"/>
+    <dgm:cxn modelId="{3207F419-D3D4-4592-96B0-5D971BF460A2}" type="presParOf" srcId="{D8252AD5-378F-40E0-801A-389D394A08BD}" destId="{62C4CE9C-7D56-4FC5-B1C8-F5A3D0B1917E}" srcOrd="4" destOrd="0" presId="urn:microsoft.com/office/officeart/2005/8/layout/hierarchy2"/>
+    <dgm:cxn modelId="{974EE11A-09F3-4681-B8B2-9C55F19AB255}" type="presParOf" srcId="{62C4CE9C-7D56-4FC5-B1C8-F5A3D0B1917E}" destId="{6D7B473F-9949-43C2-823E-5947BA12F2EE}" srcOrd="0" destOrd="0" presId="urn:microsoft.com/office/officeart/2005/8/layout/hierarchy2"/>
+    <dgm:cxn modelId="{FBBF0F61-1973-49D6-B287-69E0AD2D499A}" type="presParOf" srcId="{D8252AD5-378F-40E0-801A-389D394A08BD}" destId="{F2988D06-4ED0-49A4-863F-C3DF2F4E9C27}" srcOrd="5" destOrd="0" presId="urn:microsoft.com/office/officeart/2005/8/layout/hierarchy2"/>
+    <dgm:cxn modelId="{9A804060-63FB-48C0-A672-C914B9F504D1}" type="presParOf" srcId="{F2988D06-4ED0-49A4-863F-C3DF2F4E9C27}" destId="{D613FF59-A6FA-4989-8724-0EAE3CA11E44}" srcOrd="0" destOrd="0" presId="urn:microsoft.com/office/officeart/2005/8/layout/hierarchy2"/>
+    <dgm:cxn modelId="{2BDEACF3-8D8C-41DF-BCEC-A3051272D390}" type="presParOf" srcId="{F2988D06-4ED0-49A4-863F-C3DF2F4E9C27}" destId="{B08574FF-7F31-48DC-8161-63AC877E29B6}" srcOrd="1" destOrd="0" presId="urn:microsoft.com/office/officeart/2005/8/layout/hierarchy2"/>
+    <dgm:cxn modelId="{F6560F1E-9E17-4877-AB09-871F65CF4484}" type="presParOf" srcId="{2B2FF9FB-4F19-4993-BF4A-940943BA2B6D}" destId="{D3131557-DB93-4D1F-9B75-5EA9DC8BF139}" srcOrd="6" destOrd="0" presId="urn:microsoft.com/office/officeart/2005/8/layout/hierarchy2"/>
+    <dgm:cxn modelId="{31CC1EC2-C1ED-4AB1-842C-8DF1FE055C5D}" type="presParOf" srcId="{D3131557-DB93-4D1F-9B75-5EA9DC8BF139}" destId="{E136D83A-7F5D-41A2-9706-B7A9604B5052}" srcOrd="0" destOrd="0" presId="urn:microsoft.com/office/officeart/2005/8/layout/hierarchy2"/>
+    <dgm:cxn modelId="{4D9CEAC7-A3A6-4E22-83CB-FE5B18173334}" type="presParOf" srcId="{2B2FF9FB-4F19-4993-BF4A-940943BA2B6D}" destId="{12946E7D-BE36-4868-8E96-2A0E80CCFDFA}" srcOrd="7" destOrd="0" presId="urn:microsoft.com/office/officeart/2005/8/layout/hierarchy2"/>
+    <dgm:cxn modelId="{7980B2BF-7005-4CEF-A30F-997C961BFE7F}" type="presParOf" srcId="{12946E7D-BE36-4868-8E96-2A0E80CCFDFA}" destId="{65355C0D-9E0D-4727-8A60-A6974F057334}" srcOrd="0" destOrd="0" presId="urn:microsoft.com/office/officeart/2005/8/layout/hierarchy2"/>
+    <dgm:cxn modelId="{47E83548-5A15-412C-A563-ED80C4843176}" type="presParOf" srcId="{12946E7D-BE36-4868-8E96-2A0E80CCFDFA}" destId="{D9B045BF-B486-4C8D-8C8A-EA3DAC69ED88}" srcOrd="1" destOrd="0" presId="urn:microsoft.com/office/officeart/2005/8/layout/hierarchy2"/>
+    <dgm:cxn modelId="{88201FE8-8558-4175-9CCF-1DF85340E6F6}" type="presParOf" srcId="{D9B045BF-B486-4C8D-8C8A-EA3DAC69ED88}" destId="{1AA7919B-6064-4176-BFD8-CE4A73E919D1}" srcOrd="0" destOrd="0" presId="urn:microsoft.com/office/officeart/2005/8/layout/hierarchy2"/>
+    <dgm:cxn modelId="{37353A27-D819-4292-9373-297D049B178D}" type="presParOf" srcId="{1AA7919B-6064-4176-BFD8-CE4A73E919D1}" destId="{67F5853A-2F21-4E62-BEFB-5C0E25DFBAE7}" srcOrd="0" destOrd="0" presId="urn:microsoft.com/office/officeart/2005/8/layout/hierarchy2"/>
+    <dgm:cxn modelId="{7B8FBBFE-435C-4FD1-B0D9-737B80A65A1E}" type="presParOf" srcId="{D9B045BF-B486-4C8D-8C8A-EA3DAC69ED88}" destId="{8CCF7722-3412-47A1-8B56-7C8FCEBF17CA}" srcOrd="1" destOrd="0" presId="urn:microsoft.com/office/officeart/2005/8/layout/hierarchy2"/>
+    <dgm:cxn modelId="{63DE19F4-2CFE-4536-B9AE-60887C6D18C1}" type="presParOf" srcId="{8CCF7722-3412-47A1-8B56-7C8FCEBF17CA}" destId="{71BF26FB-D8A7-4231-B395-E0CA416616C6}" srcOrd="0" destOrd="0" presId="urn:microsoft.com/office/officeart/2005/8/layout/hierarchy2"/>
+    <dgm:cxn modelId="{19935441-C7CE-4413-BF2D-FB0A6376FC7E}" type="presParOf" srcId="{8CCF7722-3412-47A1-8B56-7C8FCEBF17CA}" destId="{94F72FF0-EC90-4F53-AF4B-02BA92E50CD0}" srcOrd="1" destOrd="0" presId="urn:microsoft.com/office/officeart/2005/8/layout/hierarchy2"/>
+    <dgm:cxn modelId="{B534F751-1427-442B-B73D-0F516BA5B255}" type="presParOf" srcId="{D9B045BF-B486-4C8D-8C8A-EA3DAC69ED88}" destId="{FCABB410-7C56-4FFC-93D4-0EDFB109C3C3}" srcOrd="2" destOrd="0" presId="urn:microsoft.com/office/officeart/2005/8/layout/hierarchy2"/>
+    <dgm:cxn modelId="{3C469660-8FAB-45C3-B78B-E99E2F33F633}" type="presParOf" srcId="{FCABB410-7C56-4FFC-93D4-0EDFB109C3C3}" destId="{D98079A5-4496-46DC-8F14-3D7889F06F24}" srcOrd="0" destOrd="0" presId="urn:microsoft.com/office/officeart/2005/8/layout/hierarchy2"/>
+    <dgm:cxn modelId="{7D56E28F-11B8-4E1F-8738-AFD0638AD1BC}" type="presParOf" srcId="{D9B045BF-B486-4C8D-8C8A-EA3DAC69ED88}" destId="{2A2F216A-C99A-492E-B3FE-617F5CF2CD2C}" srcOrd="3" destOrd="0" presId="urn:microsoft.com/office/officeart/2005/8/layout/hierarchy2"/>
+    <dgm:cxn modelId="{F0E58268-4F9C-4A96-B974-5E7DE58F1B00}" type="presParOf" srcId="{2A2F216A-C99A-492E-B3FE-617F5CF2CD2C}" destId="{CDF6D54A-40D9-4618-B77C-4FB55EC8054A}" srcOrd="0" destOrd="0" presId="urn:microsoft.com/office/officeart/2005/8/layout/hierarchy2"/>
+    <dgm:cxn modelId="{E657C0DB-953D-410D-8FB2-D640ECDCFA56}" type="presParOf" srcId="{2A2F216A-C99A-492E-B3FE-617F5CF2CD2C}" destId="{E5996ABB-AE21-4068-8624-408B40783297}" srcOrd="1" destOrd="0" presId="urn:microsoft.com/office/officeart/2005/8/layout/hierarchy2"/>
+    <dgm:cxn modelId="{D5ABF350-3D6D-4ACA-9EC1-2B36566EA196}" type="presParOf" srcId="{D9B045BF-B486-4C8D-8C8A-EA3DAC69ED88}" destId="{1E16829C-5F20-47BD-AC78-205E86C8D8D5}" srcOrd="4" destOrd="0" presId="urn:microsoft.com/office/officeart/2005/8/layout/hierarchy2"/>
+    <dgm:cxn modelId="{F5B6B705-DA29-4E34-85A7-E8B9660D9540}" type="presParOf" srcId="{1E16829C-5F20-47BD-AC78-205E86C8D8D5}" destId="{10FEB9C0-6D96-43C9-8828-16B2D8BEDA93}" srcOrd="0" destOrd="0" presId="urn:microsoft.com/office/officeart/2005/8/layout/hierarchy2"/>
+    <dgm:cxn modelId="{2B27232F-01B6-4D9B-9A32-D2122A07C8EA}" type="presParOf" srcId="{D9B045BF-B486-4C8D-8C8A-EA3DAC69ED88}" destId="{904BED39-2A01-4709-BECA-C38DB4CBF72F}" srcOrd="5" destOrd="0" presId="urn:microsoft.com/office/officeart/2005/8/layout/hierarchy2"/>
+    <dgm:cxn modelId="{F6CD77A9-B706-4D97-87BC-02D8EA1C53BC}" type="presParOf" srcId="{904BED39-2A01-4709-BECA-C38DB4CBF72F}" destId="{B3CA08AC-E21C-4BB0-82C3-3F51ED8C6FB8}" srcOrd="0" destOrd="0" presId="urn:microsoft.com/office/officeart/2005/8/layout/hierarchy2"/>
+    <dgm:cxn modelId="{E4E0427E-624F-4E82-AE8B-719BD1378D36}" type="presParOf" srcId="{904BED39-2A01-4709-BECA-C38DB4CBF72F}" destId="{7E8B6460-CC9D-4992-AE0A-3FBFE734E316}" srcOrd="1" destOrd="0" presId="urn:microsoft.com/office/officeart/2005/8/layout/hierarchy2"/>
+    <dgm:cxn modelId="{B1D373A4-02E6-4E79-9D37-BB42C06391C2}" type="presParOf" srcId="{7E8B6460-CC9D-4992-AE0A-3FBFE734E316}" destId="{B5692862-CF30-4278-9CB9-6761C7AEFB7A}" srcOrd="0" destOrd="0" presId="urn:microsoft.com/office/officeart/2005/8/layout/hierarchy2"/>
+    <dgm:cxn modelId="{D08CC71B-55E1-4539-91F9-D7B9D5391B1F}" type="presParOf" srcId="{B5692862-CF30-4278-9CB9-6761C7AEFB7A}" destId="{CC54FBAE-F398-4DFD-BAEE-C9BCEE10AE79}" srcOrd="0" destOrd="0" presId="urn:microsoft.com/office/officeart/2005/8/layout/hierarchy2"/>
+    <dgm:cxn modelId="{5D46203E-E808-43FC-B214-77F2EC5435DA}" type="presParOf" srcId="{7E8B6460-CC9D-4992-AE0A-3FBFE734E316}" destId="{CA0971A5-EE2E-4E62-B294-A2E4784924DE}" srcOrd="1" destOrd="0" presId="urn:microsoft.com/office/officeart/2005/8/layout/hierarchy2"/>
+    <dgm:cxn modelId="{53087512-9D02-4293-A7FE-CEFB37554BD3}" type="presParOf" srcId="{CA0971A5-EE2E-4E62-B294-A2E4784924DE}" destId="{7C0EE5C6-A032-4C86-AAA5-CABC6D5E8D5B}" srcOrd="0" destOrd="0" presId="urn:microsoft.com/office/officeart/2005/8/layout/hierarchy2"/>
+    <dgm:cxn modelId="{A6EA7856-43D4-4E77-BF09-AC2ABF8EA95F}" type="presParOf" srcId="{CA0971A5-EE2E-4E62-B294-A2E4784924DE}" destId="{03E422EC-B6FA-46AA-A4EA-3D5DFBB78E2F}" srcOrd="1" destOrd="0" presId="urn:microsoft.com/office/officeart/2005/8/layout/hierarchy2"/>
+    <dgm:cxn modelId="{234A43C4-DBF6-443A-A370-8A4D42656D1B}" type="presParOf" srcId="{7E8B6460-CC9D-4992-AE0A-3FBFE734E316}" destId="{753ADDF1-2916-482C-97DB-3E4684D108D0}" srcOrd="2" destOrd="0" presId="urn:microsoft.com/office/officeart/2005/8/layout/hierarchy2"/>
+    <dgm:cxn modelId="{8C0D2EC1-3CFB-4843-A4E7-968E778DDDAF}" type="presParOf" srcId="{753ADDF1-2916-482C-97DB-3E4684D108D0}" destId="{A91728BE-D182-4E43-BAF1-F2D15657F0AA}" srcOrd="0" destOrd="0" presId="urn:microsoft.com/office/officeart/2005/8/layout/hierarchy2"/>
+    <dgm:cxn modelId="{F52A68A2-4D53-4D48-8153-C5361FF0CD8B}" type="presParOf" srcId="{7E8B6460-CC9D-4992-AE0A-3FBFE734E316}" destId="{A4C218BC-DE2B-4663-A3F5-171875161A68}" srcOrd="3" destOrd="0" presId="urn:microsoft.com/office/officeart/2005/8/layout/hierarchy2"/>
+    <dgm:cxn modelId="{BDCDB999-0A2F-4EEE-B518-3A8E97F19CDB}" type="presParOf" srcId="{A4C218BC-DE2B-4663-A3F5-171875161A68}" destId="{9DB6EAFA-703B-40F4-95E4-BE4DB39CFD1A}" srcOrd="0" destOrd="0" presId="urn:microsoft.com/office/officeart/2005/8/layout/hierarchy2"/>
+    <dgm:cxn modelId="{3F3446C0-6748-42A4-982A-7BEC88904B14}" type="presParOf" srcId="{A4C218BC-DE2B-4663-A3F5-171875161A68}" destId="{717C46A4-F59D-43C9-AFD4-A71D1153AB32}" srcOrd="1" destOrd="0" presId="urn:microsoft.com/office/officeart/2005/8/layout/hierarchy2"/>
+    <dgm:cxn modelId="{E1CF9BEF-8C98-47B9-88CD-2FC3535967CF}" type="presParOf" srcId="{D9B045BF-B486-4C8D-8C8A-EA3DAC69ED88}" destId="{01CA05DC-CE9F-4011-9D72-94B9851BFB99}" srcOrd="6" destOrd="0" presId="urn:microsoft.com/office/officeart/2005/8/layout/hierarchy2"/>
+    <dgm:cxn modelId="{1396D6FB-9F71-4BC6-98F2-C008C67F03C7}" type="presParOf" srcId="{01CA05DC-CE9F-4011-9D72-94B9851BFB99}" destId="{C9C0A1E7-02E7-4C40-857C-D5EDB379513C}" srcOrd="0" destOrd="0" presId="urn:microsoft.com/office/officeart/2005/8/layout/hierarchy2"/>
+    <dgm:cxn modelId="{3A010685-CBC7-4854-BC07-0C33C8F7C2BE}" type="presParOf" srcId="{D9B045BF-B486-4C8D-8C8A-EA3DAC69ED88}" destId="{5F39181A-E1B8-4D4A-962C-79EACD1B366A}" srcOrd="7" destOrd="0" presId="urn:microsoft.com/office/officeart/2005/8/layout/hierarchy2"/>
+    <dgm:cxn modelId="{7B27B58D-A7BF-47A0-8E4C-B84D646A00DA}" type="presParOf" srcId="{5F39181A-E1B8-4D4A-962C-79EACD1B366A}" destId="{034943C5-10D7-4581-8AEB-1EF2BBFB6FAA}" srcOrd="0" destOrd="0" presId="urn:microsoft.com/office/officeart/2005/8/layout/hierarchy2"/>
+    <dgm:cxn modelId="{55560217-30BF-411B-8B9E-DC8CF8E2ED2D}" type="presParOf" srcId="{5F39181A-E1B8-4D4A-962C-79EACD1B366A}" destId="{2B0FEF5D-58D1-472D-AA8B-6FEE1409E407}" srcOrd="1" destOrd="0" presId="urn:microsoft.com/office/officeart/2005/8/layout/hierarchy2"/>
+    <dgm:cxn modelId="{82E4F9DE-5544-42BB-9D41-F136702ACC60}" type="presParOf" srcId="{D9B045BF-B486-4C8D-8C8A-EA3DAC69ED88}" destId="{117690F2-9715-48DA-A678-4EC3416ABCFA}" srcOrd="8" destOrd="0" presId="urn:microsoft.com/office/officeart/2005/8/layout/hierarchy2"/>
+    <dgm:cxn modelId="{603B568C-9674-4E46-B709-99676E0B3B7B}" type="presParOf" srcId="{117690F2-9715-48DA-A678-4EC3416ABCFA}" destId="{15DB5FCF-6ACF-4087-9BC4-CF29EE25AE8A}" srcOrd="0" destOrd="0" presId="urn:microsoft.com/office/officeart/2005/8/layout/hierarchy2"/>
+    <dgm:cxn modelId="{40B5357F-B520-4E4A-A195-5ED7BC30527E}" type="presParOf" srcId="{D9B045BF-B486-4C8D-8C8A-EA3DAC69ED88}" destId="{269727F3-6361-4324-87D9-D5CF7E4DAA5D}" srcOrd="9" destOrd="0" presId="urn:microsoft.com/office/officeart/2005/8/layout/hierarchy2"/>
+    <dgm:cxn modelId="{82D58F77-0170-4D13-B6AB-97269F52521A}" type="presParOf" srcId="{269727F3-6361-4324-87D9-D5CF7E4DAA5D}" destId="{6E600D94-5C1F-4F38-B303-A6D54DC641D2}" srcOrd="0" destOrd="0" presId="urn:microsoft.com/office/officeart/2005/8/layout/hierarchy2"/>
+    <dgm:cxn modelId="{E34E74A8-B7B8-449B-ACDD-5B4D26EE3427}" type="presParOf" srcId="{269727F3-6361-4324-87D9-D5CF7E4DAA5D}" destId="{21C9BA47-F0F7-4DE6-A30E-B79D1B10DC2F}" srcOrd="1" destOrd="0" presId="urn:microsoft.com/office/officeart/2005/8/layout/hierarchy2"/>
+    <dgm:cxn modelId="{672EF868-7BD9-46E7-A57A-B62712988B11}" type="presParOf" srcId="{21C9BA47-F0F7-4DE6-A30E-B79D1B10DC2F}" destId="{87FAD061-DAB6-4005-8DCD-88ECA94759D7}" srcOrd="0" destOrd="0" presId="urn:microsoft.com/office/officeart/2005/8/layout/hierarchy2"/>
+    <dgm:cxn modelId="{BBD945B1-1E16-461A-A7D6-80E310BBD7B8}" type="presParOf" srcId="{87FAD061-DAB6-4005-8DCD-88ECA94759D7}" destId="{3A49E001-5568-44C0-96C9-6D32EDE9F402}" srcOrd="0" destOrd="0" presId="urn:microsoft.com/office/officeart/2005/8/layout/hierarchy2"/>
+    <dgm:cxn modelId="{F923C473-79DB-45C8-A22B-94B6D9C31311}" type="presParOf" srcId="{21C9BA47-F0F7-4DE6-A30E-B79D1B10DC2F}" destId="{9493E7E2-FD50-4866-9B0C-9F6910269915}" srcOrd="1" destOrd="0" presId="urn:microsoft.com/office/officeart/2005/8/layout/hierarchy2"/>
+    <dgm:cxn modelId="{10D897CA-BDBA-4149-A1EE-7BE8576522F8}" type="presParOf" srcId="{9493E7E2-FD50-4866-9B0C-9F6910269915}" destId="{83EEBB4E-FE10-462F-AD30-0B0CF91140A7}" srcOrd="0" destOrd="0" presId="urn:microsoft.com/office/officeart/2005/8/layout/hierarchy2"/>
+    <dgm:cxn modelId="{DE79AB7A-37C4-4A70-9D65-B36715611E6E}" type="presParOf" srcId="{9493E7E2-FD50-4866-9B0C-9F6910269915}" destId="{5D1783A5-D3AF-449B-806D-C48FE8C2D743}" srcOrd="1" destOrd="0" presId="urn:microsoft.com/office/officeart/2005/8/layout/hierarchy2"/>
   </dgm:cxnLst>
   <dgm:bg/>
   <dgm:whole/>

</xml_diff>